<commit_message>
Issue #672 1/2 残りは/asset/Learn/にあげます。
</commit_message>
<xml_diff>
--- a/asset/Documents/Exastro-ITA_System_Configuration_Environment_Construction_Guide_Basic.docx
+++ b/asset/Documents/Exastro-ITA_System_Configuration_Environment_Construction_Guide_Basic.docx
@@ -285,12 +285,12 @@
           </w:r>
           <w:r>
             <w:rPr>
-              <w:rFonts w:asciiTheme="majorEastAsia" w:eastAsiaTheme="majorEastAsia" w:hAnsiTheme="majorEastAsia" w:cs="Meiryo UI"/>
+              <w:rFonts w:asciiTheme="majorEastAsia" w:eastAsiaTheme="majorEastAsia" w:hAnsiTheme="majorEastAsia" w:cs="Meiryo UI" w:hint="eastAsia"/>
               <w:color w:val="auto"/>
               <w:sz w:val="36"/>
               <w:szCs w:val="36"/>
             </w:rPr>
-            <w:t>7</w:t>
+            <w:t>8</w:t>
           </w:r>
           <w:r>
             <w:rPr>
@@ -1082,7 +1082,7 @@
           <w:sz w:val="20"/>
           <w:szCs w:val="20"/>
         </w:rPr>
-        <w:t>「</w:t>
+        <w:t>”Exastro IT Automation”</w:t>
       </w:r>
       <w:r>
         <w:rPr>
@@ -1090,7 +1090,7 @@
           <w:sz w:val="20"/>
           <w:szCs w:val="20"/>
         </w:rPr>
-        <w:t xml:space="preserve">Exastro IT Automation </w:t>
+        <w:t xml:space="preserve"> </w:t>
       </w:r>
       <w:r>
         <w:rPr>
@@ -1098,7 +1098,7 @@
           <w:sz w:val="20"/>
           <w:szCs w:val="20"/>
         </w:rPr>
-        <w:t>」</w:t>
+        <w:t>is written as</w:t>
       </w:r>
       <w:r>
         <w:rPr>
@@ -1106,7 +1106,7 @@
           <w:sz w:val="20"/>
           <w:szCs w:val="20"/>
         </w:rPr>
-        <w:t xml:space="preserve"> </w:t>
+        <w:t xml:space="preserve"> ”</w:t>
       </w:r>
       <w:r>
         <w:rPr>
@@ -1114,7 +1114,7 @@
           <w:sz w:val="20"/>
           <w:szCs w:val="20"/>
         </w:rPr>
-        <w:t>is written as</w:t>
+        <w:t>ITA</w:t>
       </w:r>
       <w:r>
         <w:rPr>
@@ -1122,23 +1122,7 @@
           <w:sz w:val="20"/>
           <w:szCs w:val="20"/>
         </w:rPr>
-        <w:t>「</w:t>
-      </w:r>
-      <w:r>
-        <w:rPr>
-          <w:rFonts w:asciiTheme="majorHAnsi" w:eastAsia="ＭＳ Ｐゴシック" w:hAnsiTheme="majorHAnsi" w:cstheme="majorHAnsi"/>
-          <w:sz w:val="20"/>
-          <w:szCs w:val="20"/>
-        </w:rPr>
-        <w:t>ITA</w:t>
-      </w:r>
-      <w:r>
-        <w:rPr>
-          <w:rFonts w:asciiTheme="majorHAnsi" w:eastAsia="ＭＳ Ｐゴシック" w:hAnsiTheme="majorHAnsi" w:cstheme="majorHAnsi"/>
-          <w:sz w:val="20"/>
-          <w:szCs w:val="20"/>
-        </w:rPr>
-        <w:t>」</w:t>
+        <w:t xml:space="preserve">” </w:t>
       </w:r>
       <w:r>
         <w:rPr>
@@ -1897,22 +1881,7 @@
         <w:rPr>
           <w:rFonts w:eastAsia="メイリオ" w:cstheme="minorHAnsi"/>
         </w:rPr>
-        <w:t xml:space="preserve">This document explains the system configuration and environment construction for ITA system </w:t>
-      </w:r>
-    </w:p>
-    <w:p>
-      <w:pPr>
-        <w:spacing w:beforeLines="30" w:before="85"/>
-        <w:ind w:left="3362" w:hanging="3362"/>
-        <w:rPr>
-          <w:rFonts w:asciiTheme="majorHAnsi" w:eastAsia="メイリオ" w:hAnsiTheme="majorHAnsi" w:cstheme="majorHAnsi"/>
-        </w:rPr>
-      </w:pPr>
-      <w:r>
-        <w:rPr>
-          <w:rFonts w:eastAsia="メイリオ" w:cstheme="minorHAnsi"/>
-        </w:rPr>
-        <w:t>operation.</w:t>
+        <w:t>This document explains the system configuration and environment construction for ITA system operation.</w:t>
       </w:r>
     </w:p>
     <w:p>
@@ -3554,6 +3523,7 @@
           <w:p>
             <w:pPr>
               <w:spacing w:line="280" w:lineRule="exact"/>
+              <w:jc w:val="center"/>
               <w:rPr>
                 <w:rFonts w:ascii="メイリオ" w:eastAsia="メイリオ" w:hAnsi="メイリオ" w:cs="Meiryo UI"/>
                 <w:sz w:val="20"/>
@@ -3585,6 +3555,7 @@
           <w:p>
             <w:pPr>
               <w:spacing w:line="280" w:lineRule="exact"/>
+              <w:jc w:val="center"/>
               <w:rPr>
                 <w:rFonts w:asciiTheme="majorHAnsi" w:eastAsia="メイリオ" w:hAnsiTheme="majorHAnsi" w:cstheme="majorHAnsi"/>
                 <w:b/>
@@ -3599,7 +3570,7 @@
                 <w:sz w:val="18"/>
                 <w:szCs w:val="18"/>
               </w:rPr>
-              <w:t>Minimum specification value</w:t>
+              <w:t>Minimum specification</w:t>
             </w:r>
           </w:p>
         </w:tc>
@@ -3619,6 +3590,7 @@
             <w:pPr>
               <w:snapToGrid w:val="0"/>
               <w:spacing w:line="320" w:lineRule="atLeast"/>
+              <w:jc w:val="center"/>
               <w:rPr>
                 <w:rFonts w:asciiTheme="majorHAnsi" w:eastAsia="メイリオ" w:hAnsiTheme="majorHAnsi" w:cstheme="majorHAnsi"/>
                 <w:b/>
@@ -4035,6 +4007,7 @@
     <w:p>
       <w:pPr>
         <w:spacing w:afterLines="50" w:after="143" w:line="320" w:lineRule="exact"/>
+        <w:ind w:left="840"/>
         <w:jc w:val="left"/>
         <w:rPr>
           <w:rFonts w:ascii="メイリオ" w:eastAsia="メイリオ" w:hAnsi="メイリオ"/>
@@ -4044,7 +4017,6 @@
         <w:rPr>
           <w:rFonts w:ascii="メイリオ" w:eastAsia="メイリオ" w:hAnsi="メイリオ" w:cs="Meiryo UI"/>
         </w:rPr>
-        <w:tab/>
         <w:t>The number of items (columns) inside a single menu which is created in menu creation function.</w:t>
       </w:r>
       <w:r>
@@ -4457,7 +4429,19 @@
         <w:rPr>
           <w:rFonts w:ascii="メイリオ" w:eastAsia="メイリオ" w:hAnsi="メイリオ" w:cs="Meiryo UI"/>
         </w:rPr>
-        <w:t>Maximum number of parallel execution can be set in “Ansible Common” &gt; “Interfac e information” &gt; “Number of parallel executions”</w:t>
+        <w:t xml:space="preserve">Maximum number of parallel execution can be set </w:t>
+      </w:r>
+      <w:r>
+        <w:rPr>
+          <w:rFonts w:ascii="メイリオ" w:eastAsia="メイリオ" w:hAnsi="メイリオ" w:cs="Meiryo UI"/>
+        </w:rPr>
+        <w:t>in “Ansible Common” &gt; “Interfac</w:t>
+      </w:r>
+      <w:r>
+        <w:rPr>
+          <w:rFonts w:ascii="メイリオ" w:eastAsia="メイリオ" w:hAnsi="メイリオ" w:cs="Meiryo UI"/>
+        </w:rPr>
+        <w:t>e information” &gt; “Number of parallel executions”</w:t>
       </w:r>
       <w:r>
         <w:rPr>
@@ -5474,21 +5458,19 @@
         <w:rPr>
           <w:rFonts w:asciiTheme="majorHAnsi" w:eastAsia="メイリオ" w:hAnsiTheme="majorHAnsi" w:cstheme="majorHAnsi"/>
         </w:rPr>
-        <w:t xml:space="preserve"> are recommended </w:t>
-      </w:r>
-    </w:p>
-    <w:p>
-      <w:pPr>
-        <w:ind w:firstLineChars="200" w:firstLine="420"/>
+        <w:t xml:space="preserve"> are recommended for client PC</w:t>
+      </w:r>
+      <w:r>
         <w:rPr>
           <w:rFonts w:asciiTheme="majorHAnsi" w:eastAsia="メイリオ" w:hAnsiTheme="majorHAnsi" w:cstheme="majorHAnsi"/>
         </w:rPr>
-      </w:pPr>
+        <w:t>s</w:t>
+      </w:r>
       <w:r>
         <w:rPr>
           <w:rFonts w:asciiTheme="majorHAnsi" w:eastAsia="メイリオ" w:hAnsiTheme="majorHAnsi" w:cstheme="majorHAnsi"/>
         </w:rPr>
-        <w:t>for client PC.</w:t>
+        <w:t>.</w:t>
       </w:r>
     </w:p>
     <w:p>
@@ -6164,8 +6146,8 @@
       <w:tblGrid>
         <w:gridCol w:w="534"/>
         <w:gridCol w:w="2298"/>
-        <w:gridCol w:w="3828"/>
-        <w:gridCol w:w="3260"/>
+        <w:gridCol w:w="3684"/>
+        <w:gridCol w:w="3404"/>
       </w:tblGrid>
       <w:tr>
         <w:trPr>
@@ -6249,7 +6231,7 @@
         </w:tc>
         <w:tc>
           <w:tcPr>
-            <w:tcW w:w="3828" w:type="dxa"/>
+            <w:tcW w:w="3684" w:type="dxa"/>
             <w:tcBorders>
               <w:top w:val="single" w:sz="4" w:space="0" w:color="auto"/>
               <w:left w:val="single" w:sz="2" w:space="0" w:color="D9D9D9" w:themeColor="background1" w:themeShade="D9"/>
@@ -6286,7 +6268,7 @@
         </w:tc>
         <w:tc>
           <w:tcPr>
-            <w:tcW w:w="3260" w:type="dxa"/>
+            <w:tcW w:w="3404" w:type="dxa"/>
             <w:tcBorders>
               <w:top w:val="single" w:sz="4" w:space="0" w:color="auto"/>
               <w:left w:val="single" w:sz="2" w:space="0" w:color="D9D9D9" w:themeColor="background1" w:themeShade="D9"/>
@@ -6377,6 +6359,7 @@
           <w:p>
             <w:pPr>
               <w:spacing w:line="240" w:lineRule="exact"/>
+              <w:jc w:val="left"/>
               <w:cnfStyle w:val="000000100000" w:firstRow="0" w:lastRow="0" w:firstColumn="0" w:lastColumn="0" w:oddVBand="0" w:evenVBand="0" w:oddHBand="1" w:evenHBand="0" w:firstRowFirstColumn="0" w:firstRowLastColumn="0" w:lastRowFirstColumn="0" w:lastRowLastColumn="0"/>
               <w:rPr>
                 <w:rFonts w:asciiTheme="majorHAnsi" w:eastAsia="メイリオ" w:hAnsiTheme="majorHAnsi" w:cstheme="majorHAnsi"/>
@@ -6396,7 +6379,7 @@
         </w:tc>
         <w:tc>
           <w:tcPr>
-            <w:tcW w:w="3828" w:type="dxa"/>
+            <w:tcW w:w="3684" w:type="dxa"/>
             <w:tcBorders>
               <w:top w:val="single" w:sz="2" w:space="0" w:color="7F7F7F" w:themeColor="text1" w:themeTint="80"/>
               <w:left w:val="single" w:sz="2" w:space="0" w:color="7F7F7F" w:themeColor="text1" w:themeTint="80"/>
@@ -6409,6 +6392,7 @@
           <w:p>
             <w:pPr>
               <w:spacing w:line="240" w:lineRule="exact"/>
+              <w:jc w:val="left"/>
               <w:cnfStyle w:val="000000100000" w:firstRow="0" w:lastRow="0" w:firstColumn="0" w:lastColumn="0" w:oddVBand="0" w:evenVBand="0" w:oddHBand="1" w:evenHBand="0" w:firstRowFirstColumn="0" w:firstRowLastColumn="0" w:lastRowFirstColumn="0" w:lastRowLastColumn="0"/>
               <w:rPr>
                 <w:rFonts w:ascii="メイリオ" w:eastAsia="メイリオ" w:hAnsi="メイリオ" w:cs="Meiryo UI"/>
@@ -6462,7 +6446,7 @@
         </w:tc>
         <w:tc>
           <w:tcPr>
-            <w:tcW w:w="3260" w:type="dxa"/>
+            <w:tcW w:w="3404" w:type="dxa"/>
             <w:tcBorders>
               <w:top w:val="single" w:sz="2" w:space="0" w:color="7F7F7F" w:themeColor="text1" w:themeTint="80"/>
               <w:left w:val="single" w:sz="2" w:space="0" w:color="7F7F7F" w:themeColor="text1" w:themeTint="80"/>
@@ -6601,6 +6585,7 @@
           <w:p>
             <w:pPr>
               <w:spacing w:line="240" w:lineRule="exact"/>
+              <w:jc w:val="left"/>
               <w:cnfStyle w:val="000000000000" w:firstRow="0" w:lastRow="0" w:firstColumn="0" w:lastColumn="0" w:oddVBand="0" w:evenVBand="0" w:oddHBand="0" w:evenHBand="0" w:firstRowFirstColumn="0" w:firstRowLastColumn="0" w:lastRowFirstColumn="0" w:lastRowLastColumn="0"/>
               <w:rPr>
                 <w:rFonts w:ascii="メイリオ" w:eastAsia="メイリオ" w:hAnsi="メイリオ" w:cs="Meiryo UI"/>
@@ -6620,7 +6605,7 @@
         </w:tc>
         <w:tc>
           <w:tcPr>
-            <w:tcW w:w="3828" w:type="dxa"/>
+            <w:tcW w:w="3684" w:type="dxa"/>
             <w:tcBorders>
               <w:top w:val="single" w:sz="2" w:space="0" w:color="7F7F7F" w:themeColor="text1" w:themeTint="80"/>
               <w:left w:val="single" w:sz="2" w:space="0" w:color="7F7F7F" w:themeColor="text1" w:themeTint="80"/>
@@ -6633,6 +6618,7 @@
           <w:p>
             <w:pPr>
               <w:spacing w:line="240" w:lineRule="exact"/>
+              <w:jc w:val="left"/>
               <w:cnfStyle w:val="000000000000" w:firstRow="0" w:lastRow="0" w:firstColumn="0" w:lastColumn="0" w:oddVBand="0" w:evenVBand="0" w:oddHBand="0" w:evenHBand="0" w:firstRowFirstColumn="0" w:firstRowLastColumn="0" w:lastRowFirstColumn="0" w:lastRowLastColumn="0"/>
               <w:rPr>
                 <w:rFonts w:ascii="メイリオ" w:eastAsia="メイリオ" w:hAnsi="メイリオ" w:cs="Meiryo UI"/>
@@ -6653,7 +6639,7 @@
         </w:tc>
         <w:tc>
           <w:tcPr>
-            <w:tcW w:w="3260" w:type="dxa"/>
+            <w:tcW w:w="3404" w:type="dxa"/>
             <w:tcBorders>
               <w:top w:val="single" w:sz="2" w:space="0" w:color="7F7F7F" w:themeColor="text1" w:themeTint="80"/>
               <w:left w:val="single" w:sz="2" w:space="0" w:color="7F7F7F" w:themeColor="text1" w:themeTint="80"/>
@@ -6666,6 +6652,7 @@
           <w:p>
             <w:pPr>
               <w:spacing w:line="240" w:lineRule="exact"/>
+              <w:jc w:val="left"/>
               <w:cnfStyle w:val="000000000000" w:firstRow="0" w:lastRow="0" w:firstColumn="0" w:lastColumn="0" w:oddVBand="0" w:evenVBand="0" w:oddHBand="0" w:evenHBand="0" w:firstRowFirstColumn="0" w:firstRowLastColumn="0" w:lastRowFirstColumn="0" w:lastRowLastColumn="0"/>
               <w:rPr>
                 <w:rFonts w:asciiTheme="majorHAnsi" w:eastAsia="メイリオ" w:hAnsiTheme="majorHAnsi" w:cstheme="majorHAnsi"/>
@@ -6685,6 +6672,7 @@
           <w:p>
             <w:pPr>
               <w:spacing w:line="240" w:lineRule="exact"/>
+              <w:jc w:val="left"/>
               <w:cnfStyle w:val="000000000000" w:firstRow="0" w:lastRow="0" w:firstColumn="0" w:lastColumn="0" w:oddVBand="0" w:evenVBand="0" w:oddHBand="0" w:evenHBand="0" w:firstRowFirstColumn="0" w:firstRowLastColumn="0" w:lastRowFirstColumn="0" w:lastRowLastColumn="0"/>
               <w:rPr>
                 <w:rFonts w:asciiTheme="majorHAnsi" w:eastAsia="メイリオ" w:hAnsiTheme="majorHAnsi" w:cstheme="majorHAnsi"/>
@@ -6704,6 +6692,7 @@
           <w:p>
             <w:pPr>
               <w:spacing w:line="240" w:lineRule="exact"/>
+              <w:jc w:val="left"/>
               <w:cnfStyle w:val="000000000000" w:firstRow="0" w:lastRow="0" w:firstColumn="0" w:lastColumn="0" w:oddVBand="0" w:evenVBand="0" w:oddHBand="0" w:evenHBand="0" w:firstRowFirstColumn="0" w:firstRowLastColumn="0" w:lastRowFirstColumn="0" w:lastRowLastColumn="0"/>
               <w:rPr>
                 <w:rFonts w:ascii="メイリオ" w:eastAsia="メイリオ" w:hAnsi="メイリオ" w:cs="Meiryo UI"/>
@@ -10558,11 +10547,19 @@
             </w:pPr>
             <w:r>
               <w:rPr>
-                <w:rFonts w:asciiTheme="majorHAnsi" w:eastAsia="Meiryo UI" w:hAnsiTheme="majorHAnsi" w:cstheme="majorHAnsi"/>
-                <w:sz w:val="18"/>
-                <w:szCs w:val="18"/>
-              </w:rPr>
-              <w:t xml:space="preserve">11 </w:t>
+                <w:rFonts w:asciiTheme="majorHAnsi" w:eastAsia="Meiryo UI" w:hAnsiTheme="majorHAnsi" w:cstheme="majorHAnsi" w:hint="eastAsia"/>
+                <w:sz w:val="18"/>
+                <w:szCs w:val="18"/>
+              </w:rPr>
+              <w:t>⑪</w:t>
+            </w:r>
+            <w:r>
+              <w:rPr>
+                <w:rFonts w:asciiTheme="majorHAnsi" w:eastAsia="Meiryo UI" w:hAnsiTheme="majorHAnsi" w:cstheme="majorHAnsi"/>
+                <w:sz w:val="18"/>
+                <w:szCs w:val="18"/>
+              </w:rPr>
+              <w:t xml:space="preserve"> </w:t>
             </w:r>
             <w:r>
               <w:rPr>
@@ -10760,6 +10757,225 @@
             <w:tcBorders>
               <w:top w:val="single" w:sz="2" w:space="0" w:color="7F7F7F" w:themeColor="text1" w:themeTint="80"/>
               <w:left w:val="single" w:sz="4" w:space="0" w:color="auto"/>
+              <w:bottom w:val="single" w:sz="2" w:space="0" w:color="7F7F7F" w:themeColor="text1" w:themeTint="80"/>
+              <w:right w:val="single" w:sz="2" w:space="0" w:color="7F7F7F" w:themeColor="text1" w:themeTint="80"/>
+            </w:tcBorders>
+          </w:tcPr>
+          <w:p>
+            <w:pPr>
+              <w:widowControl/>
+              <w:snapToGrid w:val="0"/>
+              <w:spacing w:line="200" w:lineRule="atLeast"/>
+              <w:jc w:val="left"/>
+              <w:rPr>
+                <w:rFonts w:asciiTheme="majorHAnsi" w:eastAsia="Meiryo UI" w:hAnsiTheme="majorHAnsi" w:cstheme="majorHAnsi"/>
+                <w:sz w:val="18"/>
+                <w:szCs w:val="18"/>
+              </w:rPr>
+            </w:pPr>
+            <w:r>
+              <w:rPr>
+                <w:rFonts w:asciiTheme="majorHAnsi" w:eastAsia="Meiryo UI" w:hAnsiTheme="majorHAnsi" w:cstheme="majorHAnsi" w:hint="eastAsia"/>
+                <w:sz w:val="18"/>
+                <w:szCs w:val="18"/>
+              </w:rPr>
+              <w:t>⑫</w:t>
+            </w:r>
+            <w:r>
+              <w:rPr>
+                <w:rFonts w:asciiTheme="majorHAnsi" w:eastAsia="Meiryo UI" w:hAnsiTheme="majorHAnsi" w:cstheme="majorHAnsi"/>
+                <w:sz w:val="18"/>
+                <w:szCs w:val="18"/>
+              </w:rPr>
+              <w:t xml:space="preserve"> </w:t>
+            </w:r>
+            <w:r>
+              <w:rPr>
+                <w:rFonts w:ascii="ＭＳ ゴシック" w:eastAsia="ＭＳ ゴシック" w:hAnsi="ＭＳ ゴシック" w:cs="ＭＳ ゴシック" w:hint="eastAsia"/>
+                <w:sz w:val="18"/>
+                <w:szCs w:val="18"/>
+              </w:rPr>
+              <w:t>※</w:t>
+            </w:r>
+            <w:r>
+              <w:rPr>
+                <w:rFonts w:asciiTheme="majorHAnsi" w:eastAsia="Meiryo UI" w:hAnsiTheme="majorHAnsi" w:cstheme="majorHAnsi"/>
+                <w:sz w:val="18"/>
+                <w:szCs w:val="18"/>
+              </w:rPr>
+              <w:t>4</w:t>
+            </w:r>
+          </w:p>
+        </w:tc>
+        <w:tc>
+          <w:tcPr>
+            <w:tcW w:w="1104" w:type="dxa"/>
+            <w:tcBorders>
+              <w:top w:val="single" w:sz="2" w:space="0" w:color="7F7F7F" w:themeColor="text1" w:themeTint="80"/>
+              <w:left w:val="single" w:sz="2" w:space="0" w:color="7F7F7F" w:themeColor="text1" w:themeTint="80"/>
+              <w:bottom w:val="single" w:sz="2" w:space="0" w:color="7F7F7F" w:themeColor="text1" w:themeTint="80"/>
+              <w:right w:val="single" w:sz="2" w:space="0" w:color="7F7F7F" w:themeColor="text1" w:themeTint="80"/>
+            </w:tcBorders>
+          </w:tcPr>
+          <w:p>
+            <w:pPr>
+              <w:widowControl/>
+              <w:snapToGrid w:val="0"/>
+              <w:spacing w:line="200" w:lineRule="atLeast"/>
+              <w:jc w:val="left"/>
+              <w:rPr>
+                <w:rFonts w:asciiTheme="majorHAnsi" w:eastAsia="Meiryo UI" w:hAnsiTheme="majorHAnsi" w:cstheme="majorHAnsi"/>
+                <w:sz w:val="18"/>
+                <w:szCs w:val="18"/>
+              </w:rPr>
+            </w:pPr>
+            <w:r>
+              <w:rPr>
+                <w:rFonts w:asciiTheme="majorHAnsi" w:eastAsia="Meiryo UI" w:hAnsiTheme="majorHAnsi" w:cstheme="majorHAnsi"/>
+                <w:sz w:val="18"/>
+                <w:szCs w:val="18"/>
+              </w:rPr>
+              <w:t>Backyard</w:t>
+            </w:r>
+            <w:r>
+              <w:rPr>
+                <w:rFonts w:asciiTheme="majorHAnsi" w:eastAsia="Meiryo UI" w:hAnsiTheme="majorHAnsi" w:cstheme="majorHAnsi"/>
+                <w:sz w:val="18"/>
+                <w:szCs w:val="18"/>
+              </w:rPr>
+              <w:br/>
+              <w:t>server</w:t>
+            </w:r>
+          </w:p>
+        </w:tc>
+        <w:tc>
+          <w:tcPr>
+            <w:tcW w:w="1633" w:type="dxa"/>
+            <w:tcBorders>
+              <w:top w:val="single" w:sz="2" w:space="0" w:color="7F7F7F" w:themeColor="text1" w:themeTint="80"/>
+              <w:left w:val="single" w:sz="2" w:space="0" w:color="7F7F7F" w:themeColor="text1" w:themeTint="80"/>
+              <w:bottom w:val="single" w:sz="2" w:space="0" w:color="7F7F7F" w:themeColor="text1" w:themeTint="80"/>
+              <w:right w:val="single" w:sz="2" w:space="0" w:color="7F7F7F" w:themeColor="text1" w:themeTint="80"/>
+            </w:tcBorders>
+          </w:tcPr>
+          <w:p>
+            <w:pPr>
+              <w:widowControl/>
+              <w:snapToGrid w:val="0"/>
+              <w:spacing w:line="200" w:lineRule="atLeast"/>
+              <w:jc w:val="left"/>
+              <w:rPr>
+                <w:rFonts w:asciiTheme="majorHAnsi" w:eastAsia="Meiryo UI" w:hAnsiTheme="majorHAnsi" w:cstheme="majorHAnsi"/>
+                <w:sz w:val="18"/>
+                <w:szCs w:val="18"/>
+              </w:rPr>
+            </w:pPr>
+            <w:r>
+              <w:rPr>
+                <w:rFonts w:asciiTheme="majorHAnsi" w:eastAsia="Meiryo UI" w:hAnsiTheme="majorHAnsi" w:cstheme="majorHAnsi"/>
+                <w:sz w:val="18"/>
+                <w:szCs w:val="18"/>
+              </w:rPr>
+              <w:t>Terraform Enterprise</w:t>
+            </w:r>
+          </w:p>
+        </w:tc>
+        <w:tc>
+          <w:tcPr>
+            <w:tcW w:w="1813" w:type="dxa"/>
+            <w:tcBorders>
+              <w:top w:val="single" w:sz="2" w:space="0" w:color="7F7F7F" w:themeColor="text1" w:themeTint="80"/>
+              <w:left w:val="single" w:sz="2" w:space="0" w:color="7F7F7F" w:themeColor="text1" w:themeTint="80"/>
+              <w:bottom w:val="single" w:sz="2" w:space="0" w:color="7F7F7F" w:themeColor="text1" w:themeTint="80"/>
+              <w:right w:val="single" w:sz="2" w:space="0" w:color="7F7F7F" w:themeColor="text1" w:themeTint="80"/>
+            </w:tcBorders>
+          </w:tcPr>
+          <w:p>
+            <w:pPr>
+              <w:widowControl/>
+              <w:snapToGrid w:val="0"/>
+              <w:spacing w:line="200" w:lineRule="atLeast"/>
+              <w:jc w:val="left"/>
+              <w:rPr>
+                <w:rFonts w:asciiTheme="majorHAnsi" w:eastAsia="Meiryo UI" w:hAnsiTheme="majorHAnsi" w:cstheme="majorHAnsi"/>
+                <w:sz w:val="18"/>
+                <w:szCs w:val="18"/>
+              </w:rPr>
+            </w:pPr>
+            <w:r>
+              <w:rPr>
+                <w:rFonts w:asciiTheme="majorHAnsi" w:eastAsia="Meiryo UI" w:hAnsiTheme="majorHAnsi" w:cstheme="majorHAnsi"/>
+                <w:sz w:val="18"/>
+                <w:szCs w:val="18"/>
+              </w:rPr>
+              <w:t>http(s)</w:t>
+            </w:r>
+          </w:p>
+          <w:p>
+            <w:pPr>
+              <w:widowControl/>
+              <w:snapToGrid w:val="0"/>
+              <w:spacing w:line="200" w:lineRule="atLeast"/>
+              <w:jc w:val="left"/>
+              <w:rPr>
+                <w:rFonts w:asciiTheme="majorHAnsi" w:eastAsia="Meiryo UI" w:hAnsiTheme="majorHAnsi" w:cstheme="majorHAnsi"/>
+                <w:sz w:val="18"/>
+                <w:szCs w:val="18"/>
+              </w:rPr>
+            </w:pPr>
+            <w:r>
+              <w:rPr>
+                <w:rFonts w:asciiTheme="majorHAnsi" w:eastAsia="Meiryo UI" w:hAnsiTheme="majorHAnsi" w:cstheme="majorHAnsi"/>
+                <w:sz w:val="18"/>
+                <w:szCs w:val="18"/>
+              </w:rPr>
+              <w:t>[80(443)/tcp]</w:t>
+            </w:r>
+          </w:p>
+        </w:tc>
+        <w:tc>
+          <w:tcPr>
+            <w:tcW w:w="3820" w:type="dxa"/>
+            <w:tcBorders>
+              <w:top w:val="single" w:sz="2" w:space="0" w:color="7F7F7F" w:themeColor="text1" w:themeTint="80"/>
+              <w:left w:val="single" w:sz="2" w:space="0" w:color="7F7F7F" w:themeColor="text1" w:themeTint="80"/>
+              <w:bottom w:val="single" w:sz="2" w:space="0" w:color="7F7F7F" w:themeColor="text1" w:themeTint="80"/>
+              <w:right w:val="single" w:sz="4" w:space="0" w:color="auto"/>
+            </w:tcBorders>
+          </w:tcPr>
+          <w:p>
+            <w:pPr>
+              <w:widowControl/>
+              <w:snapToGrid w:val="0"/>
+              <w:spacing w:line="200" w:lineRule="atLeast"/>
+              <w:jc w:val="left"/>
+              <w:rPr>
+                <w:rFonts w:asciiTheme="majorHAnsi" w:eastAsia="Meiryo UI" w:hAnsiTheme="majorHAnsi" w:cstheme="majorHAnsi"/>
+                <w:sz w:val="18"/>
+                <w:szCs w:val="18"/>
+              </w:rPr>
+            </w:pPr>
+            <w:r>
+              <w:rPr>
+                <w:rFonts w:asciiTheme="majorHAnsi" w:eastAsia="Meiryo UI" w:hAnsiTheme="majorHAnsi" w:cstheme="majorHAnsi"/>
+                <w:sz w:val="18"/>
+                <w:szCs w:val="18"/>
+              </w:rPr>
+              <w:t>Executes and gather results from Plan/PolicyCheck/Apply to Terraform Enterprise when running.</w:t>
+            </w:r>
+          </w:p>
+        </w:tc>
+      </w:tr>
+      <w:tr>
+        <w:trPr>
+          <w:trHeight w:val="161"/>
+        </w:trPr>
+        <w:tc>
+          <w:tcPr>
+            <w:tcW w:w="1606" w:type="dxa"/>
+            <w:tcBorders>
+              <w:top w:val="single" w:sz="2" w:space="0" w:color="7F7F7F" w:themeColor="text1" w:themeTint="80"/>
+              <w:left w:val="single" w:sz="4" w:space="0" w:color="auto"/>
               <w:bottom w:val="single" w:sz="4" w:space="0" w:color="auto"/>
               <w:right w:val="single" w:sz="2" w:space="0" w:color="7F7F7F" w:themeColor="text1" w:themeTint="80"/>
             </w:tcBorders>
@@ -10771,34 +10987,18 @@
               <w:spacing w:line="200" w:lineRule="atLeast"/>
               <w:jc w:val="left"/>
               <w:rPr>
-                <w:rFonts w:asciiTheme="majorHAnsi" w:eastAsia="Meiryo UI" w:hAnsiTheme="majorHAnsi" w:cstheme="majorHAnsi"/>
-                <w:sz w:val="18"/>
-                <w:szCs w:val="18"/>
-              </w:rPr>
-            </w:pPr>
-            <w:r>
-              <w:rPr>
-                <w:rFonts w:asciiTheme="majorHAnsi" w:eastAsia="Meiryo UI" w:hAnsiTheme="majorHAnsi" w:cstheme="majorHAnsi"/>
-                <w:sz w:val="18"/>
-                <w:szCs w:val="18"/>
-              </w:rPr>
-              <w:t xml:space="preserve">12 </w:t>
-            </w:r>
-            <w:r>
-              <w:rPr>
-                <w:rFonts w:ascii="ＭＳ ゴシック" w:eastAsia="ＭＳ ゴシック" w:hAnsi="ＭＳ ゴシック" w:cs="ＭＳ ゴシック" w:hint="eastAsia"/>
-                <w:sz w:val="18"/>
-                <w:szCs w:val="18"/>
-              </w:rPr>
-              <w:t>※</w:t>
-            </w:r>
-            <w:r>
-              <w:rPr>
-                <w:rFonts w:asciiTheme="majorHAnsi" w:eastAsia="Meiryo UI" w:hAnsiTheme="majorHAnsi" w:cstheme="majorHAnsi"/>
-                <w:sz w:val="18"/>
-                <w:szCs w:val="18"/>
-              </w:rPr>
-              <w:t>4</w:t>
+                <w:rFonts w:ascii="Meiryo UI" w:eastAsia="Meiryo UI" w:hAnsi="Meiryo UI"/>
+                <w:sz w:val="18"/>
+                <w:szCs w:val="18"/>
+              </w:rPr>
+            </w:pPr>
+            <w:r>
+              <w:rPr>
+                <w:rFonts w:ascii="Meiryo UI" w:eastAsia="Meiryo UI" w:hAnsi="Meiryo UI" w:hint="eastAsia"/>
+                <w:sz w:val="18"/>
+                <w:szCs w:val="18"/>
+              </w:rPr>
+              <w:t>⑬ ※4</w:t>
             </w:r>
           </w:p>
         </w:tc>
@@ -10819,14 +11019,14 @@
               <w:spacing w:line="200" w:lineRule="atLeast"/>
               <w:jc w:val="left"/>
               <w:rPr>
-                <w:rFonts w:asciiTheme="majorHAnsi" w:eastAsia="Meiryo UI" w:hAnsiTheme="majorHAnsi" w:cstheme="majorHAnsi"/>
-                <w:sz w:val="18"/>
-                <w:szCs w:val="18"/>
-              </w:rPr>
-            </w:pPr>
-            <w:r>
-              <w:rPr>
-                <w:rFonts w:asciiTheme="majorHAnsi" w:eastAsia="Meiryo UI" w:hAnsiTheme="majorHAnsi" w:cstheme="majorHAnsi"/>
+                <w:rFonts w:ascii="Meiryo UI" w:eastAsia="Meiryo UI" w:hAnsi="Meiryo UI"/>
+                <w:sz w:val="18"/>
+                <w:szCs w:val="18"/>
+              </w:rPr>
+            </w:pPr>
+            <w:r>
+              <w:rPr>
+                <w:rFonts w:ascii="Meiryo UI" w:eastAsia="Meiryo UI" w:hAnsi="Meiryo UI" w:hint="eastAsia"/>
                 <w:sz w:val="18"/>
                 <w:szCs w:val="18"/>
               </w:rPr>
@@ -10834,12 +11034,11 @@
             </w:r>
             <w:r>
               <w:rPr>
-                <w:rFonts w:asciiTheme="majorHAnsi" w:eastAsia="Meiryo UI" w:hAnsiTheme="majorHAnsi" w:cstheme="majorHAnsi"/>
-                <w:sz w:val="18"/>
-                <w:szCs w:val="18"/>
-              </w:rPr>
-              <w:br/>
-              <w:t>server</w:t>
+                <w:rFonts w:ascii="Meiryo UI" w:eastAsia="Meiryo UI" w:hAnsi="Meiryo UI" w:hint="eastAsia"/>
+                <w:sz w:val="18"/>
+                <w:szCs w:val="18"/>
+              </w:rPr>
+              <w:t xml:space="preserve"> server</w:t>
             </w:r>
           </w:p>
         </w:tc>
@@ -10860,18 +11059,18 @@
               <w:spacing w:line="200" w:lineRule="atLeast"/>
               <w:jc w:val="left"/>
               <w:rPr>
-                <w:rFonts w:asciiTheme="majorHAnsi" w:eastAsia="Meiryo UI" w:hAnsiTheme="majorHAnsi" w:cstheme="majorHAnsi"/>
-                <w:sz w:val="18"/>
-                <w:szCs w:val="18"/>
-              </w:rPr>
-            </w:pPr>
-            <w:r>
-              <w:rPr>
-                <w:rFonts w:asciiTheme="majorHAnsi" w:eastAsia="Meiryo UI" w:hAnsiTheme="majorHAnsi" w:cstheme="majorHAnsi"/>
-                <w:sz w:val="18"/>
-                <w:szCs w:val="18"/>
-              </w:rPr>
-              <w:t>Terraform Enterprise</w:t>
+                <w:rFonts w:ascii="Meiryo UI" w:eastAsia="Meiryo UI" w:hAnsi="Meiryo UI"/>
+                <w:sz w:val="18"/>
+                <w:szCs w:val="18"/>
+              </w:rPr>
+            </w:pPr>
+            <w:r>
+              <w:rPr>
+                <w:rFonts w:ascii="Meiryo UI" w:eastAsia="Meiryo UI" w:hAnsi="Meiryo UI" w:hint="eastAsia"/>
+                <w:sz w:val="18"/>
+                <w:szCs w:val="18"/>
+              </w:rPr>
+              <w:t>git</w:t>
             </w:r>
           </w:p>
         </w:tc>
@@ -10892,14 +11091,14 @@
               <w:spacing w:line="200" w:lineRule="atLeast"/>
               <w:jc w:val="left"/>
               <w:rPr>
-                <w:rFonts w:asciiTheme="majorHAnsi" w:eastAsia="Meiryo UI" w:hAnsiTheme="majorHAnsi" w:cstheme="majorHAnsi"/>
-                <w:sz w:val="18"/>
-                <w:szCs w:val="18"/>
-              </w:rPr>
-            </w:pPr>
-            <w:r>
-              <w:rPr>
-                <w:rFonts w:asciiTheme="majorHAnsi" w:eastAsia="Meiryo UI" w:hAnsiTheme="majorHAnsi" w:cstheme="majorHAnsi"/>
+                <w:rFonts w:ascii="Meiryo UI" w:eastAsia="Meiryo UI" w:hAnsi="Meiryo UI"/>
+                <w:sz w:val="18"/>
+                <w:szCs w:val="18"/>
+              </w:rPr>
+            </w:pPr>
+            <w:r>
+              <w:rPr>
+                <w:rFonts w:ascii="Meiryo UI" w:eastAsia="Meiryo UI" w:hAnsi="Meiryo UI"/>
                 <w:sz w:val="18"/>
                 <w:szCs w:val="18"/>
               </w:rPr>
@@ -10913,18 +11112,34 @@
               <w:spacing w:line="200" w:lineRule="atLeast"/>
               <w:jc w:val="left"/>
               <w:rPr>
-                <w:rFonts w:asciiTheme="majorHAnsi" w:eastAsia="Meiryo UI" w:hAnsiTheme="majorHAnsi" w:cstheme="majorHAnsi"/>
-                <w:sz w:val="18"/>
-                <w:szCs w:val="18"/>
-              </w:rPr>
-            </w:pPr>
-            <w:r>
-              <w:rPr>
-                <w:rFonts w:asciiTheme="majorHAnsi" w:eastAsia="Meiryo UI" w:hAnsiTheme="majorHAnsi" w:cstheme="majorHAnsi"/>
-                <w:sz w:val="18"/>
-                <w:szCs w:val="18"/>
-              </w:rPr>
-              <w:t>[80(443)/tcp]</w:t>
+                <w:rFonts w:ascii="Meiryo UI" w:eastAsia="Meiryo UI" w:hAnsi="Meiryo UI"/>
+                <w:sz w:val="18"/>
+                <w:szCs w:val="18"/>
+              </w:rPr>
+            </w:pPr>
+            <w:r>
+              <w:rPr>
+                <w:rFonts w:ascii="Meiryo UI" w:eastAsia="Meiryo UI" w:hAnsi="Meiryo UI"/>
+                <w:sz w:val="18"/>
+                <w:szCs w:val="18"/>
+              </w:rPr>
+              <w:t>[</w:t>
+            </w:r>
+            <w:r>
+              <w:rPr>
+                <w:rFonts w:ascii="Meiryo UI" w:eastAsia="Meiryo UI" w:hAnsi="Meiryo UI"/>
+                <w:sz w:val="18"/>
+                <w:szCs w:val="18"/>
+              </w:rPr>
+              <w:t>80(443)/tcp</w:t>
+            </w:r>
+            <w:r>
+              <w:rPr>
+                <w:rFonts w:ascii="Meiryo UI" w:eastAsia="Meiryo UI" w:hAnsi="Meiryo UI"/>
+                <w:sz w:val="18"/>
+                <w:szCs w:val="18"/>
+              </w:rPr>
+              <w:t>]</w:t>
             </w:r>
           </w:p>
         </w:tc>
@@ -10945,18 +11160,34 @@
               <w:spacing w:line="200" w:lineRule="atLeast"/>
               <w:jc w:val="left"/>
               <w:rPr>
-                <w:rFonts w:asciiTheme="majorHAnsi" w:eastAsia="Meiryo UI" w:hAnsiTheme="majorHAnsi" w:cstheme="majorHAnsi"/>
-                <w:sz w:val="18"/>
-                <w:szCs w:val="18"/>
-              </w:rPr>
-            </w:pPr>
-            <w:r>
-              <w:rPr>
-                <w:rFonts w:asciiTheme="majorHAnsi" w:eastAsia="Meiryo UI" w:hAnsiTheme="majorHAnsi" w:cstheme="majorHAnsi"/>
-                <w:sz w:val="18"/>
-                <w:szCs w:val="18"/>
-              </w:rPr>
-              <w:t>Executes and gather results from Plan/PolicyCheck/Apply to Terraform Enterprise when running.</w:t>
+                <w:rFonts w:ascii="Meiryo UI" w:eastAsia="Meiryo UI" w:hAnsi="Meiryo UI"/>
+                <w:sz w:val="18"/>
+                <w:szCs w:val="18"/>
+              </w:rPr>
+            </w:pPr>
+            <w:r>
+              <w:rPr>
+                <w:rFonts w:ascii="Meiryo UI" w:eastAsia="Meiryo UI" w:hAnsi="Meiryo UI"/>
+                <w:sz w:val="18"/>
+                <w:szCs w:val="18"/>
+              </w:rPr>
+              <w:t>Uses C</w:t>
+            </w:r>
+            <w:r>
+              <w:rPr>
+                <w:rFonts w:ascii="Meiryo UI" w:eastAsia="Meiryo UI" w:hAnsi="Meiryo UI"/>
+                <w:sz w:val="18"/>
+                <w:szCs w:val="18"/>
+              </w:rPr>
+              <w:t>I/CD for IaC to connect to the G</w:t>
+            </w:r>
+            <w:r>
+              <w:rPr>
+                <w:rFonts w:ascii="Meiryo UI" w:eastAsia="Meiryo UI" w:hAnsi="Meiryo UI"/>
+                <w:sz w:val="18"/>
+                <w:szCs w:val="18"/>
+              </w:rPr>
+              <w:t>it repository and gathers file information.</w:t>
             </w:r>
           </w:p>
         </w:tc>
@@ -11540,16 +11771,13 @@
         </w:rPr>
         <w:t xml:space="preserve"> the points that affect server scalability and the configuration are as</w:t>
       </w:r>
-    </w:p>
-    <w:p>
-      <w:pPr>
-        <w:snapToGrid w:val="0"/>
-        <w:ind w:left="3362" w:hanging="3362"/>
-        <w:rPr>
-          <w:rFonts w:asciiTheme="majorHAnsi" w:eastAsia="メイリオ" w:hAnsiTheme="majorHAnsi" w:cstheme="majorHAnsi"/>
+      <w:r>
+        <w:rPr>
+          <w:rFonts w:asciiTheme="majorHAnsi" w:eastAsia="メイリオ" w:hAnsiTheme="majorHAnsi" w:cstheme="majorHAnsi" w:hint="eastAsia"/>
           <w:szCs w:val="21"/>
         </w:rPr>
-      </w:pPr>
+        <w:t xml:space="preserve"> </w:t>
+      </w:r>
       <w:r>
         <w:rPr>
           <w:rFonts w:asciiTheme="majorHAnsi" w:eastAsia="メイリオ" w:hAnsiTheme="majorHAnsi" w:cstheme="majorHAnsi"/>
@@ -13822,7 +14050,7 @@
           <w:rPr>
             <w:noProof/>
           </w:rPr>
-          <w:t>10</w:t>
+          <w:t>2</w:t>
         </w:r>
         <w:r>
           <w:fldChar w:fldCharType="end"/>
@@ -17383,7 +17611,7 @@
 </file>
 
 <file path=customXml/itemProps1.xml><?xml version="1.0" encoding="utf-8"?>
-<ds:datastoreItem xmlns:ds="http://schemas.openxmlformats.org/officeDocument/2006/customXml" ds:itemID="{138B1C51-52A3-4D4D-801B-2925CBE09824}">
+<ds:datastoreItem xmlns:ds="http://schemas.openxmlformats.org/officeDocument/2006/customXml" ds:itemID="{FDBA6579-719E-4BB4-9064-9234797ABEB0}">
   <ds:schemaRefs>
     <ds:schemaRef ds:uri="http://schemas.openxmlformats.org/officeDocument/2006/bibliography"/>
   </ds:schemaRefs>

</xml_diff>

<commit_message>
Update English manuals to v1.10.0
</commit_message>
<xml_diff>
--- a/asset/Documents/Exastro-ITA_System_Configuration_Environment_Construction_Guide_Basic.docx
+++ b/asset/Documents/Exastro-ITA_System_Configuration_Environment_Construction_Guide_Basic.docx
@@ -38,8 +38,6 @@
           <w:rFonts w:ascii="Meiryo UI" w:eastAsia="Meiryo UI" w:hAnsi="Meiryo UI" w:cs="Meiryo UI"/>
         </w:rPr>
       </w:pPr>
-      <w:bookmarkStart w:id="0" w:name="_GoBack"/>
-      <w:bookmarkEnd w:id="0"/>
     </w:p>
     <w:p>
       <w:pPr>
@@ -191,6 +189,7 @@
           <w:szCs w:val="52"/>
         </w:rPr>
       </w:pPr>
+      <w:proofErr w:type="spellStart"/>
       <w:r>
         <w:rPr>
           <w:rFonts w:asciiTheme="majorHAnsi" w:eastAsiaTheme="majorEastAsia" w:hAnsiTheme="majorHAnsi" w:cstheme="majorHAnsi"/>
@@ -198,7 +197,17 @@
           <w:sz w:val="52"/>
           <w:szCs w:val="52"/>
         </w:rPr>
-        <w:t>ITA_System Configuration / Environment Construction Guide</w:t>
+        <w:t>ITA_System</w:t>
+      </w:r>
+      <w:proofErr w:type="spellEnd"/>
+      <w:r>
+        <w:rPr>
+          <w:rFonts w:asciiTheme="majorHAnsi" w:eastAsiaTheme="majorEastAsia" w:hAnsiTheme="majorHAnsi" w:cstheme="majorHAnsi"/>
+          <w:color w:val="auto"/>
+          <w:sz w:val="52"/>
+          <w:szCs w:val="52"/>
+        </w:rPr>
+        <w:t xml:space="preserve"> Configuration / Environment Construction Guide</w:t>
       </w:r>
     </w:p>
     <w:p>
@@ -290,7 +299,16 @@
               <w:sz w:val="36"/>
               <w:szCs w:val="36"/>
             </w:rPr>
-            <w:t>9</w:t>
+            <w:t>1</w:t>
+          </w:r>
+          <w:r>
+            <w:rPr>
+              <w:rFonts w:asciiTheme="majorEastAsia" w:eastAsiaTheme="majorEastAsia" w:hAnsiTheme="majorEastAsia" w:cs="Meiryo UI"/>
+              <w:color w:val="auto"/>
+              <w:sz w:val="36"/>
+              <w:szCs w:val="36"/>
+            </w:rPr>
+            <w:t>0</w:t>
           </w:r>
           <w:r>
             <w:rPr>
@@ -942,6 +960,7 @@
           <w:szCs w:val="20"/>
         </w:rPr>
       </w:pPr>
+      <w:proofErr w:type="spellStart"/>
       <w:r>
         <w:rPr>
           <w:rFonts w:asciiTheme="majorHAnsi" w:eastAsia="ＭＳ Ｐゴシック" w:hAnsiTheme="majorHAnsi" w:cstheme="majorHAnsi"/>
@@ -950,6 +969,7 @@
         </w:rPr>
         <w:t>MariaDB</w:t>
       </w:r>
+      <w:proofErr w:type="spellEnd"/>
       <w:r>
         <w:rPr>
           <w:rFonts w:asciiTheme="majorHAnsi" w:eastAsia="ＭＳ Ｐゴシック" w:hAnsiTheme="majorHAnsi" w:cstheme="majorHAnsi"/>
@@ -958,13 +978,23 @@
         </w:rPr>
         <w:t xml:space="preserve"> is a registered trademark or trademark of the </w:t>
       </w:r>
+      <w:proofErr w:type="spellStart"/>
       <w:r>
         <w:rPr>
           <w:rFonts w:asciiTheme="majorHAnsi" w:eastAsia="ＭＳ Ｐゴシック" w:hAnsiTheme="majorHAnsi" w:cstheme="majorHAnsi"/>
           <w:sz w:val="20"/>
           <w:szCs w:val="20"/>
         </w:rPr>
-        <w:t>MariaDB Foundation</w:t>
+        <w:t>MariaDB</w:t>
+      </w:r>
+      <w:proofErr w:type="spellEnd"/>
+      <w:r>
+        <w:rPr>
+          <w:rFonts w:asciiTheme="majorHAnsi" w:eastAsia="ＭＳ Ｐゴシック" w:hAnsiTheme="majorHAnsi" w:cstheme="majorHAnsi"/>
+          <w:sz w:val="20"/>
+          <w:szCs w:val="20"/>
+        </w:rPr>
+        <w:t xml:space="preserve"> Foundation</w:t>
       </w:r>
       <w:r>
         <w:rPr>
@@ -1825,7 +1855,7 @@
                 <w:rFonts w:ascii="Arial" w:hAnsi="Arial" w:cs="Arial"/>
                 <w:webHidden/>
               </w:rPr>
-              <w:t>10</w:t>
+              <w:t>9</w:t>
             </w:r>
             <w:r>
               <w:rPr>
@@ -1859,12 +1889,12 @@
       <w:pPr>
         <w:pStyle w:val="10"/>
       </w:pPr>
-      <w:bookmarkStart w:id="1" w:name="_Toc49249495"/>
+      <w:bookmarkStart w:id="0" w:name="_Toc49249495"/>
       <w:r>
         <w:lastRenderedPageBreak/>
         <w:t>Introduction</w:t>
       </w:r>
-      <w:bookmarkEnd w:id="1"/>
+      <w:bookmarkEnd w:id="0"/>
       <w:r>
         <w:t xml:space="preserve"> </w:t>
       </w:r>
@@ -1892,26 +1922,27 @@
           <w:numId w:val="16"/>
         </w:numPr>
       </w:pPr>
-      <w:bookmarkStart w:id="2" w:name="_Toc434509114"/>
-      <w:bookmarkStart w:id="3" w:name="_Toc434590376"/>
-      <w:bookmarkStart w:id="4" w:name="_Toc434596969"/>
-      <w:bookmarkStart w:id="5" w:name="_Toc434597129"/>
-      <w:bookmarkStart w:id="6" w:name="_Toc435539446"/>
-      <w:bookmarkStart w:id="7" w:name="_Toc435540698"/>
-      <w:bookmarkStart w:id="8" w:name="_Toc435616786"/>
-      <w:bookmarkStart w:id="9" w:name="_Toc436828744"/>
-      <w:bookmarkStart w:id="10" w:name="_Toc436828761"/>
-      <w:bookmarkStart w:id="11" w:name="_Toc436828884"/>
-      <w:bookmarkStart w:id="12" w:name="_Toc436828921"/>
-      <w:bookmarkStart w:id="13" w:name="_Toc436828949"/>
-      <w:bookmarkStart w:id="14" w:name="_Toc437623352"/>
-      <w:bookmarkStart w:id="15" w:name="_Toc437623427"/>
-      <w:bookmarkStart w:id="16" w:name="_Toc437623516"/>
-      <w:bookmarkStart w:id="17" w:name="_Toc437623632"/>
-      <w:bookmarkStart w:id="18" w:name="_Toc437623653"/>
-      <w:bookmarkStart w:id="19" w:name="_Toc437623689"/>
-      <w:bookmarkStart w:id="20" w:name="_Toc437623772"/>
-      <w:bookmarkStart w:id="21" w:name="_Toc49249496"/>
+      <w:bookmarkStart w:id="1" w:name="_Toc434509114"/>
+      <w:bookmarkStart w:id="2" w:name="_Toc434590376"/>
+      <w:bookmarkStart w:id="3" w:name="_Toc434596969"/>
+      <w:bookmarkStart w:id="4" w:name="_Toc434597129"/>
+      <w:bookmarkStart w:id="5" w:name="_Toc435539446"/>
+      <w:bookmarkStart w:id="6" w:name="_Toc435540698"/>
+      <w:bookmarkStart w:id="7" w:name="_Toc435616786"/>
+      <w:bookmarkStart w:id="8" w:name="_Toc436828744"/>
+      <w:bookmarkStart w:id="9" w:name="_Toc436828761"/>
+      <w:bookmarkStart w:id="10" w:name="_Toc436828884"/>
+      <w:bookmarkStart w:id="11" w:name="_Toc436828921"/>
+      <w:bookmarkStart w:id="12" w:name="_Toc436828949"/>
+      <w:bookmarkStart w:id="13" w:name="_Toc437623352"/>
+      <w:bookmarkStart w:id="14" w:name="_Toc437623427"/>
+      <w:bookmarkStart w:id="15" w:name="_Toc437623516"/>
+      <w:bookmarkStart w:id="16" w:name="_Toc437623632"/>
+      <w:bookmarkStart w:id="17" w:name="_Toc437623653"/>
+      <w:bookmarkStart w:id="18" w:name="_Toc437623689"/>
+      <w:bookmarkStart w:id="19" w:name="_Toc437623772"/>
+      <w:bookmarkStart w:id="20" w:name="_Toc49249496"/>
+      <w:bookmarkEnd w:id="1"/>
       <w:bookmarkEnd w:id="2"/>
       <w:bookmarkEnd w:id="3"/>
       <w:bookmarkEnd w:id="4"/>
@@ -1930,12 +1961,11 @@
       <w:bookmarkEnd w:id="17"/>
       <w:bookmarkEnd w:id="18"/>
       <w:bookmarkEnd w:id="19"/>
-      <w:bookmarkEnd w:id="20"/>
       <w:r>
         <w:lastRenderedPageBreak/>
         <w:t>System requirements</w:t>
       </w:r>
-      <w:bookmarkEnd w:id="21"/>
+      <w:bookmarkEnd w:id="20"/>
     </w:p>
     <w:p>
       <w:pPr>
@@ -1962,18 +1992,19 @@
           <w:szCs w:val="21"/>
         </w:rPr>
       </w:pPr>
-      <w:bookmarkStart w:id="22" w:name="_Toc6413414"/>
-      <w:bookmarkStart w:id="23" w:name="_Toc14438716"/>
-      <w:bookmarkStart w:id="24" w:name="_Toc28165964"/>
-      <w:bookmarkStart w:id="25" w:name="_Toc29221777"/>
-      <w:bookmarkStart w:id="26" w:name="_Toc29221986"/>
-      <w:bookmarkStart w:id="27" w:name="_Toc29221998"/>
-      <w:bookmarkStart w:id="28" w:name="_Toc29226470"/>
-      <w:bookmarkStart w:id="29" w:name="_Toc29231613"/>
-      <w:bookmarkStart w:id="30" w:name="_Toc30063105"/>
-      <w:bookmarkStart w:id="31" w:name="_Toc30066886"/>
-      <w:bookmarkStart w:id="32" w:name="_Toc31640976"/>
-      <w:bookmarkStart w:id="33" w:name="_Toc49249497"/>
+      <w:bookmarkStart w:id="21" w:name="_Toc6413414"/>
+      <w:bookmarkStart w:id="22" w:name="_Toc14438716"/>
+      <w:bookmarkStart w:id="23" w:name="_Toc28165964"/>
+      <w:bookmarkStart w:id="24" w:name="_Toc29221777"/>
+      <w:bookmarkStart w:id="25" w:name="_Toc29221986"/>
+      <w:bookmarkStart w:id="26" w:name="_Toc29221998"/>
+      <w:bookmarkStart w:id="27" w:name="_Toc29226470"/>
+      <w:bookmarkStart w:id="28" w:name="_Toc29231613"/>
+      <w:bookmarkStart w:id="29" w:name="_Toc30063105"/>
+      <w:bookmarkStart w:id="30" w:name="_Toc30066886"/>
+      <w:bookmarkStart w:id="31" w:name="_Toc31640976"/>
+      <w:bookmarkStart w:id="32" w:name="_Toc49249497"/>
+      <w:bookmarkEnd w:id="21"/>
       <w:bookmarkEnd w:id="22"/>
       <w:bookmarkEnd w:id="23"/>
       <w:bookmarkEnd w:id="24"/>
@@ -1985,7 +2016,6 @@
       <w:bookmarkEnd w:id="30"/>
       <w:bookmarkEnd w:id="31"/>
       <w:bookmarkEnd w:id="32"/>
-      <w:bookmarkEnd w:id="33"/>
     </w:p>
     <w:p>
       <w:pPr>
@@ -2012,18 +2042,19 @@
           <w:szCs w:val="21"/>
         </w:rPr>
       </w:pPr>
-      <w:bookmarkStart w:id="34" w:name="_Toc6413415"/>
-      <w:bookmarkStart w:id="35" w:name="_Toc14438717"/>
-      <w:bookmarkStart w:id="36" w:name="_Toc28165965"/>
-      <w:bookmarkStart w:id="37" w:name="_Toc29221778"/>
-      <w:bookmarkStart w:id="38" w:name="_Toc29221987"/>
-      <w:bookmarkStart w:id="39" w:name="_Toc29221999"/>
-      <w:bookmarkStart w:id="40" w:name="_Toc29226471"/>
-      <w:bookmarkStart w:id="41" w:name="_Toc29231614"/>
-      <w:bookmarkStart w:id="42" w:name="_Toc30063106"/>
-      <w:bookmarkStart w:id="43" w:name="_Toc30066887"/>
-      <w:bookmarkStart w:id="44" w:name="_Toc31640977"/>
-      <w:bookmarkStart w:id="45" w:name="_Toc49249498"/>
+      <w:bookmarkStart w:id="33" w:name="_Toc6413415"/>
+      <w:bookmarkStart w:id="34" w:name="_Toc14438717"/>
+      <w:bookmarkStart w:id="35" w:name="_Toc28165965"/>
+      <w:bookmarkStart w:id="36" w:name="_Toc29221778"/>
+      <w:bookmarkStart w:id="37" w:name="_Toc29221987"/>
+      <w:bookmarkStart w:id="38" w:name="_Toc29221999"/>
+      <w:bookmarkStart w:id="39" w:name="_Toc29226471"/>
+      <w:bookmarkStart w:id="40" w:name="_Toc29231614"/>
+      <w:bookmarkStart w:id="41" w:name="_Toc30063106"/>
+      <w:bookmarkStart w:id="42" w:name="_Toc30066887"/>
+      <w:bookmarkStart w:id="43" w:name="_Toc31640977"/>
+      <w:bookmarkStart w:id="44" w:name="_Toc49249498"/>
+      <w:bookmarkEnd w:id="33"/>
       <w:bookmarkEnd w:id="34"/>
       <w:bookmarkEnd w:id="35"/>
       <w:bookmarkEnd w:id="36"/>
@@ -2035,7 +2066,6 @@
       <w:bookmarkEnd w:id="42"/>
       <w:bookmarkEnd w:id="43"/>
       <w:bookmarkEnd w:id="44"/>
-      <w:bookmarkEnd w:id="45"/>
     </w:p>
     <w:p>
       <w:pPr>
@@ -2062,18 +2092,19 @@
           <w:szCs w:val="21"/>
         </w:rPr>
       </w:pPr>
-      <w:bookmarkStart w:id="46" w:name="_Toc6413416"/>
-      <w:bookmarkStart w:id="47" w:name="_Toc14438718"/>
-      <w:bookmarkStart w:id="48" w:name="_Toc28165966"/>
-      <w:bookmarkStart w:id="49" w:name="_Toc29221779"/>
-      <w:bookmarkStart w:id="50" w:name="_Toc29221988"/>
-      <w:bookmarkStart w:id="51" w:name="_Toc29222000"/>
-      <w:bookmarkStart w:id="52" w:name="_Toc29226472"/>
-      <w:bookmarkStart w:id="53" w:name="_Toc29231615"/>
-      <w:bookmarkStart w:id="54" w:name="_Toc30063107"/>
-      <w:bookmarkStart w:id="55" w:name="_Toc30066888"/>
-      <w:bookmarkStart w:id="56" w:name="_Toc31640978"/>
-      <w:bookmarkStart w:id="57" w:name="_Toc49249499"/>
+      <w:bookmarkStart w:id="45" w:name="_Toc6413416"/>
+      <w:bookmarkStart w:id="46" w:name="_Toc14438718"/>
+      <w:bookmarkStart w:id="47" w:name="_Toc28165966"/>
+      <w:bookmarkStart w:id="48" w:name="_Toc29221779"/>
+      <w:bookmarkStart w:id="49" w:name="_Toc29221988"/>
+      <w:bookmarkStart w:id="50" w:name="_Toc29222000"/>
+      <w:bookmarkStart w:id="51" w:name="_Toc29226472"/>
+      <w:bookmarkStart w:id="52" w:name="_Toc29231615"/>
+      <w:bookmarkStart w:id="53" w:name="_Toc30063107"/>
+      <w:bookmarkStart w:id="54" w:name="_Toc30066888"/>
+      <w:bookmarkStart w:id="55" w:name="_Toc31640978"/>
+      <w:bookmarkStart w:id="56" w:name="_Toc49249499"/>
+      <w:bookmarkEnd w:id="45"/>
       <w:bookmarkEnd w:id="46"/>
       <w:bookmarkEnd w:id="47"/>
       <w:bookmarkEnd w:id="48"/>
@@ -2085,7 +2116,6 @@
       <w:bookmarkEnd w:id="54"/>
       <w:bookmarkEnd w:id="55"/>
       <w:bookmarkEnd w:id="56"/>
-      <w:bookmarkEnd w:id="57"/>
     </w:p>
     <w:p>
       <w:pPr>
@@ -2112,18 +2142,19 @@
           <w:szCs w:val="21"/>
         </w:rPr>
       </w:pPr>
-      <w:bookmarkStart w:id="58" w:name="_Toc6413417"/>
-      <w:bookmarkStart w:id="59" w:name="_Toc14438719"/>
-      <w:bookmarkStart w:id="60" w:name="_Toc28165967"/>
-      <w:bookmarkStart w:id="61" w:name="_Toc29221780"/>
-      <w:bookmarkStart w:id="62" w:name="_Toc29221989"/>
-      <w:bookmarkStart w:id="63" w:name="_Toc29222001"/>
-      <w:bookmarkStart w:id="64" w:name="_Toc29226473"/>
-      <w:bookmarkStart w:id="65" w:name="_Toc29231616"/>
-      <w:bookmarkStart w:id="66" w:name="_Toc30063108"/>
-      <w:bookmarkStart w:id="67" w:name="_Toc30066889"/>
-      <w:bookmarkStart w:id="68" w:name="_Toc31640979"/>
-      <w:bookmarkStart w:id="69" w:name="_Toc49249500"/>
+      <w:bookmarkStart w:id="57" w:name="_Toc6413417"/>
+      <w:bookmarkStart w:id="58" w:name="_Toc14438719"/>
+      <w:bookmarkStart w:id="59" w:name="_Toc28165967"/>
+      <w:bookmarkStart w:id="60" w:name="_Toc29221780"/>
+      <w:bookmarkStart w:id="61" w:name="_Toc29221989"/>
+      <w:bookmarkStart w:id="62" w:name="_Toc29222001"/>
+      <w:bookmarkStart w:id="63" w:name="_Toc29226473"/>
+      <w:bookmarkStart w:id="64" w:name="_Toc29231616"/>
+      <w:bookmarkStart w:id="65" w:name="_Toc30063108"/>
+      <w:bookmarkStart w:id="66" w:name="_Toc30066889"/>
+      <w:bookmarkStart w:id="67" w:name="_Toc31640979"/>
+      <w:bookmarkStart w:id="68" w:name="_Toc49249500"/>
+      <w:bookmarkEnd w:id="57"/>
       <w:bookmarkEnd w:id="58"/>
       <w:bookmarkEnd w:id="59"/>
       <w:bookmarkEnd w:id="60"/>
@@ -2135,17 +2166,16 @@
       <w:bookmarkEnd w:id="66"/>
       <w:bookmarkEnd w:id="67"/>
       <w:bookmarkEnd w:id="68"/>
-      <w:bookmarkEnd w:id="69"/>
     </w:p>
     <w:p>
       <w:pPr>
         <w:pStyle w:val="2"/>
       </w:pPr>
-      <w:bookmarkStart w:id="70" w:name="_Toc49249501"/>
+      <w:bookmarkStart w:id="69" w:name="_Toc49249501"/>
       <w:r>
         <w:t>Server requirements</w:t>
       </w:r>
-      <w:bookmarkEnd w:id="70"/>
+      <w:bookmarkEnd w:id="69"/>
     </w:p>
     <w:p>
       <w:pPr>
@@ -2479,7 +2509,15 @@
                 <w:sz w:val="18"/>
                 <w:szCs w:val="18"/>
               </w:rPr>
-              <w:t>Either of</w:t>
+              <w:t xml:space="preserve">Either </w:t>
+            </w:r>
+            <w:r>
+              <w:rPr>
+                <w:rFonts w:asciiTheme="majorHAnsi" w:eastAsia="メイリオ" w:hAnsiTheme="majorHAnsi" w:cstheme="majorHAnsi"/>
+                <w:sz w:val="18"/>
+                <w:szCs w:val="18"/>
+              </w:rPr>
+              <w:t>of</w:t>
             </w:r>
           </w:p>
         </w:tc>
@@ -2559,15 +2597,161 @@
                 <w:sz w:val="18"/>
                 <w:szCs w:val="18"/>
               </w:rPr>
-              <w:t>7.0</w:t>
-            </w:r>
+              <w:t>7.</w:t>
+            </w:r>
+            <w:r>
+              <w:rPr>
+                <w:rFonts w:asciiTheme="majorHAnsi" w:eastAsia="メイリオ" w:hAnsiTheme="majorHAnsi" w:cstheme="majorHAnsi"/>
+                <w:sz w:val="18"/>
+                <w:szCs w:val="18"/>
+              </w:rPr>
+              <w:t>x</w:t>
+            </w:r>
+            <w:r>
+              <w:rPr>
+                <w:rFonts w:asciiTheme="majorHAnsi" w:eastAsia="メイリオ" w:hAnsiTheme="majorHAnsi" w:cstheme="majorHAnsi"/>
+                <w:sz w:val="18"/>
+                <w:szCs w:val="18"/>
+              </w:rPr>
+              <w:br/>
+              <w:t>8.x</w:t>
+            </w:r>
+          </w:p>
+        </w:tc>
+      </w:tr>
+      <w:tr>
+        <w:trPr>
+          <w:trHeight w:val="316"/>
+        </w:trPr>
+        <w:tc>
+          <w:tcPr>
+            <w:tcW w:w="1848" w:type="dxa"/>
+            <w:vMerge/>
+            <w:tcBorders>
+              <w:top w:val="single" w:sz="4" w:space="0" w:color="F2F2F2" w:themeColor="background1" w:themeShade="F2"/>
+              <w:right w:val="single" w:sz="4" w:space="0" w:color="auto"/>
+            </w:tcBorders>
+            <w:shd w:val="clear" w:color="auto" w:fill="C6D9F1" w:themeFill="text2" w:themeFillTint="33"/>
+            <w:vAlign w:val="center"/>
+          </w:tcPr>
+          <w:p>
+            <w:pPr>
+              <w:spacing w:line="280" w:lineRule="exact"/>
+              <w:rPr>
+                <w:rFonts w:asciiTheme="majorHAnsi" w:eastAsia="メイリオ" w:hAnsiTheme="majorHAnsi" w:cstheme="majorHAnsi"/>
+                <w:sz w:val="18"/>
+                <w:szCs w:val="18"/>
+              </w:rPr>
+            </w:pPr>
+          </w:p>
+        </w:tc>
+        <w:tc>
+          <w:tcPr>
+            <w:tcW w:w="1838" w:type="dxa"/>
+            <w:vMerge/>
+            <w:tcBorders>
+              <w:top w:val="single" w:sz="4" w:space="0" w:color="F2F2F2" w:themeColor="background1" w:themeShade="F2"/>
+              <w:left w:val="single" w:sz="4" w:space="0" w:color="auto"/>
+            </w:tcBorders>
+            <w:shd w:val="clear" w:color="auto" w:fill="auto"/>
+            <w:vAlign w:val="center"/>
+          </w:tcPr>
+          <w:p>
+            <w:pPr>
+              <w:spacing w:line="280" w:lineRule="exact"/>
+              <w:rPr>
+                <w:rFonts w:asciiTheme="majorHAnsi" w:eastAsia="メイリオ" w:hAnsiTheme="majorHAnsi" w:cstheme="majorHAnsi"/>
+                <w:sz w:val="18"/>
+                <w:szCs w:val="18"/>
+              </w:rPr>
+            </w:pPr>
+          </w:p>
+        </w:tc>
+        <w:tc>
+          <w:tcPr>
+            <w:tcW w:w="1843" w:type="dxa"/>
+            <w:tcBorders>
+              <w:top w:val="single" w:sz="4" w:space="0" w:color="F2F2F2" w:themeColor="background1" w:themeShade="F2"/>
+            </w:tcBorders>
+            <w:shd w:val="clear" w:color="auto" w:fill="auto"/>
+            <w:vAlign w:val="center"/>
+          </w:tcPr>
+          <w:p>
+            <w:pPr>
+              <w:spacing w:line="280" w:lineRule="exact"/>
+              <w:rPr>
+                <w:rFonts w:asciiTheme="majorHAnsi" w:eastAsia="メイリオ" w:hAnsiTheme="majorHAnsi" w:cstheme="majorHAnsi"/>
+                <w:sz w:val="18"/>
+                <w:szCs w:val="18"/>
+              </w:rPr>
+            </w:pPr>
             <w:r>
               <w:rPr>
                 <w:rFonts w:asciiTheme="majorHAnsi" w:eastAsia="メイリオ" w:hAnsiTheme="majorHAnsi" w:cstheme="majorHAnsi" w:hint="eastAsia"/>
                 <w:sz w:val="18"/>
                 <w:szCs w:val="18"/>
               </w:rPr>
-              <w:t xml:space="preserve"> or higher</w:t>
+              <w:t>CentOS</w:t>
+            </w:r>
+          </w:p>
+        </w:tc>
+        <w:tc>
+          <w:tcPr>
+            <w:tcW w:w="3351" w:type="dxa"/>
+            <w:tcBorders>
+              <w:top w:val="single" w:sz="4" w:space="0" w:color="F2F2F2" w:themeColor="background1" w:themeShade="F2"/>
+            </w:tcBorders>
+            <w:shd w:val="clear" w:color="auto" w:fill="auto"/>
+            <w:vAlign w:val="center"/>
+          </w:tcPr>
+          <w:p>
+            <w:pPr>
+              <w:spacing w:line="280" w:lineRule="exact"/>
+              <w:rPr>
+                <w:rFonts w:asciiTheme="majorHAnsi" w:eastAsia="メイリオ" w:hAnsiTheme="majorHAnsi" w:cstheme="majorHAnsi"/>
+                <w:sz w:val="18"/>
+                <w:szCs w:val="18"/>
+              </w:rPr>
+            </w:pPr>
+            <w:r>
+              <w:rPr>
+                <w:rFonts w:asciiTheme="majorHAnsi" w:eastAsia="メイリオ" w:hAnsiTheme="majorHAnsi" w:cstheme="majorHAnsi" w:hint="eastAsia"/>
+                <w:sz w:val="18"/>
+                <w:szCs w:val="18"/>
+              </w:rPr>
+              <w:t>7.</w:t>
+            </w:r>
+            <w:r>
+              <w:rPr>
+                <w:rFonts w:asciiTheme="majorHAnsi" w:eastAsia="メイリオ" w:hAnsiTheme="majorHAnsi" w:cstheme="majorHAnsi"/>
+                <w:sz w:val="18"/>
+                <w:szCs w:val="18"/>
+              </w:rPr>
+              <w:t>x</w:t>
+            </w:r>
+            <w:r>
+              <w:rPr>
+                <w:rFonts w:asciiTheme="majorHAnsi" w:eastAsia="メイリオ" w:hAnsiTheme="majorHAnsi" w:cstheme="majorHAnsi"/>
+                <w:sz w:val="18"/>
+                <w:szCs w:val="18"/>
+              </w:rPr>
+              <w:br/>
+            </w:r>
+            <w:r>
+              <w:rPr>
+                <w:rFonts w:ascii="メイリオ" w:eastAsia="メイリオ" w:hAnsi="メイリオ" w:cs="Meiryo UI" w:hint="eastAsia"/>
+                <w:sz w:val="20"/>
+                <w:szCs w:val="18"/>
+              </w:rPr>
+              <w:t>※</w:t>
+            </w:r>
+            <w:r>
+              <w:rPr>
+                <w:rFonts w:ascii="メイリオ" w:eastAsia="メイリオ" w:hAnsi="メイリオ" w:cs="Meiryo UI"/>
+                <w:sz w:val="20"/>
+                <w:szCs w:val="18"/>
+              </w:rPr>
+              <w:t>8.x reached EOL 2021/12/31 and is not supported.</w:t>
             </w:r>
           </w:p>
         </w:tc>
@@ -2639,7 +2823,15 @@
                 <w:sz w:val="18"/>
                 <w:szCs w:val="18"/>
               </w:rPr>
-              <w:t>CentOS</w:t>
+              <w:t>C</w:t>
+            </w:r>
+            <w:r>
+              <w:rPr>
+                <w:rFonts w:asciiTheme="majorHAnsi" w:eastAsia="メイリオ" w:hAnsiTheme="majorHAnsi" w:cstheme="majorHAnsi"/>
+                <w:sz w:val="18"/>
+                <w:szCs w:val="18"/>
+              </w:rPr>
+              <w:t>entOS Stream</w:t>
             </w:r>
           </w:p>
         </w:tc>
@@ -2664,15 +2856,15 @@
                 <w:sz w:val="18"/>
                 <w:szCs w:val="18"/>
               </w:rPr>
-              <w:t>7.0</w:t>
-            </w:r>
-            <w:r>
-              <w:rPr>
-                <w:rFonts w:asciiTheme="majorHAnsi" w:eastAsia="メイリオ" w:hAnsiTheme="majorHAnsi" w:cstheme="majorHAnsi" w:hint="eastAsia"/>
-                <w:sz w:val="18"/>
-                <w:szCs w:val="18"/>
-              </w:rPr>
-              <w:t xml:space="preserve"> or higher</w:t>
+              <w:t>8</w:t>
+            </w:r>
+            <w:r>
+              <w:rPr>
+                <w:rFonts w:asciiTheme="majorHAnsi" w:eastAsia="メイリオ" w:hAnsiTheme="majorHAnsi" w:cstheme="majorHAnsi"/>
+                <w:sz w:val="18"/>
+                <w:szCs w:val="18"/>
+              </w:rPr>
+              <w:t>.x</w:t>
             </w:r>
           </w:p>
         </w:tc>
@@ -2705,15 +2897,7 @@
                 <w:sz w:val="18"/>
                 <w:szCs w:val="18"/>
               </w:rPr>
-              <w:t>Web</w:t>
-            </w:r>
-            <w:r>
-              <w:rPr>
-                <w:rFonts w:asciiTheme="majorHAnsi" w:eastAsia="メイリオ" w:hAnsiTheme="majorHAnsi" w:cstheme="majorHAnsi" w:hint="eastAsia"/>
-                <w:sz w:val="18"/>
-                <w:szCs w:val="18"/>
-              </w:rPr>
-              <w:t xml:space="preserve"> server</w:t>
+              <w:t>Web server</w:t>
             </w:r>
           </w:p>
         </w:tc>
@@ -2818,6 +3002,7 @@
                 <w:szCs w:val="18"/>
               </w:rPr>
             </w:pPr>
+            <w:proofErr w:type="spellStart"/>
             <w:r>
               <w:rPr>
                 <w:rFonts w:asciiTheme="majorHAnsi" w:eastAsia="メイリオ" w:hAnsiTheme="majorHAnsi" w:cstheme="majorHAnsi"/>
@@ -2826,6 +3011,7 @@
               </w:rPr>
               <w:t>DataBase</w:t>
             </w:r>
+            <w:proofErr w:type="spellEnd"/>
           </w:p>
         </w:tc>
         <w:tc>
@@ -2871,6 +3057,7 @@
                 <w:szCs w:val="18"/>
               </w:rPr>
             </w:pPr>
+            <w:proofErr w:type="spellStart"/>
             <w:r>
               <w:rPr>
                 <w:rFonts w:asciiTheme="majorHAnsi" w:eastAsia="メイリオ" w:hAnsiTheme="majorHAnsi" w:cstheme="majorHAnsi" w:hint="eastAsia"/>
@@ -2879,6 +3066,7 @@
               </w:rPr>
               <w:t>MariaDB</w:t>
             </w:r>
+            <w:proofErr w:type="spellEnd"/>
           </w:p>
         </w:tc>
         <w:tc>
@@ -2902,7 +3090,7 @@
                 <w:sz w:val="18"/>
                 <w:szCs w:val="18"/>
               </w:rPr>
-              <w:t>10.3</w:t>
+              <w:t xml:space="preserve">10.3 or </w:t>
             </w:r>
             <w:r>
               <w:rPr>
@@ -2910,7 +3098,7 @@
                 <w:sz w:val="18"/>
                 <w:szCs w:val="18"/>
               </w:rPr>
-              <w:t xml:space="preserve"> or higher</w:t>
+              <w:t>later</w:t>
             </w:r>
           </w:p>
         </w:tc>
@@ -2943,7 +3131,15 @@
                 <w:sz w:val="18"/>
                 <w:szCs w:val="18"/>
               </w:rPr>
-              <w:t>language</w:t>
+              <w:t>L</w:t>
+            </w:r>
+            <w:r>
+              <w:rPr>
+                <w:rFonts w:asciiTheme="majorHAnsi" w:eastAsia="メイリオ" w:hAnsiTheme="majorHAnsi" w:cstheme="majorHAnsi"/>
+                <w:sz w:val="18"/>
+                <w:szCs w:val="18"/>
+              </w:rPr>
+              <w:t>anguage</w:t>
             </w:r>
           </w:p>
         </w:tc>
@@ -3021,7 +3217,16 @@
                 <w:sz w:val="18"/>
                 <w:szCs w:val="18"/>
               </w:rPr>
-              <w:t>7.2</w:t>
+              <w:t>ITAv1.9.1 or earlier: 7.2</w:t>
+            </w:r>
+            <w:r>
+              <w:rPr>
+                <w:rFonts w:asciiTheme="majorHAnsi" w:eastAsia="メイリオ" w:hAnsiTheme="majorHAnsi" w:cstheme="majorHAnsi"/>
+                <w:sz w:val="18"/>
+                <w:szCs w:val="18"/>
+              </w:rPr>
+              <w:br/>
+              <w:t>ITAv1.10.0 or later: 7.2 or 7.4</w:t>
             </w:r>
           </w:p>
         </w:tc>
@@ -3055,15 +3260,7 @@
                 <w:sz w:val="18"/>
                 <w:szCs w:val="18"/>
               </w:rPr>
-              <w:t>PHP</w:t>
-            </w:r>
-            <w:r>
-              <w:rPr>
-                <w:rFonts w:asciiTheme="majorHAnsi" w:eastAsia="メイリオ" w:hAnsiTheme="majorHAnsi" w:cstheme="majorHAnsi" w:hint="eastAsia"/>
-                <w:sz w:val="18"/>
-                <w:szCs w:val="18"/>
-              </w:rPr>
-              <w:t xml:space="preserve"> library</w:t>
+              <w:t>PHP library</w:t>
             </w:r>
           </w:p>
         </w:tc>
@@ -3109,6 +3306,7 @@
                 <w:szCs w:val="18"/>
               </w:rPr>
             </w:pPr>
+            <w:proofErr w:type="spellStart"/>
             <w:r>
               <w:rPr>
                 <w:rFonts w:asciiTheme="majorHAnsi" w:eastAsia="メイリオ" w:hAnsiTheme="majorHAnsi" w:cstheme="majorHAnsi"/>
@@ -3117,6 +3315,7 @@
               </w:rPr>
               <w:t>PhpSpreadsheet</w:t>
             </w:r>
+            <w:proofErr w:type="spellEnd"/>
           </w:p>
         </w:tc>
         <w:tc>
@@ -3148,7 +3347,15 @@
                 <w:sz w:val="18"/>
                 <w:szCs w:val="18"/>
               </w:rPr>
-              <w:t xml:space="preserve"> or higher</w:t>
+              <w:t xml:space="preserve"> or </w:t>
+            </w:r>
+            <w:r>
+              <w:rPr>
+                <w:rFonts w:asciiTheme="majorHAnsi" w:eastAsia="メイリオ" w:hAnsiTheme="majorHAnsi" w:cstheme="majorHAnsi" w:hint="eastAsia"/>
+                <w:sz w:val="18"/>
+                <w:szCs w:val="18"/>
+              </w:rPr>
+              <w:t>later</w:t>
             </w:r>
           </w:p>
         </w:tc>
@@ -3212,6 +3419,7 @@
                 <w:szCs w:val="18"/>
               </w:rPr>
             </w:pPr>
+            <w:proofErr w:type="spellStart"/>
             <w:r>
               <w:rPr>
                 <w:rFonts w:asciiTheme="majorHAnsi" w:eastAsia="メイリオ" w:hAnsiTheme="majorHAnsi" w:cstheme="majorHAnsi"/>
@@ -3220,6 +3428,7 @@
               </w:rPr>
               <w:t>php-yaml</w:t>
             </w:r>
+            <w:proofErr w:type="spellEnd"/>
           </w:p>
         </w:tc>
         <w:tc>
@@ -3267,7 +3476,15 @@
                 <w:sz w:val="18"/>
                 <w:szCs w:val="18"/>
               </w:rPr>
-              <w:t xml:space="preserve"> or higher</w:t>
+              <w:t xml:space="preserve"> or </w:t>
+            </w:r>
+            <w:r>
+              <w:rPr>
+                <w:rFonts w:asciiTheme="majorHAnsi" w:eastAsia="メイリオ" w:hAnsiTheme="majorHAnsi" w:cstheme="majorHAnsi" w:hint="eastAsia"/>
+                <w:sz w:val="18"/>
+                <w:szCs w:val="18"/>
+              </w:rPr>
+              <w:t>later</w:t>
             </w:r>
           </w:p>
         </w:tc>
@@ -3379,7 +3596,15 @@
                 <w:sz w:val="18"/>
                 <w:szCs w:val="18"/>
               </w:rPr>
-              <w:t>0.5.7 or higher</w:t>
+              <w:t xml:space="preserve">0.5.7 or </w:t>
+            </w:r>
+            <w:r>
+              <w:rPr>
+                <w:rFonts w:asciiTheme="majorHAnsi" w:eastAsia="メイリオ" w:hAnsiTheme="majorHAnsi" w:cstheme="majorHAnsi" w:hint="eastAsia"/>
+                <w:sz w:val="18"/>
+                <w:szCs w:val="18"/>
+              </w:rPr>
+              <w:t>later</w:t>
             </w:r>
           </w:p>
         </w:tc>
@@ -3834,22 +4059,6 @@
               </w:rPr>
               <w:t xml:space="preserve">1GB </w:t>
             </w:r>
-            <w:r>
-              <w:rPr>
-                <w:rFonts w:asciiTheme="majorHAnsi" w:eastAsia="メイリオ" w:hAnsiTheme="majorHAnsi" w:cstheme="majorHAnsi" w:hint="eastAsia"/>
-                <w:sz w:val="20"/>
-                <w:szCs w:val="20"/>
-              </w:rPr>
-              <w:t>※</w:t>
-            </w:r>
-            <w:r>
-              <w:rPr>
-                <w:rFonts w:asciiTheme="majorHAnsi" w:eastAsia="メイリオ" w:hAnsiTheme="majorHAnsi" w:cstheme="majorHAnsi" w:hint="eastAsia"/>
-                <w:sz w:val="20"/>
-                <w:szCs w:val="20"/>
-              </w:rPr>
-              <w:t>1</w:t>
-            </w:r>
           </w:p>
         </w:tc>
         <w:tc>
@@ -3868,22 +4077,6 @@
                 <w:szCs w:val="20"/>
               </w:rPr>
             </w:pPr>
-            <w:r>
-              <w:rPr>
-                <w:rFonts w:ascii="ＭＳ ゴシック" w:eastAsia="ＭＳ ゴシック" w:hAnsi="ＭＳ ゴシック" w:cs="ＭＳ ゴシック" w:hint="eastAsia"/>
-                <w:sz w:val="20"/>
-                <w:szCs w:val="20"/>
-              </w:rPr>
-              <w:t>※</w:t>
-            </w:r>
-            <w:r>
-              <w:rPr>
-                <w:rFonts w:asciiTheme="majorHAnsi" w:eastAsia="メイリオ" w:hAnsiTheme="majorHAnsi" w:cstheme="majorHAnsi"/>
-                <w:sz w:val="20"/>
-                <w:szCs w:val="20"/>
-              </w:rPr>
-              <w:t xml:space="preserve">1 </w:t>
-            </w:r>
             <w:r>
               <w:rPr>
                 <w:rFonts w:asciiTheme="majorHAnsi" w:eastAsia="メイリオ" w:hAnsiTheme="majorHAnsi" w:cstheme="majorHAnsi"/>
@@ -4893,7 +5086,21 @@
         <w:rPr>
           <w:rFonts w:ascii="メイリオ" w:eastAsia="メイリオ" w:hAnsi="メイリオ" w:cs="Meiryo UI"/>
         </w:rPr>
-        <w:t>The number of the users that logged in to the system at the same time, and perform operations such as screen moving, filter searching or registration in login stat.</w:t>
+        <w:t xml:space="preserve">The number of the users that logged in to the system at the same time, and perform </w:t>
+      </w:r>
+      <w:proofErr w:type="gramStart"/>
+      <w:r>
+        <w:rPr>
+          <w:rFonts w:ascii="メイリオ" w:eastAsia="メイリオ" w:hAnsi="メイリオ" w:cs="Meiryo UI"/>
+        </w:rPr>
+        <w:t>operations</w:t>
+      </w:r>
+      <w:proofErr w:type="gramEnd"/>
+      <w:r>
+        <w:rPr>
+          <w:rFonts w:ascii="メイリオ" w:eastAsia="メイリオ" w:hAnsi="メイリオ" w:cs="Meiryo UI"/>
+        </w:rPr>
+        <w:t xml:space="preserve"> such as screen moving, filter searching or registration in login stat.</w:t>
       </w:r>
     </w:p>
     <w:p>
@@ -5420,14 +5627,14 @@
           <w:rFonts w:cs="Meiryo UI"/>
         </w:rPr>
       </w:pPr>
-      <w:bookmarkStart w:id="71" w:name="_Toc49249502"/>
+      <w:bookmarkStart w:id="70" w:name="_Toc49249502"/>
       <w:r>
         <w:t xml:space="preserve">Client </w:t>
       </w:r>
       <w:r>
         <w:t>requirements</w:t>
       </w:r>
-      <w:bookmarkEnd w:id="71"/>
+      <w:bookmarkEnd w:id="70"/>
     </w:p>
     <w:p>
       <w:pPr>
@@ -5757,7 +5964,13 @@
               <w:rPr>
                 <w:rFonts w:asciiTheme="majorHAnsi" w:eastAsia="メイリオ" w:hAnsiTheme="majorHAnsi" w:cstheme="majorHAnsi" w:hint="eastAsia"/>
               </w:rPr>
-              <w:t>or higher</w:t>
+              <w:t xml:space="preserve">or </w:t>
+            </w:r>
+            <w:r>
+              <w:rPr>
+                <w:rFonts w:asciiTheme="majorHAnsi" w:eastAsia="メイリオ" w:hAnsiTheme="majorHAnsi" w:cstheme="majorHAnsi" w:hint="eastAsia"/>
+              </w:rPr>
+              <w:t>later</w:t>
             </w:r>
           </w:p>
         </w:tc>
@@ -5848,7 +6061,13 @@
               <w:rPr>
                 <w:rFonts w:asciiTheme="majorHAnsi" w:eastAsia="メイリオ" w:hAnsiTheme="majorHAnsi" w:cstheme="majorHAnsi" w:hint="eastAsia"/>
               </w:rPr>
-              <w:t xml:space="preserve"> or higher</w:t>
+              <w:t xml:space="preserve"> or </w:t>
+            </w:r>
+            <w:r>
+              <w:rPr>
+                <w:rFonts w:asciiTheme="majorHAnsi" w:eastAsia="メイリオ" w:hAnsiTheme="majorHAnsi" w:cstheme="majorHAnsi" w:hint="eastAsia"/>
+              </w:rPr>
+              <w:t>later</w:t>
             </w:r>
           </w:p>
         </w:tc>
@@ -5893,12 +6112,14 @@
                 <w:rFonts w:asciiTheme="majorHAnsi" w:eastAsia="メイリオ" w:hAnsiTheme="majorHAnsi" w:cstheme="majorHAnsi"/>
               </w:rPr>
             </w:pPr>
+            <w:proofErr w:type="spellStart"/>
             <w:r>
               <w:rPr>
                 <w:rFonts w:asciiTheme="majorHAnsi" w:eastAsia="メイリオ" w:hAnsiTheme="majorHAnsi" w:cstheme="majorHAnsi"/>
               </w:rPr>
               <w:t>FireFox</w:t>
             </w:r>
+            <w:proofErr w:type="spellEnd"/>
           </w:p>
         </w:tc>
         <w:tc>
@@ -5927,7 +6148,13 @@
               <w:rPr>
                 <w:rFonts w:asciiTheme="majorHAnsi" w:eastAsia="メイリオ" w:hAnsiTheme="majorHAnsi" w:cstheme="majorHAnsi" w:hint="eastAsia"/>
               </w:rPr>
-              <w:t xml:space="preserve"> or higher</w:t>
+              <w:t xml:space="preserve"> or </w:t>
+            </w:r>
+            <w:r>
+              <w:rPr>
+                <w:rFonts w:asciiTheme="majorHAnsi" w:eastAsia="メイリオ" w:hAnsiTheme="majorHAnsi" w:cstheme="majorHAnsi" w:hint="eastAsia"/>
+              </w:rPr>
+              <w:t>later</w:t>
             </w:r>
           </w:p>
         </w:tc>
@@ -6006,7 +6233,13 @@
               <w:rPr>
                 <w:rFonts w:asciiTheme="majorHAnsi" w:eastAsia="メイリオ" w:hAnsiTheme="majorHAnsi" w:cstheme="majorHAnsi" w:hint="eastAsia"/>
               </w:rPr>
-              <w:t xml:space="preserve"> or higher</w:t>
+              <w:t xml:space="preserve"> or </w:t>
+            </w:r>
+            <w:r>
+              <w:rPr>
+                <w:rFonts w:asciiTheme="majorHAnsi" w:eastAsia="メイリオ" w:hAnsiTheme="majorHAnsi" w:cstheme="majorHAnsi" w:hint="eastAsia"/>
+              </w:rPr>
+              <w:t>later</w:t>
             </w:r>
           </w:p>
         </w:tc>
@@ -6057,12 +6290,12 @@
           <w:numId w:val="16"/>
         </w:numPr>
       </w:pPr>
-      <w:bookmarkStart w:id="72" w:name="_Toc49249503"/>
+      <w:bookmarkStart w:id="71" w:name="_Toc49249503"/>
       <w:r>
         <w:lastRenderedPageBreak/>
         <w:t>System configuration</w:t>
       </w:r>
-      <w:bookmarkEnd w:id="72"/>
+      <w:bookmarkEnd w:id="71"/>
     </w:p>
     <w:p>
       <w:pPr>
@@ -6078,11 +6311,11 @@
       <w:r>
         <w:t xml:space="preserve">  </w:t>
       </w:r>
-      <w:bookmarkStart w:id="73" w:name="_Toc49249504"/>
+      <w:bookmarkStart w:id="72" w:name="_Toc49249504"/>
       <w:r>
         <w:t>System configuration pattern</w:t>
       </w:r>
-      <w:bookmarkEnd w:id="73"/>
+      <w:bookmarkEnd w:id="72"/>
     </w:p>
     <w:p>
       <w:pPr>
@@ -6096,7 +6329,21 @@
         <w:rPr>
           <w:rFonts w:asciiTheme="majorHAnsi" w:eastAsia="メイリオ" w:hAnsiTheme="majorHAnsi" w:cstheme="majorHAnsi"/>
         </w:rPr>
-        <w:t xml:space="preserve">The Web / AP function, BackYard </w:t>
+        <w:t xml:space="preserve">The Web / AP function, </w:t>
+      </w:r>
+      <w:proofErr w:type="spellStart"/>
+      <w:r>
+        <w:rPr>
+          <w:rFonts w:asciiTheme="majorHAnsi" w:eastAsia="メイリオ" w:hAnsiTheme="majorHAnsi" w:cstheme="majorHAnsi"/>
+        </w:rPr>
+        <w:t>BackYard</w:t>
+      </w:r>
+      <w:proofErr w:type="spellEnd"/>
+      <w:r>
+        <w:rPr>
+          <w:rFonts w:asciiTheme="majorHAnsi" w:eastAsia="メイリオ" w:hAnsiTheme="majorHAnsi" w:cstheme="majorHAnsi"/>
+        </w:rPr>
+        <w:t xml:space="preserve"> </w:t>
       </w:r>
       <w:r>
         <w:rPr>
@@ -6647,7 +6894,25 @@
                 <w:sz w:val="18"/>
                 <w:szCs w:val="18"/>
               </w:rPr>
-              <w:t>A configuration pattern in which all systems are separated into individual servers to create a redundant configuration, and data files and DataBase files are stored in external storage.</w:t>
+              <w:t xml:space="preserve">A configuration pattern in which all systems are separated into individual servers to create a redundant configuration, and data files and </w:t>
+            </w:r>
+            <w:proofErr w:type="spellStart"/>
+            <w:r>
+              <w:rPr>
+                <w:rFonts w:asciiTheme="majorHAnsi" w:eastAsia="メイリオ" w:hAnsiTheme="majorHAnsi" w:cstheme="majorHAnsi"/>
+                <w:sz w:val="18"/>
+                <w:szCs w:val="18"/>
+              </w:rPr>
+              <w:t>DataBase</w:t>
+            </w:r>
+            <w:proofErr w:type="spellEnd"/>
+            <w:r>
+              <w:rPr>
+                <w:rFonts w:asciiTheme="majorHAnsi" w:eastAsia="メイリオ" w:hAnsiTheme="majorHAnsi" w:cstheme="majorHAnsi"/>
+                <w:sz w:val="18"/>
+                <w:szCs w:val="18"/>
+              </w:rPr>
+              <w:t xml:space="preserve"> files are stored in external storage.</w:t>
             </w:r>
           </w:p>
         </w:tc>
@@ -6700,7 +6965,25 @@
                 <w:sz w:val="18"/>
                 <w:szCs w:val="18"/>
               </w:rPr>
-              <w:t>DBMS server (Act/Sby configuration)</w:t>
+              <w:t>DBMS server (Act/</w:t>
+            </w:r>
+            <w:proofErr w:type="spellStart"/>
+            <w:r>
+              <w:rPr>
+                <w:rFonts w:asciiTheme="majorHAnsi" w:eastAsia="メイリオ" w:hAnsiTheme="majorHAnsi" w:cstheme="majorHAnsi"/>
+                <w:sz w:val="18"/>
+                <w:szCs w:val="18"/>
+              </w:rPr>
+              <w:t>Sby</w:t>
+            </w:r>
+            <w:proofErr w:type="spellEnd"/>
+            <w:r>
+              <w:rPr>
+                <w:rFonts w:asciiTheme="majorHAnsi" w:eastAsia="メイリオ" w:hAnsiTheme="majorHAnsi" w:cstheme="majorHAnsi"/>
+                <w:sz w:val="18"/>
+                <w:szCs w:val="18"/>
+              </w:rPr>
+              <w:t xml:space="preserve"> configuration)</w:t>
             </w:r>
           </w:p>
           <w:p>
@@ -6720,7 +7003,25 @@
                 <w:sz w:val="18"/>
                 <w:szCs w:val="18"/>
               </w:rPr>
-              <w:t>Backyard server (Act/Sby configuration)</w:t>
+              <w:t>Backyard server (Act/</w:t>
+            </w:r>
+            <w:proofErr w:type="spellStart"/>
+            <w:r>
+              <w:rPr>
+                <w:rFonts w:asciiTheme="majorHAnsi" w:eastAsia="メイリオ" w:hAnsiTheme="majorHAnsi" w:cstheme="majorHAnsi"/>
+                <w:sz w:val="18"/>
+                <w:szCs w:val="18"/>
+              </w:rPr>
+              <w:t>Sby</w:t>
+            </w:r>
+            <w:proofErr w:type="spellEnd"/>
+            <w:r>
+              <w:rPr>
+                <w:rFonts w:asciiTheme="majorHAnsi" w:eastAsia="メイリオ" w:hAnsiTheme="majorHAnsi" w:cstheme="majorHAnsi"/>
+                <w:sz w:val="18"/>
+                <w:szCs w:val="18"/>
+              </w:rPr>
+              <w:t xml:space="preserve"> configuration)</w:t>
             </w:r>
           </w:p>
         </w:tc>
@@ -7142,9 +7443,9 @@
         </w:rPr>
         <w:drawing>
           <wp:inline distT="0" distB="0" distL="0" distR="0">
-            <wp:extent cx="5824220" cy="3535200"/>
-            <wp:effectExtent l="0" t="0" r="5080" b="0"/>
-            <wp:docPr id="2" name="図 2"/>
+            <wp:extent cx="6119495" cy="3494405"/>
+            <wp:effectExtent l="0" t="0" r="0" b="0"/>
+            <wp:docPr id="3" name="図 3"/>
             <wp:cNvGraphicFramePr>
               <a:graphicFrameLocks xmlns:a="http://schemas.openxmlformats.org/drawingml/2006/main" noChangeAspect="1"/>
             </wp:cNvGraphicFramePr>
@@ -7152,11 +7453,11 @@
               <a:graphicData uri="http://schemas.openxmlformats.org/drawingml/2006/picture">
                 <pic:pic xmlns:pic="http://schemas.openxmlformats.org/drawingml/2006/picture">
                   <pic:nvPicPr>
-                    <pic:cNvPr id="2" name="図1.png"/>
+                    <pic:cNvPr id="3" name="All-in-one config.png"/>
                     <pic:cNvPicPr/>
                   </pic:nvPicPr>
                   <pic:blipFill>
-                    <a:blip r:embed="rId9" cstate="print">
+                    <a:blip r:embed="rId9">
                       <a:extLst>
                         <a:ext uri="{28A0092B-C50C-407E-A947-70E740481C1C}">
                           <a14:useLocalDpi xmlns:a14="http://schemas.microsoft.com/office/drawing/2010/main" val="0"/>
@@ -7170,7 +7471,7 @@
                   <pic:spPr>
                     <a:xfrm>
                       <a:off x="0" y="0"/>
-                      <a:ext cx="5824220" cy="3535200"/>
+                      <a:ext cx="6119495" cy="3494405"/>
                     </a:xfrm>
                     <a:prstGeom prst="rect">
                       <a:avLst/>
@@ -7402,21 +7703,16 @@
           <w:rFonts w:ascii="Meiryo UI" w:eastAsia="Meiryo UI" w:hAnsi="Meiryo UI" w:cs="Meiryo UI"/>
         </w:rPr>
       </w:pPr>
-    </w:p>
-    <w:p>
-      <w:pPr>
-        <w:widowControl/>
-        <w:jc w:val="left"/>
-      </w:pPr>
-      <w:r>
-        <w:rPr>
+      <w:r>
+        <w:rPr>
+          <w:rFonts w:ascii="Meiryo UI" w:eastAsia="Meiryo UI" w:hAnsi="Meiryo UI" w:cs="Meiryo UI"/>
           <w:noProof/>
         </w:rPr>
         <w:drawing>
-          <wp:inline distT="0" distB="0" distL="0" distR="0" wp14:anchorId="60C26478" wp14:editId="1C954C47">
-            <wp:extent cx="6381481" cy="4334242"/>
+          <wp:inline distT="0" distB="0" distL="0" distR="0">
+            <wp:extent cx="6119495" cy="3450590"/>
             <wp:effectExtent l="0" t="0" r="0" b="0"/>
-            <wp:docPr id="213" name="図 213"/>
+            <wp:docPr id="5" name="図 5"/>
             <wp:cNvGraphicFramePr>
               <a:graphicFrameLocks xmlns:a="http://schemas.openxmlformats.org/drawingml/2006/main" noChangeAspect="1"/>
             </wp:cNvGraphicFramePr>
@@ -7424,7 +7720,7 @@
               <a:graphicData uri="http://schemas.openxmlformats.org/drawingml/2006/picture">
                 <pic:pic xmlns:pic="http://schemas.openxmlformats.org/drawingml/2006/picture">
                   <pic:nvPicPr>
-                    <pic:cNvPr id="213" name="図1.png"/>
+                    <pic:cNvPr id="5" name="HA Config.png"/>
                     <pic:cNvPicPr/>
                   </pic:nvPicPr>
                   <pic:blipFill>
@@ -7442,7 +7738,7 @@
                   <pic:spPr>
                     <a:xfrm>
                       <a:off x="0" y="0"/>
-                      <a:ext cx="6396013" cy="4344112"/>
+                      <a:ext cx="6119495" cy="3450590"/>
                     </a:xfrm>
                     <a:prstGeom prst="rect">
                       <a:avLst/>
@@ -7466,6 +7762,12 @@
         <w:widowControl/>
         <w:jc w:val="left"/>
       </w:pPr>
+    </w:p>
+    <w:p>
+      <w:pPr>
+        <w:widowControl/>
+        <w:jc w:val="left"/>
+      </w:pPr>
       <w:r>
         <w:br w:type="page"/>
       </w:r>
@@ -7485,11 +7787,11 @@
         <w:lastRenderedPageBreak/>
         <w:t xml:space="preserve">  </w:t>
       </w:r>
-      <w:bookmarkStart w:id="74" w:name="_Toc49249505"/>
+      <w:bookmarkStart w:id="73" w:name="_Toc49249505"/>
       <w:r>
         <w:t>System communication requirements</w:t>
       </w:r>
-      <w:bookmarkEnd w:id="74"/>
+      <w:bookmarkEnd w:id="73"/>
     </w:p>
     <w:p>
       <w:pPr>
@@ -7506,6 +7808,62 @@
         </w:rPr>
         <w:t>In this system configuration, the communication requirements between each service are as follows.</w:t>
       </w:r>
+    </w:p>
+    <w:p>
+      <w:pPr>
+        <w:snapToGrid w:val="0"/>
+        <w:rPr>
+          <w:rFonts w:asciiTheme="majorHAnsi" w:eastAsia="メイリオ" w:hAnsiTheme="majorHAnsi" w:cstheme="majorHAnsi"/>
+          <w:szCs w:val="21"/>
+        </w:rPr>
+      </w:pPr>
+      <w:r>
+        <w:rPr>
+          <w:rFonts w:asciiTheme="majorHAnsi" w:eastAsia="メイリオ" w:hAnsiTheme="majorHAnsi" w:cstheme="majorHAnsi" w:hint="eastAsia"/>
+          <w:szCs w:val="21"/>
+        </w:rPr>
+        <w:t xml:space="preserve">For information regarding </w:t>
+      </w:r>
+      <w:r>
+        <w:rPr>
+          <w:rFonts w:asciiTheme="majorHAnsi" w:eastAsia="メイリオ" w:hAnsiTheme="majorHAnsi" w:cstheme="majorHAnsi"/>
+          <w:szCs w:val="21"/>
+        </w:rPr>
+        <w:t xml:space="preserve">connection requirements for Ansible Driver and Terraform Driver, please refer to the following documents: </w:t>
+      </w:r>
+      <w:r>
+        <w:rPr>
+          <w:rFonts w:asciiTheme="majorHAnsi" w:eastAsia="メイリオ" w:hAnsiTheme="majorHAnsi" w:cstheme="majorHAnsi"/>
+          <w:szCs w:val="21"/>
+        </w:rPr>
+        <w:br/>
+        <w:t>“Exastro-ITA_System_Configuration_Environment_Construction_Guide_Ansible-Driver”</w:t>
+      </w:r>
+    </w:p>
+    <w:p>
+      <w:pPr>
+        <w:snapToGrid w:val="0"/>
+        <w:rPr>
+          <w:rFonts w:asciiTheme="majorHAnsi" w:eastAsia="メイリオ" w:hAnsiTheme="majorHAnsi" w:cstheme="majorHAnsi"/>
+          <w:szCs w:val="21"/>
+        </w:rPr>
+      </w:pPr>
+      <w:r>
+        <w:rPr>
+          <w:rFonts w:asciiTheme="majorHAnsi" w:eastAsia="メイリオ" w:hAnsiTheme="majorHAnsi" w:cstheme="majorHAnsi"/>
+          <w:szCs w:val="21"/>
+        </w:rPr>
+        <w:t>“Exastro-ITA_System_Configuration_Environment_Construction_Guide_Terraform-Driver”</w:t>
+      </w:r>
+    </w:p>
+    <w:p>
+      <w:pPr>
+        <w:snapToGrid w:val="0"/>
+        <w:rPr>
+          <w:rFonts w:asciiTheme="majorHAnsi" w:eastAsia="メイリオ" w:hAnsiTheme="majorHAnsi" w:cstheme="majorHAnsi"/>
+          <w:szCs w:val="21"/>
+        </w:rPr>
+      </w:pPr>
     </w:p>
     <w:p>
       <w:pPr>
@@ -7537,11 +7895,11 @@
         <w:tblLook w:val="0420" w:firstRow="1" w:lastRow="0" w:firstColumn="0" w:lastColumn="0" w:noHBand="0" w:noVBand="1"/>
       </w:tblPr>
       <w:tblGrid>
-        <w:gridCol w:w="1606"/>
-        <w:gridCol w:w="1104"/>
-        <w:gridCol w:w="1633"/>
-        <w:gridCol w:w="1813"/>
-        <w:gridCol w:w="3820"/>
+        <w:gridCol w:w="1728"/>
+        <w:gridCol w:w="1100"/>
+        <w:gridCol w:w="1610"/>
+        <w:gridCol w:w="1797"/>
+        <w:gridCol w:w="3741"/>
       </w:tblGrid>
       <w:tr>
         <w:trPr>
@@ -7565,9 +7923,10 @@
               <w:adjustRightInd w:val="0"/>
               <w:snapToGrid w:val="0"/>
               <w:spacing w:line="200" w:lineRule="atLeast"/>
-              <w:jc w:val="left"/>
-              <w:rPr>
-                <w:rFonts w:asciiTheme="majorHAnsi" w:eastAsia="Meiryo UI" w:hAnsiTheme="majorHAnsi" w:cstheme="majorHAnsi"/>
+              <w:jc w:val="center"/>
+              <w:rPr>
+                <w:rFonts w:asciiTheme="majorHAnsi" w:eastAsia="Meiryo UI" w:hAnsiTheme="majorHAnsi" w:cstheme="majorHAnsi"/>
+                <w:b/>
                 <w:sz w:val="20"/>
                 <w:szCs w:val="20"/>
               </w:rPr>
@@ -7575,6 +7934,7 @@
             <w:r>
               <w:rPr>
                 <w:rFonts w:asciiTheme="majorHAnsi" w:eastAsia="Meiryo UI" w:hAnsiTheme="majorHAnsi" w:cstheme="majorHAnsi"/>
+                <w:b/>
                 <w:bCs/>
                 <w:sz w:val="20"/>
                 <w:szCs w:val="20"/>
@@ -7584,6 +7944,7 @@
             <w:r>
               <w:rPr>
                 <w:rFonts w:ascii="ＭＳ ゴシック" w:eastAsia="ＭＳ ゴシック" w:hAnsi="ＭＳ ゴシック" w:cs="ＭＳ ゴシック" w:hint="eastAsia"/>
+                <w:b/>
                 <w:bCs/>
                 <w:sz w:val="20"/>
                 <w:szCs w:val="20"/>
@@ -7593,6 +7954,7 @@
             <w:r>
               <w:rPr>
                 <w:rFonts w:asciiTheme="majorHAnsi" w:eastAsia="Meiryo UI" w:hAnsiTheme="majorHAnsi" w:cstheme="majorHAnsi"/>
+                <w:b/>
                 <w:bCs/>
                 <w:sz w:val="20"/>
                 <w:szCs w:val="20"/>
@@ -7619,9 +7981,10 @@
               <w:adjustRightInd w:val="0"/>
               <w:snapToGrid w:val="0"/>
               <w:spacing w:line="200" w:lineRule="atLeast"/>
-              <w:jc w:val="left"/>
+              <w:jc w:val="center"/>
               <w:rPr>
                 <w:rFonts w:ascii="Meiryo UI" w:eastAsia="Meiryo UI" w:hAnsi="Meiryo UI"/>
+                <w:b/>
                 <w:sz w:val="18"/>
                 <w:szCs w:val="18"/>
               </w:rPr>
@@ -7629,6 +7992,7 @@
             <w:r>
               <w:rPr>
                 <w:rFonts w:asciiTheme="majorHAnsi" w:eastAsia="Meiryo UI" w:hAnsiTheme="majorHAnsi" w:cstheme="majorHAnsi" w:hint="eastAsia"/>
+                <w:b/>
                 <w:bCs/>
                 <w:sz w:val="20"/>
                 <w:szCs w:val="20"/>
@@ -7655,9 +8019,10 @@
               <w:adjustRightInd w:val="0"/>
               <w:snapToGrid w:val="0"/>
               <w:spacing w:line="200" w:lineRule="atLeast"/>
-              <w:jc w:val="left"/>
+              <w:jc w:val="center"/>
               <w:rPr>
                 <w:rFonts w:ascii="Meiryo UI" w:eastAsia="Meiryo UI" w:hAnsi="Meiryo UI"/>
+                <w:b/>
                 <w:sz w:val="18"/>
                 <w:szCs w:val="18"/>
               </w:rPr>
@@ -7665,6 +8030,7 @@
             <w:r>
               <w:rPr>
                 <w:rFonts w:asciiTheme="majorHAnsi" w:eastAsia="Meiryo UI" w:hAnsiTheme="majorHAnsi" w:cstheme="majorHAnsi" w:hint="eastAsia"/>
+                <w:b/>
                 <w:bCs/>
                 <w:sz w:val="20"/>
                 <w:szCs w:val="20"/>
@@ -7691,16 +8057,18 @@
               <w:adjustRightInd w:val="0"/>
               <w:snapToGrid w:val="0"/>
               <w:spacing w:line="200" w:lineRule="atLeast"/>
-              <w:jc w:val="left"/>
+              <w:jc w:val="center"/>
               <w:rPr>
                 <w:rFonts w:ascii="Meiryo UI" w:eastAsia="Meiryo UI" w:hAnsi="Meiryo UI"/>
-                <w:sz w:val="18"/>
-                <w:szCs w:val="18"/>
-              </w:rPr>
-            </w:pPr>
-            <w:r>
-              <w:rPr>
-                <w:rFonts w:asciiTheme="majorHAnsi" w:eastAsia="Meiryo UI" w:hAnsiTheme="majorHAnsi" w:cstheme="majorHAnsi"/>
+                <w:b/>
+                <w:sz w:val="18"/>
+                <w:szCs w:val="18"/>
+              </w:rPr>
+            </w:pPr>
+            <w:r>
+              <w:rPr>
+                <w:rFonts w:asciiTheme="majorHAnsi" w:eastAsia="Meiryo UI" w:hAnsiTheme="majorHAnsi" w:cstheme="majorHAnsi"/>
+                <w:b/>
                 <w:bCs/>
                 <w:sz w:val="20"/>
                 <w:szCs w:val="20"/>
@@ -7710,6 +8078,7 @@
             <w:r>
               <w:rPr>
                 <w:rFonts w:asciiTheme="majorHAnsi" w:eastAsia="Meiryo UI" w:hAnsiTheme="majorHAnsi" w:cstheme="majorHAnsi" w:hint="eastAsia"/>
+                <w:b/>
                 <w:bCs/>
                 <w:sz w:val="20"/>
                 <w:szCs w:val="20"/>
@@ -7719,6 +8088,7 @@
             <w:r>
               <w:rPr>
                 <w:rFonts w:asciiTheme="majorHAnsi" w:eastAsia="Meiryo UI" w:hAnsiTheme="majorHAnsi" w:cstheme="majorHAnsi" w:hint="eastAsia"/>
+                <w:b/>
                 <w:bCs/>
                 <w:sz w:val="20"/>
                 <w:szCs w:val="20"/>
@@ -7728,6 +8098,7 @@
             <w:r>
               <w:rPr>
                 <w:rFonts w:asciiTheme="majorHAnsi" w:eastAsia="Meiryo UI" w:hAnsiTheme="majorHAnsi" w:cstheme="majorHAnsi"/>
+                <w:b/>
                 <w:bCs/>
                 <w:sz w:val="20"/>
                 <w:szCs w:val="20"/>
@@ -7737,6 +8108,7 @@
             <w:r>
               <w:rPr>
                 <w:rFonts w:asciiTheme="majorHAnsi" w:eastAsia="Meiryo UI" w:hAnsiTheme="majorHAnsi" w:cstheme="majorHAnsi"/>
+                <w:b/>
                 <w:bCs/>
                 <w:sz w:val="20"/>
                 <w:szCs w:val="20"/>
@@ -7746,6 +8118,7 @@
             <w:r>
               <w:rPr>
                 <w:rFonts w:asciiTheme="majorHAnsi" w:eastAsia="Meiryo UI" w:hAnsiTheme="majorHAnsi" w:cstheme="majorHAnsi" w:hint="eastAsia"/>
+                <w:b/>
                 <w:bCs/>
                 <w:sz w:val="20"/>
                 <w:szCs w:val="20"/>
@@ -7755,6 +8128,7 @@
             <w:r>
               <w:rPr>
                 <w:rFonts w:asciiTheme="majorHAnsi" w:eastAsia="Meiryo UI" w:hAnsiTheme="majorHAnsi" w:cstheme="majorHAnsi" w:hint="eastAsia"/>
+                <w:b/>
                 <w:bCs/>
                 <w:sz w:val="20"/>
                 <w:szCs w:val="20"/>
@@ -7781,16 +8155,18 @@
               <w:adjustRightInd w:val="0"/>
               <w:snapToGrid w:val="0"/>
               <w:spacing w:line="200" w:lineRule="atLeast"/>
-              <w:jc w:val="left"/>
+              <w:jc w:val="center"/>
               <w:rPr>
                 <w:rFonts w:ascii="Meiryo UI" w:eastAsia="Meiryo UI" w:hAnsi="Meiryo UI"/>
-                <w:sz w:val="18"/>
-                <w:szCs w:val="18"/>
-              </w:rPr>
-            </w:pPr>
-            <w:r>
-              <w:rPr>
-                <w:rFonts w:asciiTheme="majorHAnsi" w:eastAsia="Meiryo UI" w:hAnsiTheme="majorHAnsi" w:cstheme="majorHAnsi"/>
+                <w:b/>
+                <w:sz w:val="18"/>
+                <w:szCs w:val="18"/>
+              </w:rPr>
+            </w:pPr>
+            <w:r>
+              <w:rPr>
+                <w:rFonts w:asciiTheme="majorHAnsi" w:eastAsia="Meiryo UI" w:hAnsiTheme="majorHAnsi" w:cstheme="majorHAnsi"/>
+                <w:b/>
                 <w:bCs/>
                 <w:sz w:val="20"/>
                 <w:szCs w:val="20"/>
@@ -7868,7 +8244,7 @@
                 <w:sz w:val="18"/>
                 <w:szCs w:val="18"/>
               </w:rPr>
-              <w:t>Terminal</w:t>
+              <w:t>Device</w:t>
             </w:r>
           </w:p>
         </w:tc>
@@ -8368,7 +8744,25 @@
                 <w:sz w:val="18"/>
                 <w:szCs w:val="18"/>
               </w:rPr>
-              <w:t>Store  / view uploaded files (Playbook,etc)</w:t>
+              <w:t>Store  / view uploaded files (</w:t>
+            </w:r>
+            <w:proofErr w:type="spellStart"/>
+            <w:r>
+              <w:rPr>
+                <w:rFonts w:asciiTheme="majorHAnsi" w:eastAsia="Meiryo UI" w:hAnsiTheme="majorHAnsi" w:cstheme="majorHAnsi"/>
+                <w:sz w:val="18"/>
+                <w:szCs w:val="18"/>
+              </w:rPr>
+              <w:t>Playbook,etc</w:t>
+            </w:r>
+            <w:proofErr w:type="spellEnd"/>
+            <w:r>
+              <w:rPr>
+                <w:rFonts w:asciiTheme="majorHAnsi" w:eastAsia="Meiryo UI" w:hAnsiTheme="majorHAnsi" w:cstheme="majorHAnsi"/>
+                <w:sz w:val="18"/>
+                <w:szCs w:val="18"/>
+              </w:rPr>
+              <w:t>)</w:t>
             </w:r>
           </w:p>
         </w:tc>
@@ -8529,7 +8923,25 @@
                 <w:sz w:val="18"/>
                 <w:szCs w:val="18"/>
               </w:rPr>
-              <w:t>Store execution information (Playbook, host_vars, etc.) in Symphony execution</w:t>
+              <w:t xml:space="preserve">Store execution information (Playbook, </w:t>
+            </w:r>
+            <w:proofErr w:type="spellStart"/>
+            <w:r>
+              <w:rPr>
+                <w:rFonts w:asciiTheme="majorHAnsi" w:eastAsia="Meiryo UI" w:hAnsiTheme="majorHAnsi" w:cstheme="majorHAnsi"/>
+                <w:sz w:val="18"/>
+                <w:szCs w:val="18"/>
+              </w:rPr>
+              <w:t>host_vars</w:t>
+            </w:r>
+            <w:proofErr w:type="spellEnd"/>
+            <w:r>
+              <w:rPr>
+                <w:rFonts w:asciiTheme="majorHAnsi" w:eastAsia="Meiryo UI" w:hAnsiTheme="majorHAnsi" w:cstheme="majorHAnsi"/>
+                <w:sz w:val="18"/>
+                <w:szCs w:val="18"/>
+              </w:rPr>
+              <w:t>, etc.) in Symphony execution</w:t>
             </w:r>
             <w:r>
               <w:rPr>
@@ -9662,7 +10074,23 @@
                 <w:sz w:val="18"/>
                 <w:szCs w:val="18"/>
               </w:rPr>
-              <w:t>DBMSserver</w:t>
+              <w:t>DBMS</w:t>
+            </w:r>
+            <w:r>
+              <w:rPr>
+                <w:rFonts w:asciiTheme="majorHAnsi" w:eastAsia="Meiryo UI" w:hAnsiTheme="majorHAnsi" w:cstheme="majorHAnsi" w:hint="eastAsia"/>
+                <w:sz w:val="18"/>
+                <w:szCs w:val="18"/>
+              </w:rPr>
+              <w:t xml:space="preserve">　</w:t>
+            </w:r>
+            <w:r>
+              <w:rPr>
+                <w:rFonts w:asciiTheme="majorHAnsi" w:eastAsia="Meiryo UI" w:hAnsiTheme="majorHAnsi" w:cstheme="majorHAnsi" w:hint="eastAsia"/>
+                <w:sz w:val="18"/>
+                <w:szCs w:val="18"/>
+              </w:rPr>
+              <w:t>server</w:t>
             </w:r>
           </w:p>
         </w:tc>
@@ -9737,1251 +10165,6 @@
       </w:tr>
       <w:tr>
         <w:trPr>
-          <w:trHeight w:val="507"/>
-        </w:trPr>
-        <w:tc>
-          <w:tcPr>
-            <w:tcW w:w="1606" w:type="dxa"/>
-            <w:tcBorders>
-              <w:top w:val="single" w:sz="2" w:space="0" w:color="7F7F7F" w:themeColor="text1" w:themeTint="80"/>
-              <w:left w:val="single" w:sz="4" w:space="0" w:color="auto"/>
-              <w:bottom w:val="single" w:sz="2" w:space="0" w:color="7F7F7F" w:themeColor="text1" w:themeTint="80"/>
-              <w:right w:val="single" w:sz="2" w:space="0" w:color="7F7F7F" w:themeColor="text1" w:themeTint="80"/>
-            </w:tcBorders>
-            <w:hideMark/>
-          </w:tcPr>
-          <w:p>
-            <w:pPr>
-              <w:widowControl/>
-              <w:adjustRightInd w:val="0"/>
-              <w:snapToGrid w:val="0"/>
-              <w:spacing w:line="200" w:lineRule="atLeast"/>
-              <w:jc w:val="left"/>
-              <w:rPr>
-                <w:rFonts w:ascii="Meiryo UI" w:eastAsia="Meiryo UI" w:hAnsi="Meiryo UI"/>
-                <w:sz w:val="18"/>
-                <w:szCs w:val="18"/>
-              </w:rPr>
-            </w:pPr>
-            <w:r>
-              <w:rPr>
-                <w:rFonts w:ascii="Meiryo UI" w:eastAsia="Meiryo UI" w:hAnsi="Meiryo UI" w:hint="eastAsia"/>
-                <w:sz w:val="18"/>
-                <w:szCs w:val="18"/>
-              </w:rPr>
-              <w:t>⑦</w:t>
-            </w:r>
-          </w:p>
-        </w:tc>
-        <w:tc>
-          <w:tcPr>
-            <w:tcW w:w="1104" w:type="dxa"/>
-            <w:vMerge/>
-            <w:tcBorders>
-              <w:top w:val="single" w:sz="2" w:space="0" w:color="7F7F7F" w:themeColor="text1" w:themeTint="80"/>
-              <w:left w:val="single" w:sz="2" w:space="0" w:color="7F7F7F" w:themeColor="text1" w:themeTint="80"/>
-              <w:bottom w:val="single" w:sz="2" w:space="0" w:color="7F7F7F" w:themeColor="text1" w:themeTint="80"/>
-              <w:right w:val="single" w:sz="2" w:space="0" w:color="7F7F7F" w:themeColor="text1" w:themeTint="80"/>
-            </w:tcBorders>
-            <w:hideMark/>
-          </w:tcPr>
-          <w:p>
-            <w:pPr>
-              <w:widowControl/>
-              <w:adjustRightInd w:val="0"/>
-              <w:snapToGrid w:val="0"/>
-              <w:spacing w:line="200" w:lineRule="atLeast"/>
-              <w:jc w:val="left"/>
-              <w:rPr>
-                <w:rFonts w:asciiTheme="majorHAnsi" w:eastAsia="Meiryo UI" w:hAnsiTheme="majorHAnsi" w:cstheme="majorHAnsi"/>
-                <w:sz w:val="18"/>
-                <w:szCs w:val="18"/>
-              </w:rPr>
-            </w:pPr>
-          </w:p>
-        </w:tc>
-        <w:tc>
-          <w:tcPr>
-            <w:tcW w:w="1633" w:type="dxa"/>
-            <w:tcBorders>
-              <w:top w:val="single" w:sz="2" w:space="0" w:color="7F7F7F" w:themeColor="text1" w:themeTint="80"/>
-              <w:left w:val="single" w:sz="2" w:space="0" w:color="7F7F7F" w:themeColor="text1" w:themeTint="80"/>
-              <w:bottom w:val="single" w:sz="2" w:space="0" w:color="7F7F7F" w:themeColor="text1" w:themeTint="80"/>
-              <w:right w:val="single" w:sz="2" w:space="0" w:color="7F7F7F" w:themeColor="text1" w:themeTint="80"/>
-            </w:tcBorders>
-            <w:hideMark/>
-          </w:tcPr>
-          <w:p>
-            <w:pPr>
-              <w:widowControl/>
-              <w:adjustRightInd w:val="0"/>
-              <w:snapToGrid w:val="0"/>
-              <w:spacing w:line="200" w:lineRule="atLeast"/>
-              <w:jc w:val="left"/>
-              <w:rPr>
-                <w:rFonts w:asciiTheme="majorHAnsi" w:eastAsia="Meiryo UI" w:hAnsiTheme="majorHAnsi" w:cstheme="majorHAnsi"/>
-                <w:sz w:val="18"/>
-                <w:szCs w:val="18"/>
-              </w:rPr>
-            </w:pPr>
-            <w:r>
-              <w:rPr>
-                <w:rFonts w:asciiTheme="majorHAnsi" w:eastAsia="Meiryo UI" w:hAnsiTheme="majorHAnsi" w:cstheme="majorHAnsi" w:hint="eastAsia"/>
-                <w:sz w:val="18"/>
-                <w:szCs w:val="18"/>
-              </w:rPr>
-              <w:t>Ansible server</w:t>
-            </w:r>
-          </w:p>
-        </w:tc>
-        <w:tc>
-          <w:tcPr>
-            <w:tcW w:w="1813" w:type="dxa"/>
-            <w:tcBorders>
-              <w:top w:val="single" w:sz="2" w:space="0" w:color="7F7F7F" w:themeColor="text1" w:themeTint="80"/>
-              <w:left w:val="single" w:sz="2" w:space="0" w:color="7F7F7F" w:themeColor="text1" w:themeTint="80"/>
-              <w:bottom w:val="single" w:sz="2" w:space="0" w:color="7F7F7F" w:themeColor="text1" w:themeTint="80"/>
-              <w:right w:val="single" w:sz="2" w:space="0" w:color="7F7F7F" w:themeColor="text1" w:themeTint="80"/>
-            </w:tcBorders>
-            <w:hideMark/>
-          </w:tcPr>
-          <w:p>
-            <w:pPr>
-              <w:widowControl/>
-              <w:adjustRightInd w:val="0"/>
-              <w:snapToGrid w:val="0"/>
-              <w:spacing w:line="200" w:lineRule="atLeast"/>
-              <w:jc w:val="left"/>
-              <w:rPr>
-                <w:rFonts w:asciiTheme="majorHAnsi" w:eastAsia="Meiryo UI" w:hAnsiTheme="majorHAnsi" w:cstheme="majorHAnsi"/>
-                <w:sz w:val="18"/>
-                <w:szCs w:val="18"/>
-              </w:rPr>
-            </w:pPr>
-            <w:r>
-              <w:rPr>
-                <w:rFonts w:asciiTheme="majorHAnsi" w:eastAsia="Meiryo UI" w:hAnsiTheme="majorHAnsi" w:cstheme="majorHAnsi"/>
-                <w:sz w:val="18"/>
-                <w:szCs w:val="18"/>
-              </w:rPr>
-              <w:t>http(s)</w:t>
-            </w:r>
-          </w:p>
-          <w:p>
-            <w:pPr>
-              <w:widowControl/>
-              <w:adjustRightInd w:val="0"/>
-              <w:snapToGrid w:val="0"/>
-              <w:spacing w:line="200" w:lineRule="atLeast"/>
-              <w:jc w:val="left"/>
-              <w:rPr>
-                <w:rFonts w:asciiTheme="majorHAnsi" w:eastAsia="Meiryo UI" w:hAnsiTheme="majorHAnsi" w:cstheme="majorHAnsi"/>
-                <w:sz w:val="18"/>
-                <w:szCs w:val="18"/>
-              </w:rPr>
-            </w:pPr>
-            <w:r>
-              <w:rPr>
-                <w:rFonts w:asciiTheme="majorHAnsi" w:eastAsia="Meiryo UI" w:hAnsiTheme="majorHAnsi" w:cstheme="majorHAnsi"/>
-                <w:sz w:val="18"/>
-                <w:szCs w:val="18"/>
-              </w:rPr>
-              <w:t>[80(443)/tcp]</w:t>
-            </w:r>
-          </w:p>
-        </w:tc>
-        <w:tc>
-          <w:tcPr>
-            <w:tcW w:w="3820" w:type="dxa"/>
-            <w:tcBorders>
-              <w:top w:val="single" w:sz="2" w:space="0" w:color="7F7F7F" w:themeColor="text1" w:themeTint="80"/>
-              <w:left w:val="single" w:sz="2" w:space="0" w:color="7F7F7F" w:themeColor="text1" w:themeTint="80"/>
-              <w:bottom w:val="single" w:sz="2" w:space="0" w:color="7F7F7F" w:themeColor="text1" w:themeTint="80"/>
-              <w:right w:val="single" w:sz="4" w:space="0" w:color="auto"/>
-            </w:tcBorders>
-            <w:hideMark/>
-          </w:tcPr>
-          <w:p>
-            <w:pPr>
-              <w:widowControl/>
-              <w:adjustRightInd w:val="0"/>
-              <w:snapToGrid w:val="0"/>
-              <w:spacing w:line="200" w:lineRule="atLeast"/>
-              <w:jc w:val="left"/>
-              <w:rPr>
-                <w:rFonts w:asciiTheme="majorHAnsi" w:eastAsia="Meiryo UI" w:hAnsiTheme="majorHAnsi" w:cstheme="majorHAnsi"/>
-                <w:sz w:val="18"/>
-                <w:szCs w:val="18"/>
-              </w:rPr>
-            </w:pPr>
-            <w:r>
-              <w:rPr>
-                <w:rFonts w:asciiTheme="majorHAnsi" w:eastAsia="Meiryo UI" w:hAnsiTheme="majorHAnsi" w:cstheme="majorHAnsi"/>
-                <w:sz w:val="18"/>
-                <w:szCs w:val="18"/>
-              </w:rPr>
-              <w:t>Submitting REST API requests to Ansible (process execution,etc)</w:t>
-            </w:r>
-          </w:p>
-        </w:tc>
-      </w:tr>
-      <w:tr>
-        <w:trPr>
-          <w:trHeight w:val="507"/>
-        </w:trPr>
-        <w:tc>
-          <w:tcPr>
-            <w:tcW w:w="1606" w:type="dxa"/>
-            <w:tcBorders>
-              <w:top w:val="single" w:sz="2" w:space="0" w:color="7F7F7F" w:themeColor="text1" w:themeTint="80"/>
-              <w:left w:val="single" w:sz="4" w:space="0" w:color="auto"/>
-              <w:bottom w:val="single" w:sz="2" w:space="0" w:color="7F7F7F" w:themeColor="text1" w:themeTint="80"/>
-              <w:right w:val="single" w:sz="2" w:space="0" w:color="7F7F7F" w:themeColor="text1" w:themeTint="80"/>
-            </w:tcBorders>
-            <w:hideMark/>
-          </w:tcPr>
-          <w:p>
-            <w:pPr>
-              <w:widowControl/>
-              <w:adjustRightInd w:val="0"/>
-              <w:snapToGrid w:val="0"/>
-              <w:spacing w:line="200" w:lineRule="atLeast"/>
-              <w:jc w:val="left"/>
-              <w:rPr>
-                <w:rFonts w:ascii="Meiryo UI" w:eastAsia="Meiryo UI" w:hAnsi="Meiryo UI"/>
-                <w:sz w:val="18"/>
-                <w:szCs w:val="18"/>
-              </w:rPr>
-            </w:pPr>
-            <w:r>
-              <w:rPr>
-                <w:rFonts w:ascii="Meiryo UI" w:eastAsia="Meiryo UI" w:hAnsi="Meiryo UI" w:hint="eastAsia"/>
-                <w:sz w:val="18"/>
-                <w:szCs w:val="18"/>
-              </w:rPr>
-              <w:t>⑧</w:t>
-            </w:r>
-          </w:p>
-        </w:tc>
-        <w:tc>
-          <w:tcPr>
-            <w:tcW w:w="1104" w:type="dxa"/>
-            <w:tcBorders>
-              <w:top w:val="single" w:sz="2" w:space="0" w:color="7F7F7F" w:themeColor="text1" w:themeTint="80"/>
-              <w:left w:val="single" w:sz="2" w:space="0" w:color="7F7F7F" w:themeColor="text1" w:themeTint="80"/>
-              <w:bottom w:val="single" w:sz="2" w:space="0" w:color="7F7F7F" w:themeColor="text1" w:themeTint="80"/>
-              <w:right w:val="single" w:sz="2" w:space="0" w:color="7F7F7F" w:themeColor="text1" w:themeTint="80"/>
-            </w:tcBorders>
-            <w:hideMark/>
-          </w:tcPr>
-          <w:p>
-            <w:pPr>
-              <w:widowControl/>
-              <w:adjustRightInd w:val="0"/>
-              <w:snapToGrid w:val="0"/>
-              <w:spacing w:line="200" w:lineRule="atLeast"/>
-              <w:jc w:val="left"/>
-              <w:rPr>
-                <w:rFonts w:asciiTheme="majorHAnsi" w:eastAsia="Meiryo UI" w:hAnsiTheme="majorHAnsi" w:cstheme="majorHAnsi"/>
-                <w:sz w:val="18"/>
-                <w:szCs w:val="18"/>
-              </w:rPr>
-            </w:pPr>
-            <w:r>
-              <w:rPr>
-                <w:rFonts w:asciiTheme="majorHAnsi" w:eastAsia="Meiryo UI" w:hAnsiTheme="majorHAnsi" w:cstheme="majorHAnsi" w:hint="eastAsia"/>
-                <w:sz w:val="18"/>
-                <w:szCs w:val="18"/>
-              </w:rPr>
-              <w:t>Web/AP</w:t>
-            </w:r>
-          </w:p>
-          <w:p>
-            <w:pPr>
-              <w:widowControl/>
-              <w:adjustRightInd w:val="0"/>
-              <w:snapToGrid w:val="0"/>
-              <w:spacing w:line="200" w:lineRule="atLeast"/>
-              <w:jc w:val="left"/>
-              <w:rPr>
-                <w:rFonts w:asciiTheme="majorHAnsi" w:eastAsia="Meiryo UI" w:hAnsiTheme="majorHAnsi" w:cstheme="majorHAnsi"/>
-                <w:sz w:val="18"/>
-                <w:szCs w:val="18"/>
-              </w:rPr>
-            </w:pPr>
-            <w:r>
-              <w:rPr>
-                <w:rFonts w:asciiTheme="majorHAnsi" w:eastAsia="Meiryo UI" w:hAnsiTheme="majorHAnsi" w:cstheme="majorHAnsi" w:hint="eastAsia"/>
-                <w:sz w:val="18"/>
-                <w:szCs w:val="18"/>
-              </w:rPr>
-              <w:t>server</w:t>
-            </w:r>
-          </w:p>
-        </w:tc>
-        <w:tc>
-          <w:tcPr>
-            <w:tcW w:w="1633" w:type="dxa"/>
-            <w:tcBorders>
-              <w:top w:val="single" w:sz="2" w:space="0" w:color="7F7F7F" w:themeColor="text1" w:themeTint="80"/>
-              <w:left w:val="single" w:sz="2" w:space="0" w:color="7F7F7F" w:themeColor="text1" w:themeTint="80"/>
-              <w:bottom w:val="single" w:sz="2" w:space="0" w:color="7F7F7F" w:themeColor="text1" w:themeTint="80"/>
-              <w:right w:val="single" w:sz="2" w:space="0" w:color="7F7F7F" w:themeColor="text1" w:themeTint="80"/>
-            </w:tcBorders>
-            <w:hideMark/>
-          </w:tcPr>
-          <w:p>
-            <w:pPr>
-              <w:widowControl/>
-              <w:adjustRightInd w:val="0"/>
-              <w:snapToGrid w:val="0"/>
-              <w:spacing w:line="200" w:lineRule="atLeast"/>
-              <w:jc w:val="left"/>
-              <w:rPr>
-                <w:rFonts w:asciiTheme="majorHAnsi" w:eastAsia="Meiryo UI" w:hAnsiTheme="majorHAnsi" w:cstheme="majorHAnsi"/>
-                <w:sz w:val="18"/>
-                <w:szCs w:val="18"/>
-              </w:rPr>
-            </w:pPr>
-            <w:r>
-              <w:rPr>
-                <w:rFonts w:asciiTheme="majorHAnsi" w:eastAsia="Meiryo UI" w:hAnsiTheme="majorHAnsi" w:cstheme="majorHAnsi" w:hint="eastAsia"/>
-                <w:sz w:val="18"/>
-                <w:szCs w:val="18"/>
-              </w:rPr>
-              <w:t>Ansible</w:t>
-            </w:r>
-            <w:r>
-              <w:rPr>
-                <w:rFonts w:asciiTheme="majorHAnsi" w:eastAsia="Meiryo UI" w:hAnsiTheme="majorHAnsi" w:cstheme="majorHAnsi"/>
-                <w:sz w:val="18"/>
-                <w:szCs w:val="18"/>
-              </w:rPr>
-              <w:t xml:space="preserve"> </w:t>
-            </w:r>
-            <w:r>
-              <w:rPr>
-                <w:rFonts w:asciiTheme="majorHAnsi" w:eastAsia="Meiryo UI" w:hAnsiTheme="majorHAnsi" w:cstheme="majorHAnsi" w:hint="eastAsia"/>
-                <w:sz w:val="18"/>
-                <w:szCs w:val="18"/>
-              </w:rPr>
-              <w:t>server</w:t>
-            </w:r>
-          </w:p>
-        </w:tc>
-        <w:tc>
-          <w:tcPr>
-            <w:tcW w:w="1813" w:type="dxa"/>
-            <w:tcBorders>
-              <w:top w:val="single" w:sz="2" w:space="0" w:color="7F7F7F" w:themeColor="text1" w:themeTint="80"/>
-              <w:left w:val="single" w:sz="2" w:space="0" w:color="7F7F7F" w:themeColor="text1" w:themeTint="80"/>
-              <w:bottom w:val="single" w:sz="2" w:space="0" w:color="7F7F7F" w:themeColor="text1" w:themeTint="80"/>
-              <w:right w:val="single" w:sz="2" w:space="0" w:color="7F7F7F" w:themeColor="text1" w:themeTint="80"/>
-            </w:tcBorders>
-            <w:hideMark/>
-          </w:tcPr>
-          <w:p>
-            <w:pPr>
-              <w:widowControl/>
-              <w:adjustRightInd w:val="0"/>
-              <w:snapToGrid w:val="0"/>
-              <w:spacing w:line="200" w:lineRule="atLeast"/>
-              <w:jc w:val="left"/>
-              <w:rPr>
-                <w:rFonts w:asciiTheme="majorHAnsi" w:eastAsia="Meiryo UI" w:hAnsiTheme="majorHAnsi" w:cstheme="majorHAnsi"/>
-                <w:sz w:val="18"/>
-                <w:szCs w:val="18"/>
-              </w:rPr>
-            </w:pPr>
-            <w:r>
-              <w:rPr>
-                <w:rFonts w:asciiTheme="majorHAnsi" w:eastAsia="Meiryo UI" w:hAnsiTheme="majorHAnsi" w:cstheme="majorHAnsi"/>
-                <w:sz w:val="18"/>
-                <w:szCs w:val="18"/>
-              </w:rPr>
-              <w:t>http(s)</w:t>
-            </w:r>
-          </w:p>
-          <w:p>
-            <w:pPr>
-              <w:widowControl/>
-              <w:adjustRightInd w:val="0"/>
-              <w:snapToGrid w:val="0"/>
-              <w:spacing w:line="200" w:lineRule="atLeast"/>
-              <w:jc w:val="left"/>
-              <w:rPr>
-                <w:rFonts w:asciiTheme="majorHAnsi" w:eastAsia="Meiryo UI" w:hAnsiTheme="majorHAnsi" w:cstheme="majorHAnsi"/>
-                <w:sz w:val="18"/>
-                <w:szCs w:val="18"/>
-              </w:rPr>
-            </w:pPr>
-            <w:r>
-              <w:rPr>
-                <w:rFonts w:asciiTheme="majorHAnsi" w:eastAsia="Meiryo UI" w:hAnsiTheme="majorHAnsi" w:cstheme="majorHAnsi"/>
-                <w:sz w:val="18"/>
-                <w:szCs w:val="18"/>
-              </w:rPr>
-              <w:t>[80(443)/tcp]</w:t>
-            </w:r>
-          </w:p>
-        </w:tc>
-        <w:tc>
-          <w:tcPr>
-            <w:tcW w:w="3820" w:type="dxa"/>
-            <w:tcBorders>
-              <w:top w:val="single" w:sz="2" w:space="0" w:color="7F7F7F" w:themeColor="text1" w:themeTint="80"/>
-              <w:left w:val="single" w:sz="2" w:space="0" w:color="7F7F7F" w:themeColor="text1" w:themeTint="80"/>
-              <w:bottom w:val="single" w:sz="2" w:space="0" w:color="7F7F7F" w:themeColor="text1" w:themeTint="80"/>
-              <w:right w:val="single" w:sz="4" w:space="0" w:color="auto"/>
-            </w:tcBorders>
-            <w:hideMark/>
-          </w:tcPr>
-          <w:p>
-            <w:pPr>
-              <w:widowControl/>
-              <w:adjustRightInd w:val="0"/>
-              <w:snapToGrid w:val="0"/>
-              <w:spacing w:line="200" w:lineRule="atLeast"/>
-              <w:jc w:val="left"/>
-              <w:rPr>
-                <w:rFonts w:asciiTheme="majorHAnsi" w:eastAsia="Meiryo UI" w:hAnsiTheme="majorHAnsi" w:cstheme="majorHAnsi"/>
-                <w:sz w:val="18"/>
-                <w:szCs w:val="18"/>
-              </w:rPr>
-            </w:pPr>
-            <w:r>
-              <w:rPr>
-                <w:rFonts w:asciiTheme="majorHAnsi" w:eastAsia="Meiryo UI" w:hAnsiTheme="majorHAnsi" w:cstheme="majorHAnsi"/>
-                <w:sz w:val="18"/>
-                <w:szCs w:val="18"/>
-              </w:rPr>
-              <w:t>Submitting REST API requests to Ansible (Emergency stop)</w:t>
-            </w:r>
-          </w:p>
-        </w:tc>
-      </w:tr>
-      <w:tr>
-        <w:trPr>
-          <w:trHeight w:val="507"/>
-        </w:trPr>
-        <w:tc>
-          <w:tcPr>
-            <w:tcW w:w="1606" w:type="dxa"/>
-            <w:tcBorders>
-              <w:top w:val="single" w:sz="2" w:space="0" w:color="7F7F7F" w:themeColor="text1" w:themeTint="80"/>
-              <w:left w:val="single" w:sz="4" w:space="0" w:color="auto"/>
-              <w:bottom w:val="single" w:sz="2" w:space="0" w:color="7F7F7F" w:themeColor="text1" w:themeTint="80"/>
-              <w:right w:val="single" w:sz="2" w:space="0" w:color="7F7F7F" w:themeColor="text1" w:themeTint="80"/>
-            </w:tcBorders>
-            <w:hideMark/>
-          </w:tcPr>
-          <w:p>
-            <w:pPr>
-              <w:widowControl/>
-              <w:snapToGrid w:val="0"/>
-              <w:spacing w:line="200" w:lineRule="atLeast"/>
-              <w:jc w:val="left"/>
-              <w:rPr>
-                <w:rFonts w:ascii="Meiryo UI" w:eastAsia="Meiryo UI" w:hAnsi="Meiryo UI"/>
-                <w:sz w:val="18"/>
-                <w:szCs w:val="18"/>
-              </w:rPr>
-            </w:pPr>
-            <w:r>
-              <w:rPr>
-                <w:rFonts w:ascii="Meiryo UI" w:eastAsia="Meiryo UI" w:hAnsi="Meiryo UI" w:hint="eastAsia"/>
-                <w:sz w:val="18"/>
-                <w:szCs w:val="18"/>
-              </w:rPr>
-              <w:t>⑨</w:t>
-            </w:r>
-          </w:p>
-        </w:tc>
-        <w:tc>
-          <w:tcPr>
-            <w:tcW w:w="1104" w:type="dxa"/>
-            <w:vMerge w:val="restart"/>
-            <w:tcBorders>
-              <w:top w:val="single" w:sz="2" w:space="0" w:color="7F7F7F" w:themeColor="text1" w:themeTint="80"/>
-              <w:left w:val="single" w:sz="2" w:space="0" w:color="7F7F7F" w:themeColor="text1" w:themeTint="80"/>
-              <w:bottom w:val="single" w:sz="2" w:space="0" w:color="7F7F7F" w:themeColor="text1" w:themeTint="80"/>
-              <w:right w:val="single" w:sz="2" w:space="0" w:color="7F7F7F" w:themeColor="text1" w:themeTint="80"/>
-            </w:tcBorders>
-            <w:hideMark/>
-          </w:tcPr>
-          <w:p>
-            <w:pPr>
-              <w:widowControl/>
-              <w:snapToGrid w:val="0"/>
-              <w:spacing w:line="200" w:lineRule="atLeast"/>
-              <w:jc w:val="left"/>
-              <w:rPr>
-                <w:rFonts w:asciiTheme="majorHAnsi" w:eastAsia="Meiryo UI" w:hAnsiTheme="majorHAnsi" w:cstheme="majorHAnsi"/>
-                <w:sz w:val="18"/>
-                <w:szCs w:val="18"/>
-              </w:rPr>
-            </w:pPr>
-            <w:r>
-              <w:rPr>
-                <w:rFonts w:asciiTheme="majorHAnsi" w:eastAsia="Meiryo UI" w:hAnsiTheme="majorHAnsi" w:cstheme="majorHAnsi" w:hint="eastAsia"/>
-                <w:sz w:val="18"/>
-                <w:szCs w:val="18"/>
-              </w:rPr>
-              <w:t>Ansible</w:t>
-            </w:r>
-          </w:p>
-          <w:p>
-            <w:pPr>
-              <w:widowControl/>
-              <w:snapToGrid w:val="0"/>
-              <w:spacing w:line="200" w:lineRule="atLeast"/>
-              <w:jc w:val="left"/>
-              <w:rPr>
-                <w:rFonts w:asciiTheme="majorHAnsi" w:eastAsia="Meiryo UI" w:hAnsiTheme="majorHAnsi" w:cstheme="majorHAnsi"/>
-                <w:sz w:val="18"/>
-                <w:szCs w:val="18"/>
-              </w:rPr>
-            </w:pPr>
-            <w:r>
-              <w:rPr>
-                <w:rFonts w:asciiTheme="majorHAnsi" w:eastAsia="Meiryo UI" w:hAnsiTheme="majorHAnsi" w:cstheme="majorHAnsi" w:hint="eastAsia"/>
-                <w:sz w:val="18"/>
-                <w:szCs w:val="18"/>
-              </w:rPr>
-              <w:t>server</w:t>
-            </w:r>
-          </w:p>
-        </w:tc>
-        <w:tc>
-          <w:tcPr>
-            <w:tcW w:w="1633" w:type="dxa"/>
-            <w:tcBorders>
-              <w:top w:val="single" w:sz="2" w:space="0" w:color="7F7F7F" w:themeColor="text1" w:themeTint="80"/>
-              <w:left w:val="single" w:sz="2" w:space="0" w:color="7F7F7F" w:themeColor="text1" w:themeTint="80"/>
-              <w:bottom w:val="single" w:sz="2" w:space="0" w:color="7F7F7F" w:themeColor="text1" w:themeTint="80"/>
-              <w:right w:val="single" w:sz="2" w:space="0" w:color="7F7F7F" w:themeColor="text1" w:themeTint="80"/>
-            </w:tcBorders>
-            <w:hideMark/>
-          </w:tcPr>
-          <w:p>
-            <w:pPr>
-              <w:widowControl/>
-              <w:adjustRightInd w:val="0"/>
-              <w:snapToGrid w:val="0"/>
-              <w:spacing w:line="200" w:lineRule="atLeast"/>
-              <w:jc w:val="left"/>
-              <w:rPr>
-                <w:rFonts w:asciiTheme="majorHAnsi" w:eastAsia="Meiryo UI" w:hAnsiTheme="majorHAnsi" w:cstheme="majorHAnsi"/>
-                <w:sz w:val="18"/>
-                <w:szCs w:val="18"/>
-              </w:rPr>
-            </w:pPr>
-            <w:r>
-              <w:rPr>
-                <w:rFonts w:asciiTheme="majorHAnsi" w:eastAsia="Meiryo UI" w:hAnsiTheme="majorHAnsi" w:cstheme="majorHAnsi"/>
-                <w:sz w:val="18"/>
-                <w:szCs w:val="18"/>
-              </w:rPr>
-              <w:t>Storage device</w:t>
-            </w:r>
-          </w:p>
-        </w:tc>
-        <w:tc>
-          <w:tcPr>
-            <w:tcW w:w="1813" w:type="dxa"/>
-            <w:tcBorders>
-              <w:top w:val="single" w:sz="2" w:space="0" w:color="7F7F7F" w:themeColor="text1" w:themeTint="80"/>
-              <w:left w:val="single" w:sz="2" w:space="0" w:color="7F7F7F" w:themeColor="text1" w:themeTint="80"/>
-              <w:bottom w:val="single" w:sz="2" w:space="0" w:color="7F7F7F" w:themeColor="text1" w:themeTint="80"/>
-              <w:right w:val="single" w:sz="2" w:space="0" w:color="7F7F7F" w:themeColor="text1" w:themeTint="80"/>
-            </w:tcBorders>
-            <w:hideMark/>
-          </w:tcPr>
-          <w:p>
-            <w:pPr>
-              <w:widowControl/>
-              <w:snapToGrid w:val="0"/>
-              <w:spacing w:line="200" w:lineRule="atLeast"/>
-              <w:jc w:val="left"/>
-              <w:rPr>
-                <w:rFonts w:asciiTheme="majorHAnsi" w:eastAsia="Meiryo UI" w:hAnsiTheme="majorHAnsi" w:cstheme="majorHAnsi"/>
-                <w:sz w:val="18"/>
-                <w:szCs w:val="18"/>
-              </w:rPr>
-            </w:pPr>
-            <w:r>
-              <w:rPr>
-                <w:rFonts w:asciiTheme="majorHAnsi" w:eastAsia="Meiryo UI" w:hAnsiTheme="majorHAnsi" w:cstheme="majorHAnsi"/>
-                <w:sz w:val="18"/>
-                <w:szCs w:val="18"/>
-              </w:rPr>
-              <w:t>File access (tcp or storage I / O)</w:t>
-            </w:r>
-          </w:p>
-        </w:tc>
-        <w:tc>
-          <w:tcPr>
-            <w:tcW w:w="3820" w:type="dxa"/>
-            <w:tcBorders>
-              <w:top w:val="single" w:sz="2" w:space="0" w:color="7F7F7F" w:themeColor="text1" w:themeTint="80"/>
-              <w:left w:val="single" w:sz="2" w:space="0" w:color="7F7F7F" w:themeColor="text1" w:themeTint="80"/>
-              <w:bottom w:val="single" w:sz="2" w:space="0" w:color="7F7F7F" w:themeColor="text1" w:themeTint="80"/>
-              <w:right w:val="single" w:sz="4" w:space="0" w:color="auto"/>
-            </w:tcBorders>
-            <w:hideMark/>
-          </w:tcPr>
-          <w:p>
-            <w:pPr>
-              <w:widowControl/>
-              <w:snapToGrid w:val="0"/>
-              <w:spacing w:line="200" w:lineRule="atLeast"/>
-              <w:jc w:val="left"/>
-              <w:rPr>
-                <w:rFonts w:asciiTheme="majorHAnsi" w:eastAsia="Meiryo UI" w:hAnsiTheme="majorHAnsi" w:cstheme="majorHAnsi"/>
-                <w:sz w:val="18"/>
-                <w:szCs w:val="18"/>
-              </w:rPr>
-            </w:pPr>
-            <w:r>
-              <w:rPr>
-                <w:rFonts w:asciiTheme="majorHAnsi" w:eastAsia="Meiryo UI" w:hAnsiTheme="majorHAnsi" w:cstheme="majorHAnsi"/>
-                <w:sz w:val="18"/>
-                <w:szCs w:val="18"/>
-              </w:rPr>
-              <w:t>Refer to the execution information (Playbook, host_vars, etc.) when executing Ansible command</w:t>
-            </w:r>
-          </w:p>
-        </w:tc>
-      </w:tr>
-      <w:tr>
-        <w:trPr>
-          <w:trHeight w:val="161"/>
-        </w:trPr>
-        <w:tc>
-          <w:tcPr>
-            <w:tcW w:w="1606" w:type="dxa"/>
-            <w:tcBorders>
-              <w:top w:val="single" w:sz="2" w:space="0" w:color="7F7F7F" w:themeColor="text1" w:themeTint="80"/>
-              <w:left w:val="single" w:sz="4" w:space="0" w:color="auto"/>
-              <w:bottom w:val="single" w:sz="2" w:space="0" w:color="7F7F7F" w:themeColor="text1" w:themeTint="80"/>
-              <w:right w:val="single" w:sz="2" w:space="0" w:color="7F7F7F" w:themeColor="text1" w:themeTint="80"/>
-            </w:tcBorders>
-            <w:hideMark/>
-          </w:tcPr>
-          <w:p>
-            <w:pPr>
-              <w:widowControl/>
-              <w:snapToGrid w:val="0"/>
-              <w:spacing w:line="200" w:lineRule="atLeast"/>
-              <w:jc w:val="left"/>
-              <w:rPr>
-                <w:rFonts w:ascii="Meiryo UI" w:eastAsia="Meiryo UI" w:hAnsi="Meiryo UI"/>
-                <w:sz w:val="18"/>
-                <w:szCs w:val="18"/>
-              </w:rPr>
-            </w:pPr>
-            <w:r>
-              <w:rPr>
-                <w:rFonts w:ascii="Meiryo UI" w:eastAsia="Meiryo UI" w:hAnsi="Meiryo UI" w:hint="eastAsia"/>
-                <w:sz w:val="18"/>
-                <w:szCs w:val="18"/>
-              </w:rPr>
-              <w:t>⑩</w:t>
-            </w:r>
-          </w:p>
-        </w:tc>
-        <w:tc>
-          <w:tcPr>
-            <w:tcW w:w="1104" w:type="dxa"/>
-            <w:vMerge/>
-            <w:tcBorders>
-              <w:top w:val="single" w:sz="2" w:space="0" w:color="7F7F7F" w:themeColor="text1" w:themeTint="80"/>
-              <w:left w:val="single" w:sz="2" w:space="0" w:color="7F7F7F" w:themeColor="text1" w:themeTint="80"/>
-              <w:bottom w:val="single" w:sz="2" w:space="0" w:color="7F7F7F" w:themeColor="text1" w:themeTint="80"/>
-              <w:right w:val="single" w:sz="2" w:space="0" w:color="7F7F7F" w:themeColor="text1" w:themeTint="80"/>
-            </w:tcBorders>
-            <w:hideMark/>
-          </w:tcPr>
-          <w:p>
-            <w:pPr>
-              <w:widowControl/>
-              <w:snapToGrid w:val="0"/>
-              <w:spacing w:line="200" w:lineRule="atLeast"/>
-              <w:jc w:val="left"/>
-              <w:rPr>
-                <w:rFonts w:ascii="Meiryo UI" w:eastAsia="Meiryo UI" w:hAnsi="Meiryo UI"/>
-                <w:sz w:val="17"/>
-                <w:szCs w:val="17"/>
-              </w:rPr>
-            </w:pPr>
-          </w:p>
-        </w:tc>
-        <w:tc>
-          <w:tcPr>
-            <w:tcW w:w="1633" w:type="dxa"/>
-            <w:tcBorders>
-              <w:top w:val="single" w:sz="2" w:space="0" w:color="7F7F7F" w:themeColor="text1" w:themeTint="80"/>
-              <w:left w:val="single" w:sz="2" w:space="0" w:color="7F7F7F" w:themeColor="text1" w:themeTint="80"/>
-              <w:bottom w:val="single" w:sz="2" w:space="0" w:color="7F7F7F" w:themeColor="text1" w:themeTint="80"/>
-              <w:right w:val="single" w:sz="2" w:space="0" w:color="7F7F7F" w:themeColor="text1" w:themeTint="80"/>
-            </w:tcBorders>
-            <w:hideMark/>
-          </w:tcPr>
-          <w:p>
-            <w:pPr>
-              <w:widowControl/>
-              <w:adjustRightInd w:val="0"/>
-              <w:snapToGrid w:val="0"/>
-              <w:spacing w:line="200" w:lineRule="atLeast"/>
-              <w:jc w:val="left"/>
-              <w:rPr>
-                <w:rFonts w:asciiTheme="majorHAnsi" w:eastAsia="Meiryo UI" w:hAnsiTheme="majorHAnsi" w:cstheme="majorHAnsi"/>
-                <w:sz w:val="18"/>
-                <w:szCs w:val="18"/>
-              </w:rPr>
-            </w:pPr>
-            <w:r>
-              <w:rPr>
-                <w:rFonts w:asciiTheme="majorHAnsi" w:eastAsia="Meiryo UI" w:hAnsiTheme="majorHAnsi" w:cstheme="majorHAnsi" w:hint="eastAsia"/>
-                <w:sz w:val="18"/>
-                <w:szCs w:val="18"/>
-              </w:rPr>
-              <w:t>Target device</w:t>
-            </w:r>
-          </w:p>
-        </w:tc>
-        <w:tc>
-          <w:tcPr>
-            <w:tcW w:w="1813" w:type="dxa"/>
-            <w:tcBorders>
-              <w:top w:val="single" w:sz="2" w:space="0" w:color="7F7F7F" w:themeColor="text1" w:themeTint="80"/>
-              <w:left w:val="single" w:sz="2" w:space="0" w:color="7F7F7F" w:themeColor="text1" w:themeTint="80"/>
-              <w:bottom w:val="single" w:sz="2" w:space="0" w:color="7F7F7F" w:themeColor="text1" w:themeTint="80"/>
-              <w:right w:val="single" w:sz="2" w:space="0" w:color="7F7F7F" w:themeColor="text1" w:themeTint="80"/>
-            </w:tcBorders>
-            <w:hideMark/>
-          </w:tcPr>
-          <w:p>
-            <w:pPr>
-              <w:widowControl/>
-              <w:snapToGrid w:val="0"/>
-              <w:spacing w:line="200" w:lineRule="atLeast"/>
-              <w:jc w:val="left"/>
-              <w:rPr>
-                <w:rFonts w:asciiTheme="majorHAnsi" w:eastAsia="Meiryo UI" w:hAnsiTheme="majorHAnsi" w:cstheme="majorHAnsi"/>
-                <w:sz w:val="18"/>
-                <w:szCs w:val="18"/>
-              </w:rPr>
-            </w:pPr>
-            <w:r>
-              <w:rPr>
-                <w:rFonts w:asciiTheme="majorHAnsi" w:eastAsia="Meiryo UI" w:hAnsiTheme="majorHAnsi" w:cstheme="majorHAnsi" w:hint="eastAsia"/>
-                <w:sz w:val="18"/>
-                <w:szCs w:val="18"/>
-              </w:rPr>
-              <w:t>Any (</w:t>
-            </w:r>
-            <w:r>
-              <w:rPr>
-                <w:rFonts w:asciiTheme="majorHAnsi" w:eastAsia="Meiryo UI" w:hAnsiTheme="majorHAnsi" w:cstheme="majorHAnsi" w:hint="eastAsia"/>
-                <w:sz w:val="18"/>
-                <w:szCs w:val="18"/>
-              </w:rPr>
-              <w:t>※</w:t>
-            </w:r>
-            <w:r>
-              <w:rPr>
-                <w:rFonts w:asciiTheme="majorHAnsi" w:eastAsia="Meiryo UI" w:hAnsiTheme="majorHAnsi" w:cstheme="majorHAnsi" w:hint="eastAsia"/>
-                <w:sz w:val="18"/>
-                <w:szCs w:val="18"/>
-              </w:rPr>
-              <w:t>3 ssh [22/tcp] telnet [23/tcp] , etc.)</w:t>
-            </w:r>
-          </w:p>
-        </w:tc>
-        <w:tc>
-          <w:tcPr>
-            <w:tcW w:w="3820" w:type="dxa"/>
-            <w:tcBorders>
-              <w:top w:val="single" w:sz="2" w:space="0" w:color="7F7F7F" w:themeColor="text1" w:themeTint="80"/>
-              <w:left w:val="single" w:sz="2" w:space="0" w:color="7F7F7F" w:themeColor="text1" w:themeTint="80"/>
-              <w:bottom w:val="single" w:sz="2" w:space="0" w:color="7F7F7F" w:themeColor="text1" w:themeTint="80"/>
-              <w:right w:val="single" w:sz="4" w:space="0" w:color="auto"/>
-            </w:tcBorders>
-            <w:hideMark/>
-          </w:tcPr>
-          <w:p>
-            <w:pPr>
-              <w:widowControl/>
-              <w:snapToGrid w:val="0"/>
-              <w:spacing w:line="200" w:lineRule="atLeast"/>
-              <w:jc w:val="left"/>
-              <w:rPr>
-                <w:rFonts w:asciiTheme="majorHAnsi" w:eastAsia="Meiryo UI" w:hAnsiTheme="majorHAnsi" w:cstheme="majorHAnsi"/>
-                <w:sz w:val="18"/>
-                <w:szCs w:val="18"/>
-              </w:rPr>
-            </w:pPr>
-            <w:r>
-              <w:rPr>
-                <w:rFonts w:asciiTheme="majorHAnsi" w:eastAsia="Meiryo UI" w:hAnsiTheme="majorHAnsi" w:cstheme="majorHAnsi"/>
-                <w:sz w:val="18"/>
-                <w:szCs w:val="18"/>
-              </w:rPr>
-              <w:t>Execute command to target device from Ansible.</w:t>
-            </w:r>
-          </w:p>
-        </w:tc>
-      </w:tr>
-      <w:tr>
-        <w:trPr>
-          <w:trHeight w:val="161"/>
-        </w:trPr>
-        <w:tc>
-          <w:tcPr>
-            <w:tcW w:w="1606" w:type="dxa"/>
-            <w:tcBorders>
-              <w:top w:val="single" w:sz="2" w:space="0" w:color="7F7F7F" w:themeColor="text1" w:themeTint="80"/>
-              <w:left w:val="single" w:sz="4" w:space="0" w:color="auto"/>
-              <w:bottom w:val="single" w:sz="2" w:space="0" w:color="7F7F7F" w:themeColor="text1" w:themeTint="80"/>
-              <w:right w:val="single" w:sz="2" w:space="0" w:color="7F7F7F" w:themeColor="text1" w:themeTint="80"/>
-            </w:tcBorders>
-          </w:tcPr>
-          <w:p>
-            <w:pPr>
-              <w:widowControl/>
-              <w:snapToGrid w:val="0"/>
-              <w:spacing w:line="200" w:lineRule="atLeast"/>
-              <w:jc w:val="left"/>
-              <w:rPr>
-                <w:rFonts w:asciiTheme="majorHAnsi" w:eastAsia="Meiryo UI" w:hAnsiTheme="majorHAnsi" w:cstheme="majorHAnsi"/>
-                <w:sz w:val="18"/>
-                <w:szCs w:val="18"/>
-              </w:rPr>
-            </w:pPr>
-            <w:r>
-              <w:rPr>
-                <w:rFonts w:asciiTheme="majorHAnsi" w:eastAsia="Meiryo UI" w:hAnsiTheme="majorHAnsi" w:cstheme="majorHAnsi" w:hint="eastAsia"/>
-                <w:sz w:val="18"/>
-                <w:szCs w:val="18"/>
-              </w:rPr>
-              <w:t>⑪</w:t>
-            </w:r>
-            <w:r>
-              <w:rPr>
-                <w:rFonts w:asciiTheme="majorHAnsi" w:eastAsia="Meiryo UI" w:hAnsiTheme="majorHAnsi" w:cstheme="majorHAnsi"/>
-                <w:sz w:val="18"/>
-                <w:szCs w:val="18"/>
-              </w:rPr>
-              <w:t xml:space="preserve"> </w:t>
-            </w:r>
-            <w:r>
-              <w:rPr>
-                <w:rFonts w:ascii="ＭＳ ゴシック" w:eastAsia="ＭＳ ゴシック" w:hAnsi="ＭＳ ゴシック" w:cs="ＭＳ ゴシック" w:hint="eastAsia"/>
-                <w:sz w:val="18"/>
-                <w:szCs w:val="18"/>
-              </w:rPr>
-              <w:t>※</w:t>
-            </w:r>
-            <w:r>
-              <w:rPr>
-                <w:rFonts w:asciiTheme="majorHAnsi" w:eastAsia="Meiryo UI" w:hAnsiTheme="majorHAnsi" w:cstheme="majorHAnsi"/>
-                <w:sz w:val="18"/>
-                <w:szCs w:val="18"/>
-              </w:rPr>
-              <w:t>4</w:t>
-            </w:r>
-          </w:p>
-        </w:tc>
-        <w:tc>
-          <w:tcPr>
-            <w:tcW w:w="1104" w:type="dxa"/>
-            <w:tcBorders>
-              <w:top w:val="single" w:sz="2" w:space="0" w:color="7F7F7F" w:themeColor="text1" w:themeTint="80"/>
-              <w:left w:val="single" w:sz="2" w:space="0" w:color="7F7F7F" w:themeColor="text1" w:themeTint="80"/>
-              <w:bottom w:val="single" w:sz="2" w:space="0" w:color="7F7F7F" w:themeColor="text1" w:themeTint="80"/>
-              <w:right w:val="single" w:sz="2" w:space="0" w:color="7F7F7F" w:themeColor="text1" w:themeTint="80"/>
-            </w:tcBorders>
-          </w:tcPr>
-          <w:p>
-            <w:pPr>
-              <w:widowControl/>
-              <w:snapToGrid w:val="0"/>
-              <w:spacing w:line="200" w:lineRule="atLeast"/>
-              <w:jc w:val="left"/>
-              <w:rPr>
-                <w:rFonts w:asciiTheme="majorHAnsi" w:eastAsia="Meiryo UI" w:hAnsiTheme="majorHAnsi" w:cstheme="majorHAnsi"/>
-                <w:sz w:val="18"/>
-                <w:szCs w:val="18"/>
-              </w:rPr>
-            </w:pPr>
-            <w:r>
-              <w:rPr>
-                <w:rFonts w:asciiTheme="majorHAnsi" w:eastAsia="Meiryo UI" w:hAnsiTheme="majorHAnsi" w:cstheme="majorHAnsi"/>
-                <w:sz w:val="18"/>
-                <w:szCs w:val="18"/>
-              </w:rPr>
-              <w:t>Web/AP</w:t>
-            </w:r>
-            <w:r>
-              <w:rPr>
-                <w:rFonts w:asciiTheme="majorHAnsi" w:eastAsia="Meiryo UI" w:hAnsiTheme="majorHAnsi" w:cstheme="majorHAnsi"/>
-                <w:sz w:val="18"/>
-                <w:szCs w:val="18"/>
-              </w:rPr>
-              <w:br/>
-              <w:t>server</w:t>
-            </w:r>
-          </w:p>
-        </w:tc>
-        <w:tc>
-          <w:tcPr>
-            <w:tcW w:w="1633" w:type="dxa"/>
-            <w:tcBorders>
-              <w:top w:val="single" w:sz="2" w:space="0" w:color="7F7F7F" w:themeColor="text1" w:themeTint="80"/>
-              <w:left w:val="single" w:sz="2" w:space="0" w:color="7F7F7F" w:themeColor="text1" w:themeTint="80"/>
-              <w:bottom w:val="single" w:sz="2" w:space="0" w:color="7F7F7F" w:themeColor="text1" w:themeTint="80"/>
-              <w:right w:val="single" w:sz="2" w:space="0" w:color="7F7F7F" w:themeColor="text1" w:themeTint="80"/>
-            </w:tcBorders>
-          </w:tcPr>
-          <w:p>
-            <w:pPr>
-              <w:widowControl/>
-              <w:snapToGrid w:val="0"/>
-              <w:spacing w:line="200" w:lineRule="atLeast"/>
-              <w:jc w:val="left"/>
-              <w:rPr>
-                <w:rFonts w:asciiTheme="majorHAnsi" w:eastAsia="Meiryo UI" w:hAnsiTheme="majorHAnsi" w:cstheme="majorHAnsi"/>
-                <w:sz w:val="18"/>
-                <w:szCs w:val="18"/>
-              </w:rPr>
-            </w:pPr>
-            <w:r>
-              <w:rPr>
-                <w:rFonts w:asciiTheme="majorHAnsi" w:eastAsia="Meiryo UI" w:hAnsiTheme="majorHAnsi" w:cstheme="majorHAnsi"/>
-                <w:sz w:val="18"/>
-                <w:szCs w:val="18"/>
-              </w:rPr>
-              <w:t>Terraform Enterprise</w:t>
-            </w:r>
-          </w:p>
-        </w:tc>
-        <w:tc>
-          <w:tcPr>
-            <w:tcW w:w="1813" w:type="dxa"/>
-            <w:tcBorders>
-              <w:top w:val="single" w:sz="2" w:space="0" w:color="7F7F7F" w:themeColor="text1" w:themeTint="80"/>
-              <w:left w:val="single" w:sz="2" w:space="0" w:color="7F7F7F" w:themeColor="text1" w:themeTint="80"/>
-              <w:bottom w:val="single" w:sz="2" w:space="0" w:color="7F7F7F" w:themeColor="text1" w:themeTint="80"/>
-              <w:right w:val="single" w:sz="2" w:space="0" w:color="7F7F7F" w:themeColor="text1" w:themeTint="80"/>
-            </w:tcBorders>
-          </w:tcPr>
-          <w:p>
-            <w:pPr>
-              <w:widowControl/>
-              <w:snapToGrid w:val="0"/>
-              <w:spacing w:line="200" w:lineRule="atLeast"/>
-              <w:jc w:val="left"/>
-              <w:rPr>
-                <w:rFonts w:asciiTheme="majorHAnsi" w:eastAsia="Meiryo UI" w:hAnsiTheme="majorHAnsi" w:cstheme="majorHAnsi"/>
-                <w:sz w:val="18"/>
-                <w:szCs w:val="18"/>
-              </w:rPr>
-            </w:pPr>
-            <w:r>
-              <w:rPr>
-                <w:rFonts w:asciiTheme="majorHAnsi" w:eastAsia="Meiryo UI" w:hAnsiTheme="majorHAnsi" w:cstheme="majorHAnsi"/>
-                <w:sz w:val="18"/>
-                <w:szCs w:val="18"/>
-              </w:rPr>
-              <w:t>http(s)</w:t>
-            </w:r>
-            <w:r>
-              <w:rPr>
-                <w:rFonts w:asciiTheme="majorHAnsi" w:eastAsia="Meiryo UI" w:hAnsiTheme="majorHAnsi" w:cstheme="majorHAnsi"/>
-                <w:sz w:val="18"/>
-                <w:szCs w:val="18"/>
-              </w:rPr>
-              <w:br/>
-              <w:t>[80(443)/tcp]</w:t>
-            </w:r>
-          </w:p>
-        </w:tc>
-        <w:tc>
-          <w:tcPr>
-            <w:tcW w:w="3820" w:type="dxa"/>
-            <w:tcBorders>
-              <w:top w:val="single" w:sz="2" w:space="0" w:color="7F7F7F" w:themeColor="text1" w:themeTint="80"/>
-              <w:left w:val="single" w:sz="2" w:space="0" w:color="7F7F7F" w:themeColor="text1" w:themeTint="80"/>
-              <w:bottom w:val="single" w:sz="2" w:space="0" w:color="7F7F7F" w:themeColor="text1" w:themeTint="80"/>
-              <w:right w:val="single" w:sz="4" w:space="0" w:color="auto"/>
-            </w:tcBorders>
-          </w:tcPr>
-          <w:p>
-            <w:pPr>
-              <w:widowControl/>
-              <w:snapToGrid w:val="0"/>
-              <w:spacing w:line="200" w:lineRule="atLeast"/>
-              <w:jc w:val="left"/>
-              <w:rPr>
-                <w:rFonts w:asciiTheme="majorHAnsi" w:eastAsia="Meiryo UI" w:hAnsiTheme="majorHAnsi" w:cstheme="majorHAnsi"/>
-                <w:sz w:val="18"/>
-                <w:szCs w:val="18"/>
-              </w:rPr>
-            </w:pPr>
-            <w:r>
-              <w:rPr>
-                <w:rFonts w:asciiTheme="majorHAnsi" w:eastAsia="Meiryo UI" w:hAnsiTheme="majorHAnsi" w:cstheme="majorHAnsi"/>
-                <w:sz w:val="18"/>
-                <w:szCs w:val="18"/>
-              </w:rPr>
-              <w:t>Registers ITA's Organization/Workspace to the Terraform Enterprise side</w:t>
-            </w:r>
-          </w:p>
-          <w:p>
-            <w:pPr>
-              <w:widowControl/>
-              <w:snapToGrid w:val="0"/>
-              <w:spacing w:line="200" w:lineRule="atLeast"/>
-              <w:jc w:val="left"/>
-              <w:rPr>
-                <w:rFonts w:asciiTheme="majorHAnsi" w:eastAsia="Meiryo UI" w:hAnsiTheme="majorHAnsi" w:cstheme="majorHAnsi"/>
-                <w:sz w:val="18"/>
-                <w:szCs w:val="18"/>
-              </w:rPr>
-            </w:pPr>
-            <w:r>
-              <w:rPr>
-                <w:rFonts w:asciiTheme="majorHAnsi" w:eastAsia="Meiryo UI" w:hAnsiTheme="majorHAnsi" w:cstheme="majorHAnsi"/>
-                <w:sz w:val="18"/>
-                <w:szCs w:val="18"/>
-              </w:rPr>
-              <w:t>Gathers information from ITA's Organization/Workspace/Policy/PolicySet</w:t>
-            </w:r>
-          </w:p>
-        </w:tc>
-      </w:tr>
-      <w:tr>
-        <w:trPr>
-          <w:trHeight w:val="161"/>
-        </w:trPr>
-        <w:tc>
-          <w:tcPr>
-            <w:tcW w:w="1606" w:type="dxa"/>
-            <w:tcBorders>
-              <w:top w:val="single" w:sz="2" w:space="0" w:color="7F7F7F" w:themeColor="text1" w:themeTint="80"/>
-              <w:left w:val="single" w:sz="4" w:space="0" w:color="auto"/>
-              <w:bottom w:val="single" w:sz="2" w:space="0" w:color="7F7F7F" w:themeColor="text1" w:themeTint="80"/>
-              <w:right w:val="single" w:sz="2" w:space="0" w:color="7F7F7F" w:themeColor="text1" w:themeTint="80"/>
-            </w:tcBorders>
-          </w:tcPr>
-          <w:p>
-            <w:pPr>
-              <w:widowControl/>
-              <w:snapToGrid w:val="0"/>
-              <w:spacing w:line="200" w:lineRule="atLeast"/>
-              <w:jc w:val="left"/>
-              <w:rPr>
-                <w:rFonts w:asciiTheme="majorHAnsi" w:eastAsia="Meiryo UI" w:hAnsiTheme="majorHAnsi" w:cstheme="majorHAnsi"/>
-                <w:sz w:val="18"/>
-                <w:szCs w:val="18"/>
-              </w:rPr>
-            </w:pPr>
-            <w:r>
-              <w:rPr>
-                <w:rFonts w:asciiTheme="majorHAnsi" w:eastAsia="Meiryo UI" w:hAnsiTheme="majorHAnsi" w:cstheme="majorHAnsi" w:hint="eastAsia"/>
-                <w:sz w:val="18"/>
-                <w:szCs w:val="18"/>
-              </w:rPr>
-              <w:t>⑫</w:t>
-            </w:r>
-            <w:r>
-              <w:rPr>
-                <w:rFonts w:asciiTheme="majorHAnsi" w:eastAsia="Meiryo UI" w:hAnsiTheme="majorHAnsi" w:cstheme="majorHAnsi"/>
-                <w:sz w:val="18"/>
-                <w:szCs w:val="18"/>
-              </w:rPr>
-              <w:t xml:space="preserve"> </w:t>
-            </w:r>
-            <w:r>
-              <w:rPr>
-                <w:rFonts w:ascii="ＭＳ ゴシック" w:eastAsia="ＭＳ ゴシック" w:hAnsi="ＭＳ ゴシック" w:cs="ＭＳ ゴシック" w:hint="eastAsia"/>
-                <w:sz w:val="18"/>
-                <w:szCs w:val="18"/>
-              </w:rPr>
-              <w:t>※</w:t>
-            </w:r>
-            <w:r>
-              <w:rPr>
-                <w:rFonts w:asciiTheme="majorHAnsi" w:eastAsia="Meiryo UI" w:hAnsiTheme="majorHAnsi" w:cstheme="majorHAnsi"/>
-                <w:sz w:val="18"/>
-                <w:szCs w:val="18"/>
-              </w:rPr>
-              <w:t>4</w:t>
-            </w:r>
-          </w:p>
-        </w:tc>
-        <w:tc>
-          <w:tcPr>
-            <w:tcW w:w="1104" w:type="dxa"/>
-            <w:tcBorders>
-              <w:top w:val="single" w:sz="2" w:space="0" w:color="7F7F7F" w:themeColor="text1" w:themeTint="80"/>
-              <w:left w:val="single" w:sz="2" w:space="0" w:color="7F7F7F" w:themeColor="text1" w:themeTint="80"/>
-              <w:bottom w:val="single" w:sz="2" w:space="0" w:color="7F7F7F" w:themeColor="text1" w:themeTint="80"/>
-              <w:right w:val="single" w:sz="2" w:space="0" w:color="7F7F7F" w:themeColor="text1" w:themeTint="80"/>
-            </w:tcBorders>
-          </w:tcPr>
-          <w:p>
-            <w:pPr>
-              <w:widowControl/>
-              <w:snapToGrid w:val="0"/>
-              <w:spacing w:line="200" w:lineRule="atLeast"/>
-              <w:jc w:val="left"/>
-              <w:rPr>
-                <w:rFonts w:asciiTheme="majorHAnsi" w:eastAsia="Meiryo UI" w:hAnsiTheme="majorHAnsi" w:cstheme="majorHAnsi"/>
-                <w:sz w:val="18"/>
-                <w:szCs w:val="18"/>
-              </w:rPr>
-            </w:pPr>
-            <w:r>
-              <w:rPr>
-                <w:rFonts w:asciiTheme="majorHAnsi" w:eastAsia="Meiryo UI" w:hAnsiTheme="majorHAnsi" w:cstheme="majorHAnsi"/>
-                <w:sz w:val="18"/>
-                <w:szCs w:val="18"/>
-              </w:rPr>
-              <w:t>Backyard</w:t>
-            </w:r>
-            <w:r>
-              <w:rPr>
-                <w:rFonts w:asciiTheme="majorHAnsi" w:eastAsia="Meiryo UI" w:hAnsiTheme="majorHAnsi" w:cstheme="majorHAnsi"/>
-                <w:sz w:val="18"/>
-                <w:szCs w:val="18"/>
-              </w:rPr>
-              <w:br/>
-              <w:t>server</w:t>
-            </w:r>
-          </w:p>
-        </w:tc>
-        <w:tc>
-          <w:tcPr>
-            <w:tcW w:w="1633" w:type="dxa"/>
-            <w:tcBorders>
-              <w:top w:val="single" w:sz="2" w:space="0" w:color="7F7F7F" w:themeColor="text1" w:themeTint="80"/>
-              <w:left w:val="single" w:sz="2" w:space="0" w:color="7F7F7F" w:themeColor="text1" w:themeTint="80"/>
-              <w:bottom w:val="single" w:sz="2" w:space="0" w:color="7F7F7F" w:themeColor="text1" w:themeTint="80"/>
-              <w:right w:val="single" w:sz="2" w:space="0" w:color="7F7F7F" w:themeColor="text1" w:themeTint="80"/>
-            </w:tcBorders>
-          </w:tcPr>
-          <w:p>
-            <w:pPr>
-              <w:widowControl/>
-              <w:snapToGrid w:val="0"/>
-              <w:spacing w:line="200" w:lineRule="atLeast"/>
-              <w:jc w:val="left"/>
-              <w:rPr>
-                <w:rFonts w:asciiTheme="majorHAnsi" w:eastAsia="Meiryo UI" w:hAnsiTheme="majorHAnsi" w:cstheme="majorHAnsi"/>
-                <w:sz w:val="18"/>
-                <w:szCs w:val="18"/>
-              </w:rPr>
-            </w:pPr>
-            <w:r>
-              <w:rPr>
-                <w:rFonts w:asciiTheme="majorHAnsi" w:eastAsia="Meiryo UI" w:hAnsiTheme="majorHAnsi" w:cstheme="majorHAnsi"/>
-                <w:sz w:val="18"/>
-                <w:szCs w:val="18"/>
-              </w:rPr>
-              <w:t>Terraform Enterprise</w:t>
-            </w:r>
-          </w:p>
-        </w:tc>
-        <w:tc>
-          <w:tcPr>
-            <w:tcW w:w="1813" w:type="dxa"/>
-            <w:tcBorders>
-              <w:top w:val="single" w:sz="2" w:space="0" w:color="7F7F7F" w:themeColor="text1" w:themeTint="80"/>
-              <w:left w:val="single" w:sz="2" w:space="0" w:color="7F7F7F" w:themeColor="text1" w:themeTint="80"/>
-              <w:bottom w:val="single" w:sz="2" w:space="0" w:color="7F7F7F" w:themeColor="text1" w:themeTint="80"/>
-              <w:right w:val="single" w:sz="2" w:space="0" w:color="7F7F7F" w:themeColor="text1" w:themeTint="80"/>
-            </w:tcBorders>
-          </w:tcPr>
-          <w:p>
-            <w:pPr>
-              <w:widowControl/>
-              <w:snapToGrid w:val="0"/>
-              <w:spacing w:line="200" w:lineRule="atLeast"/>
-              <w:jc w:val="left"/>
-              <w:rPr>
-                <w:rFonts w:asciiTheme="majorHAnsi" w:eastAsia="Meiryo UI" w:hAnsiTheme="majorHAnsi" w:cstheme="majorHAnsi"/>
-                <w:sz w:val="18"/>
-                <w:szCs w:val="18"/>
-              </w:rPr>
-            </w:pPr>
-            <w:r>
-              <w:rPr>
-                <w:rFonts w:asciiTheme="majorHAnsi" w:eastAsia="Meiryo UI" w:hAnsiTheme="majorHAnsi" w:cstheme="majorHAnsi"/>
-                <w:sz w:val="18"/>
-                <w:szCs w:val="18"/>
-              </w:rPr>
-              <w:t>http(s)</w:t>
-            </w:r>
-          </w:p>
-          <w:p>
-            <w:pPr>
-              <w:widowControl/>
-              <w:snapToGrid w:val="0"/>
-              <w:spacing w:line="200" w:lineRule="atLeast"/>
-              <w:jc w:val="left"/>
-              <w:rPr>
-                <w:rFonts w:asciiTheme="majorHAnsi" w:eastAsia="Meiryo UI" w:hAnsiTheme="majorHAnsi" w:cstheme="majorHAnsi"/>
-                <w:sz w:val="18"/>
-                <w:szCs w:val="18"/>
-              </w:rPr>
-            </w:pPr>
-            <w:r>
-              <w:rPr>
-                <w:rFonts w:asciiTheme="majorHAnsi" w:eastAsia="Meiryo UI" w:hAnsiTheme="majorHAnsi" w:cstheme="majorHAnsi"/>
-                <w:sz w:val="18"/>
-                <w:szCs w:val="18"/>
-              </w:rPr>
-              <w:t>[80(443)/tcp]</w:t>
-            </w:r>
-          </w:p>
-        </w:tc>
-        <w:tc>
-          <w:tcPr>
-            <w:tcW w:w="3820" w:type="dxa"/>
-            <w:tcBorders>
-              <w:top w:val="single" w:sz="2" w:space="0" w:color="7F7F7F" w:themeColor="text1" w:themeTint="80"/>
-              <w:left w:val="single" w:sz="2" w:space="0" w:color="7F7F7F" w:themeColor="text1" w:themeTint="80"/>
-              <w:bottom w:val="single" w:sz="2" w:space="0" w:color="7F7F7F" w:themeColor="text1" w:themeTint="80"/>
-              <w:right w:val="single" w:sz="4" w:space="0" w:color="auto"/>
-            </w:tcBorders>
-          </w:tcPr>
-          <w:p>
-            <w:pPr>
-              <w:widowControl/>
-              <w:snapToGrid w:val="0"/>
-              <w:spacing w:line="200" w:lineRule="atLeast"/>
-              <w:jc w:val="left"/>
-              <w:rPr>
-                <w:rFonts w:asciiTheme="majorHAnsi" w:eastAsia="Meiryo UI" w:hAnsiTheme="majorHAnsi" w:cstheme="majorHAnsi"/>
-                <w:sz w:val="18"/>
-                <w:szCs w:val="18"/>
-              </w:rPr>
-            </w:pPr>
-            <w:r>
-              <w:rPr>
-                <w:rFonts w:asciiTheme="majorHAnsi" w:eastAsia="Meiryo UI" w:hAnsiTheme="majorHAnsi" w:cstheme="majorHAnsi"/>
-                <w:sz w:val="18"/>
-                <w:szCs w:val="18"/>
-              </w:rPr>
-              <w:t>Executes and gather results from Plan/PolicyCheck/Apply to Terraform Enterprise when running.</w:t>
-            </w:r>
-          </w:p>
-        </w:tc>
-      </w:tr>
-      <w:tr>
-        <w:trPr>
           <w:trHeight w:val="161"/>
         </w:trPr>
         <w:tc>
@@ -11012,7 +10195,7 @@
                 <w:sz w:val="18"/>
                 <w:szCs w:val="18"/>
               </w:rPr>
-              <w:t>⑬ ※4</w:t>
+              <w:t>⑦</w:t>
             </w:r>
           </w:p>
         </w:tc>
@@ -11078,6 +10261,7 @@
                 <w:szCs w:val="18"/>
               </w:rPr>
             </w:pPr>
+            <w:proofErr w:type="spellStart"/>
             <w:r>
               <w:rPr>
                 <w:rFonts w:ascii="Meiryo UI" w:eastAsia="Meiryo UI" w:hAnsi="Meiryo UI" w:hint="eastAsia"/>
@@ -11086,6 +10270,7 @@
               </w:rPr>
               <w:t>git</w:t>
             </w:r>
+            <w:proofErr w:type="spellEnd"/>
           </w:p>
         </w:tc>
         <w:tc>
@@ -11193,15 +10378,33 @@
                 <w:sz w:val="18"/>
                 <w:szCs w:val="18"/>
               </w:rPr>
-              <w:t>I/CD for IaC to connect to the G</w:t>
-            </w:r>
+              <w:t xml:space="preserve">I/CD for IaC to connect to the </w:t>
+            </w:r>
+            <w:proofErr w:type="spellStart"/>
             <w:r>
               <w:rPr>
                 <w:rFonts w:ascii="Meiryo UI" w:eastAsia="Meiryo UI" w:hAnsi="Meiryo UI"/>
                 <w:sz w:val="18"/>
                 <w:szCs w:val="18"/>
               </w:rPr>
-              <w:t>it repository and gathers file information.</w:t>
+              <w:t>G</w:t>
+            </w:r>
+            <w:r>
+              <w:rPr>
+                <w:rFonts w:ascii="Meiryo UI" w:eastAsia="Meiryo UI" w:hAnsi="Meiryo UI"/>
+                <w:sz w:val="18"/>
+                <w:szCs w:val="18"/>
+              </w:rPr>
+              <w:t>it</w:t>
+            </w:r>
+            <w:proofErr w:type="spellEnd"/>
+            <w:r>
+              <w:rPr>
+                <w:rFonts w:ascii="Meiryo UI" w:eastAsia="Meiryo UI" w:hAnsi="Meiryo UI"/>
+                <w:sz w:val="18"/>
+                <w:szCs w:val="18"/>
+              </w:rPr>
+              <w:t xml:space="preserve"> repository and gathers file information.</w:t>
             </w:r>
           </w:p>
         </w:tc>
@@ -11360,61 +10563,6 @@
                                 <w:szCs w:val="17"/>
                               </w:rPr>
                             </w:pPr>
-                            <w:r>
-                              <w:rPr>
-                                <w:rFonts w:ascii="メイリオ" w:eastAsia="メイリオ" w:hAnsi="メイリオ" w:cstheme="minorBidi" w:hint="eastAsia"/>
-                                <w:color w:val="000000" w:themeColor="text1"/>
-                                <w:kern w:val="24"/>
-                                <w:sz w:val="17"/>
-                                <w:szCs w:val="17"/>
-                              </w:rPr>
-                              <w:t>※</w:t>
-                            </w:r>
-                            <w:r>
-                              <w:rPr>
-                                <w:rFonts w:asciiTheme="majorHAnsi" w:eastAsia="メイリオ" w:hAnsiTheme="majorHAnsi" w:cstheme="majorHAnsi"/>
-                                <w:color w:val="000000" w:themeColor="text1"/>
-                                <w:kern w:val="24"/>
-                                <w:sz w:val="17"/>
-                                <w:szCs w:val="17"/>
-                              </w:rPr>
-                              <w:t>3 Typical examples are described .Usage protocol differs depending on Ansible module.</w:t>
-                            </w:r>
-                          </w:p>
-                          <w:p>
-                            <w:pPr>
-                              <w:pStyle w:val="Web"/>
-                              <w:adjustRightInd w:val="0"/>
-                              <w:snapToGrid w:val="0"/>
-                              <w:spacing w:before="0" w:beforeAutospacing="0" w:after="0" w:afterAutospacing="0"/>
-                              <w:rPr>
-                                <w:rFonts w:asciiTheme="majorHAnsi" w:eastAsia="メイリオ" w:hAnsiTheme="majorHAnsi" w:cstheme="majorHAnsi"/>
-                                <w:color w:val="000000" w:themeColor="text1"/>
-                                <w:kern w:val="24"/>
-                                <w:sz w:val="17"/>
-                                <w:szCs w:val="17"/>
-                              </w:rPr>
-                            </w:pPr>
-                            <w:r>
-                              <w:rPr>
-                                <w:rFonts w:ascii="ＭＳ ゴシック" w:eastAsia="ＭＳ ゴシック" w:hAnsi="ＭＳ ゴシック" w:cs="ＭＳ ゴシック" w:hint="eastAsia"/>
-                                <w:color w:val="000000" w:themeColor="text1"/>
-                                <w:kern w:val="24"/>
-                                <w:sz w:val="17"/>
-                                <w:szCs w:val="17"/>
-                              </w:rPr>
-                              <w:t>※</w:t>
-                            </w:r>
-                            <w:r>
-                              <w:rPr>
-                                <w:rFonts w:asciiTheme="majorHAnsi" w:eastAsia="メイリオ" w:hAnsiTheme="majorHAnsi" w:cstheme="majorHAnsi"/>
-                                <w:color w:val="000000" w:themeColor="text1"/>
-                                <w:kern w:val="24"/>
-                                <w:sz w:val="17"/>
-                                <w:szCs w:val="17"/>
-                              </w:rPr>
-                              <w:t>4 No description linked with the configuration figure in "2.1 System Configuration Patterns".</w:t>
-                            </w:r>
                           </w:p>
                         </w:txbxContent>
                       </wps:txbx>
@@ -11543,61 +10691,6 @@
                           <w:szCs w:val="17"/>
                         </w:rPr>
                       </w:pPr>
-                      <w:r>
-                        <w:rPr>
-                          <w:rFonts w:ascii="メイリオ" w:eastAsia="メイリオ" w:hAnsi="メイリオ" w:cstheme="minorBidi" w:hint="eastAsia"/>
-                          <w:color w:val="000000" w:themeColor="text1"/>
-                          <w:kern w:val="24"/>
-                          <w:sz w:val="17"/>
-                          <w:szCs w:val="17"/>
-                        </w:rPr>
-                        <w:t>※</w:t>
-                      </w:r>
-                      <w:r>
-                        <w:rPr>
-                          <w:rFonts w:asciiTheme="majorHAnsi" w:eastAsia="メイリオ" w:hAnsiTheme="majorHAnsi" w:cstheme="majorHAnsi"/>
-                          <w:color w:val="000000" w:themeColor="text1"/>
-                          <w:kern w:val="24"/>
-                          <w:sz w:val="17"/>
-                          <w:szCs w:val="17"/>
-                        </w:rPr>
-                        <w:t>3 Typical examples are described .Usage protocol differs depending on Ansible module.</w:t>
-                      </w:r>
-                    </w:p>
-                    <w:p>
-                      <w:pPr>
-                        <w:pStyle w:val="Web"/>
-                        <w:adjustRightInd w:val="0"/>
-                        <w:snapToGrid w:val="0"/>
-                        <w:spacing w:before="0" w:beforeAutospacing="0" w:after="0" w:afterAutospacing="0"/>
-                        <w:rPr>
-                          <w:rFonts w:asciiTheme="majorHAnsi" w:eastAsia="メイリオ" w:hAnsiTheme="majorHAnsi" w:cstheme="majorHAnsi"/>
-                          <w:color w:val="000000" w:themeColor="text1"/>
-                          <w:kern w:val="24"/>
-                          <w:sz w:val="17"/>
-                          <w:szCs w:val="17"/>
-                        </w:rPr>
-                      </w:pPr>
-                      <w:r>
-                        <w:rPr>
-                          <w:rFonts w:ascii="ＭＳ ゴシック" w:eastAsia="ＭＳ ゴシック" w:hAnsi="ＭＳ ゴシック" w:cs="ＭＳ ゴシック" w:hint="eastAsia"/>
-                          <w:color w:val="000000" w:themeColor="text1"/>
-                          <w:kern w:val="24"/>
-                          <w:sz w:val="17"/>
-                          <w:szCs w:val="17"/>
-                        </w:rPr>
-                        <w:t>※</w:t>
-                      </w:r>
-                      <w:r>
-                        <w:rPr>
-                          <w:rFonts w:asciiTheme="majorHAnsi" w:eastAsia="メイリオ" w:hAnsiTheme="majorHAnsi" w:cstheme="majorHAnsi"/>
-                          <w:color w:val="000000" w:themeColor="text1"/>
-                          <w:kern w:val="24"/>
-                          <w:sz w:val="17"/>
-                          <w:szCs w:val="17"/>
-                        </w:rPr>
-                        <w:t>4 No description linked with the configuration figure in "2.1 System Configuration Patterns".</w:t>
-                      </w:r>
                     </w:p>
                   </w:txbxContent>
                 </v:textbox>
@@ -11645,15 +10738,14 @@
           <w:rFonts w:cs="Meiryo UI"/>
         </w:rPr>
       </w:pPr>
-      <w:bookmarkStart w:id="75" w:name="_Toc49249506"/>
+      <w:bookmarkStart w:id="74" w:name="_Toc49249506"/>
       <w:r>
         <w:rPr>
           <w:rFonts w:hint="eastAsia"/>
         </w:rPr>
-        <w:lastRenderedPageBreak/>
         <w:t>Server scalability affecting points</w:t>
       </w:r>
-      <w:bookmarkEnd w:id="75"/>
+      <w:bookmarkEnd w:id="74"/>
     </w:p>
     <w:p>
       <w:pPr>
@@ -11794,6 +10886,7 @@
           <w:rFonts w:ascii="Meiryo UI" w:eastAsia="Meiryo UI" w:hAnsi="Meiryo UI" w:cs="Meiryo UI" w:hint="eastAsia"/>
           <w:sz w:val="20"/>
         </w:rPr>
+        <w:lastRenderedPageBreak/>
         <w:t>H</w:t>
       </w:r>
       <w:r>
@@ -12452,7 +11545,27 @@
                 <w:kern w:val="0"/>
                 <w:sz w:val="16"/>
               </w:rPr>
-              <w:t>CPU/Memory(Depends on MariaDB specs)</w:t>
+              <w:t xml:space="preserve">CPU/Memory(Depends on </w:t>
+            </w:r>
+            <w:proofErr w:type="spellStart"/>
+            <w:r>
+              <w:rPr>
+                <w:rFonts w:asciiTheme="majorHAnsi" w:eastAsia="Meiryo UI" w:hAnsiTheme="majorHAnsi" w:cstheme="majorHAnsi"/>
+                <w:color w:val="000000"/>
+                <w:kern w:val="0"/>
+                <w:sz w:val="16"/>
+              </w:rPr>
+              <w:t>MariaDB</w:t>
+            </w:r>
+            <w:proofErr w:type="spellEnd"/>
+            <w:r>
+              <w:rPr>
+                <w:rFonts w:asciiTheme="majorHAnsi" w:eastAsia="Meiryo UI" w:hAnsiTheme="majorHAnsi" w:cstheme="majorHAnsi"/>
+                <w:color w:val="000000"/>
+                <w:kern w:val="0"/>
+                <w:sz w:val="16"/>
+              </w:rPr>
+              <w:t xml:space="preserve"> specs)</w:t>
             </w:r>
           </w:p>
           <w:p>
@@ -12482,7 +11595,27 @@
                 <w:kern w:val="0"/>
                 <w:sz w:val="16"/>
               </w:rPr>
-              <w:t>Searching/Registering/Updating takes more time(Depends on MariaDB specs)</w:t>
+              <w:t xml:space="preserve">Searching/Registering/Updating takes more time(Depends on </w:t>
+            </w:r>
+            <w:proofErr w:type="spellStart"/>
+            <w:r>
+              <w:rPr>
+                <w:rFonts w:asciiTheme="majorHAnsi" w:eastAsia="Meiryo UI" w:hAnsiTheme="majorHAnsi" w:cstheme="majorHAnsi"/>
+                <w:color w:val="000000"/>
+                <w:kern w:val="0"/>
+                <w:sz w:val="16"/>
+              </w:rPr>
+              <w:t>MariaDB</w:t>
+            </w:r>
+            <w:proofErr w:type="spellEnd"/>
+            <w:r>
+              <w:rPr>
+                <w:rFonts w:asciiTheme="majorHAnsi" w:eastAsia="Meiryo UI" w:hAnsiTheme="majorHAnsi" w:cstheme="majorHAnsi"/>
+                <w:color w:val="000000"/>
+                <w:kern w:val="0"/>
+                <w:sz w:val="16"/>
+              </w:rPr>
+              <w:t xml:space="preserve"> specs)</w:t>
             </w:r>
           </w:p>
           <w:p>
@@ -12776,7 +11909,27 @@
                 <w:kern w:val="0"/>
                 <w:sz w:val="16"/>
               </w:rPr>
-              <w:t>CPU/Memory(Depends on MariaDB specs)</w:t>
+              <w:t xml:space="preserve">CPU/Memory(Depends on </w:t>
+            </w:r>
+            <w:proofErr w:type="spellStart"/>
+            <w:r>
+              <w:rPr>
+                <w:rFonts w:asciiTheme="majorHAnsi" w:eastAsia="Meiryo UI" w:hAnsiTheme="majorHAnsi" w:cstheme="majorHAnsi"/>
+                <w:color w:val="000000"/>
+                <w:kern w:val="0"/>
+                <w:sz w:val="16"/>
+              </w:rPr>
+              <w:t>MariaDB</w:t>
+            </w:r>
+            <w:proofErr w:type="spellEnd"/>
+            <w:r>
+              <w:rPr>
+                <w:rFonts w:asciiTheme="majorHAnsi" w:eastAsia="Meiryo UI" w:hAnsiTheme="majorHAnsi" w:cstheme="majorHAnsi"/>
+                <w:color w:val="000000"/>
+                <w:kern w:val="0"/>
+                <w:sz w:val="16"/>
+              </w:rPr>
+              <w:t xml:space="preserve"> specs)</w:t>
             </w:r>
             <w:r>
               <w:rPr>
@@ -12803,7 +11956,27 @@
                 <w:kern w:val="0"/>
                 <w:sz w:val="16"/>
               </w:rPr>
-              <w:t>Searching/Registering/Updating takes more time(Depends on MariaDB specs)</w:t>
+              <w:t xml:space="preserve">Searching/Registering/Updating takes more time(Depends on </w:t>
+            </w:r>
+            <w:proofErr w:type="spellStart"/>
+            <w:r>
+              <w:rPr>
+                <w:rFonts w:asciiTheme="majorHAnsi" w:eastAsia="Meiryo UI" w:hAnsiTheme="majorHAnsi" w:cstheme="majorHAnsi"/>
+                <w:color w:val="000000"/>
+                <w:kern w:val="0"/>
+                <w:sz w:val="16"/>
+              </w:rPr>
+              <w:t>MariaDB</w:t>
+            </w:r>
+            <w:proofErr w:type="spellEnd"/>
+            <w:r>
+              <w:rPr>
+                <w:rFonts w:asciiTheme="majorHAnsi" w:eastAsia="Meiryo UI" w:hAnsiTheme="majorHAnsi" w:cstheme="majorHAnsi"/>
+                <w:color w:val="000000"/>
+                <w:kern w:val="0"/>
+                <w:sz w:val="16"/>
+              </w:rPr>
+              <w:t xml:space="preserve"> specs)</w:t>
             </w:r>
             <w:r>
               <w:rPr>
@@ -12893,7 +12066,27 @@
                 <w:kern w:val="0"/>
                 <w:sz w:val="16"/>
               </w:rPr>
-              <w:t>Sets the processing Symphony/Condoctur to “Finished (Error) when processing large amounts of data or when the process is taking too much time to finish.</w:t>
+              <w:t>Sets the processing Symphony/</w:t>
+            </w:r>
+            <w:proofErr w:type="spellStart"/>
+            <w:r>
+              <w:rPr>
+                <w:rFonts w:asciiTheme="majorHAnsi" w:eastAsia="Meiryo UI" w:hAnsiTheme="majorHAnsi" w:cstheme="majorHAnsi"/>
+                <w:color w:val="000000"/>
+                <w:kern w:val="0"/>
+                <w:sz w:val="16"/>
+              </w:rPr>
+              <w:t>Condoctur</w:t>
+            </w:r>
+            <w:proofErr w:type="spellEnd"/>
+            <w:r>
+              <w:rPr>
+                <w:rFonts w:asciiTheme="majorHAnsi" w:eastAsia="Meiryo UI" w:hAnsiTheme="majorHAnsi" w:cstheme="majorHAnsi"/>
+                <w:color w:val="000000"/>
+                <w:kern w:val="0"/>
+                <w:sz w:val="16"/>
+              </w:rPr>
+              <w:t xml:space="preserve"> to “Finished (Error) when processing large amounts of data or when the process is taking too much time to finish.</w:t>
             </w:r>
             <w:r>
               <w:rPr>
@@ -13254,17 +12447,7 @@
                 <w:kern w:val="0"/>
                 <w:sz w:val="16"/>
               </w:rPr>
-              <w:t xml:space="preserve">Exhausts memory and returns system error when searching, registering or updating takes too much time or when </w:t>
-            </w:r>
-            <w:r>
-              <w:rPr>
-                <w:rFonts w:asciiTheme="majorHAnsi" w:eastAsia="Meiryo UI" w:hAnsiTheme="majorHAnsi" w:cstheme="majorHAnsi"/>
-                <w:color w:val="000000"/>
-                <w:kern w:val="0"/>
-                <w:sz w:val="16"/>
-              </w:rPr>
-              <w:lastRenderedPageBreak/>
-              <w:t>processing a large amount of data</w:t>
+              <w:t>Exhausts memory and returns system error when searching, registering or updating takes too much time or when processing a large amount of data</w:t>
             </w:r>
           </w:p>
           <w:p>
@@ -13321,7 +12504,6 @@
                 <w:kern w:val="0"/>
                 <w:sz w:val="16"/>
               </w:rPr>
-              <w:lastRenderedPageBreak/>
               <w:t>①</w:t>
             </w:r>
             <w:r>
@@ -13547,6 +12729,7 @@
                 <w:sz w:val="16"/>
                 <w:szCs w:val="18"/>
               </w:rPr>
+              <w:lastRenderedPageBreak/>
               <w:t>Increase in the number of target devices.</w:t>
             </w:r>
           </w:p>
@@ -13788,6 +12971,8 @@
           <w:sz w:val="20"/>
         </w:rPr>
       </w:pPr>
+      <w:bookmarkStart w:id="75" w:name="_GoBack"/>
+      <w:bookmarkEnd w:id="75"/>
     </w:p>
     <w:sectPr>
       <w:headerReference w:type="default" r:id="rId11"/>
@@ -13840,8 +13025,30 @@
       <w:rPr>
         <w:rFonts w:ascii="Arial" w:hAnsi="Arial"/>
       </w:rPr>
-      <w:t>Exastro-ITA_System Configuration / Environment Construction Basic_Guide</w:t>
+      <w:t>Exastro-</w:t>
     </w:r>
+    <w:proofErr w:type="spellStart"/>
+    <w:r>
+      <w:rPr>
+        <w:rFonts w:ascii="Arial" w:hAnsi="Arial"/>
+      </w:rPr>
+      <w:t>ITA_System</w:t>
+    </w:r>
+    <w:proofErr w:type="spellEnd"/>
+    <w:r>
+      <w:rPr>
+        <w:rFonts w:ascii="Arial" w:hAnsi="Arial"/>
+      </w:rPr>
+      <w:t xml:space="preserve"> Configuration / Environment Construction </w:t>
+    </w:r>
+    <w:proofErr w:type="spellStart"/>
+    <w:r>
+      <w:rPr>
+        <w:rFonts w:ascii="Arial" w:hAnsi="Arial"/>
+      </w:rPr>
+      <w:t>Basic_Guide</w:t>
+    </w:r>
+    <w:proofErr w:type="spellEnd"/>
     <w:r>
       <w:rPr>
         <w:rFonts w:hint="eastAsia"/>
@@ -13871,7 +13078,7 @@
           <w:rPr>
             <w:noProof/>
           </w:rPr>
-          <w:t>1</w:t>
+          <w:t>9</w:t>
         </w:r>
         <w:r>
           <w:fldChar w:fldCharType="end"/>
@@ -17541,7 +16748,7 @@
 </file>
 
 <file path=customXml/itemProps1.xml><?xml version="1.0" encoding="utf-8"?>
-<ds:datastoreItem xmlns:ds="http://schemas.openxmlformats.org/officeDocument/2006/customXml" ds:itemID="{E7E5E86A-EEDA-4934-AC50-9B5380A5E70F}">
+<ds:datastoreItem xmlns:ds="http://schemas.openxmlformats.org/officeDocument/2006/customXml" ds:itemID="{ACD8D0E2-216C-4811-B82B-47BDE3CC8E90}">
   <ds:schemaRefs>
     <ds:schemaRef ds:uri="http://schemas.openxmlformats.org/officeDocument/2006/bibliography"/>
   </ds:schemaRefs>

</xml_diff>